<commit_message>
#72 Started to add methods found on Ryan's sequence diagrams
Started to add methods found on Ryan's sequence diagrams. Renamed the
IStudentInteraction to IUserInteraction to include administrators. I
might change it since there are too many methods in one interface.
</commit_message>
<xml_diff>
--- a/Deliverable-2/3.2_Subsystems_Interfaces_Specification.docx
+++ b/Deliverable-2/3.2_Subsystems_Interfaces_Specification.docx
@@ -50,7 +50,7 @@
           <w:sz w:val="22"/>
           <w:lang w:val="en-CA"/>
         </w:rPr>
-        <w:t>f mainly three interfaces: IStudent</w:t>
+        <w:t xml:space="preserve">f mainly three interfaces: </w:t>
       </w:r>
       <w:r>
         <w:rPr>
@@ -58,7 +58,15 @@
           <w:sz w:val="22"/>
           <w:lang w:val="en-CA"/>
         </w:rPr>
-        <w:t xml:space="preserve">Interaction, IScheduleManagement, and </w:t>
+        <w:t>IUserInteraction</w:t>
+      </w:r>
+      <w:r>
+        <w:rPr>
+          <w:rFonts w:asciiTheme="minorHAnsi" w:hAnsiTheme="minorHAnsi"/>
+          <w:sz w:val="22"/>
+          <w:lang w:val="en-CA"/>
+        </w:rPr>
+        <w:t xml:space="preserve">, IScheduleManagement, and </w:t>
       </w:r>
       <w:r>
         <w:rPr>
@@ -111,7 +119,7 @@
           <w:sz w:val="22"/>
           <w:lang w:val="en-CA"/>
         </w:rPr>
-        <w:t>IStudentInteraction</w:t>
+        <w:t>IUserInteraction</w:t>
       </w:r>
     </w:p>
     <w:p>
@@ -145,7 +153,7 @@
           <w:sz w:val="22"/>
           <w:lang w:val="en-CA"/>
         </w:rPr>
-        <w:t>student</w:t>
+        <w:t>user</w:t>
       </w:r>
       <w:r>
         <w:rPr>
@@ -153,7 +161,7 @@
           <w:sz w:val="22"/>
           <w:lang w:val="en-CA"/>
         </w:rPr>
-        <w:t xml:space="preserve"> interaction interface provides methods for students to perform actions </w:t>
+        <w:t xml:space="preserve"> interaction interface provides methods </w:t>
       </w:r>
       <w:r>
         <w:rPr>
@@ -161,15 +169,7 @@
           <w:sz w:val="22"/>
           <w:lang w:val="en-CA"/>
         </w:rPr>
-        <w:t>related to their own</w:t>
-      </w:r>
-      <w:r>
-        <w:rPr>
-          <w:rFonts w:asciiTheme="minorHAnsi" w:hAnsiTheme="minorHAnsi"/>
-          <w:sz w:val="22"/>
-          <w:lang w:val="en-CA"/>
-        </w:rPr>
-        <w:t xml:space="preserve"> schedule.</w:t>
+        <w:t>that a user, either an administrator or a student, will use to interact with the system.</w:t>
       </w:r>
     </w:p>
     <w:p>
@@ -254,15 +254,7 @@
                 <w:sz w:val="22"/>
                 <w:lang w:val="en-CA"/>
               </w:rPr>
-              <w:t>getSavedSchedule(scheduleID:</w:t>
-            </w:r>
-            <w:r>
-              <w:rPr>
-                <w:rFonts w:asciiTheme="minorHAnsi" w:hAnsiTheme="minorHAnsi"/>
-                <w:sz w:val="22"/>
-                <w:lang w:val="en-CA"/>
-              </w:rPr>
-              <w:t>long</w:t>
+              <w:t>disconnect(</w:t>
             </w:r>
             <w:r>
               <w:rPr>
@@ -271,14 +263,6 @@
                 <w:lang w:val="en-CA"/>
               </w:rPr>
               <w:t xml:space="preserve">) </w:t>
-            </w:r>
-            <w:r>
-              <w:rPr>
-                <w:rFonts w:asciiTheme="minorHAnsi" w:hAnsiTheme="minorHAnsi"/>
-                <w:sz w:val="22"/>
-                <w:lang w:val="en-CA"/>
-              </w:rPr>
-              <w:t>Schedule</w:t>
             </w:r>
           </w:p>
         </w:tc>
@@ -376,7 +360,7 @@
                 <w:sz w:val="22"/>
                 <w:lang w:val="en-CA"/>
               </w:rPr>
-              <w:t>Student</w:t>
+              <w:t>SavedUsers</w:t>
             </w:r>
           </w:p>
         </w:tc>
@@ -427,33 +411,14 @@
                 <w:sz w:val="22"/>
                 <w:lang w:val="en-CA"/>
               </w:rPr>
-              <w:t>Given a schedule ID, r</w:t>
-            </w:r>
-            <w:r>
-              <w:rPr>
-                <w:rFonts w:asciiTheme="minorHAnsi" w:hAnsiTheme="minorHAnsi"/>
-                <w:sz w:val="22"/>
-                <w:lang w:val="en-CA"/>
-              </w:rPr>
-              <w:t xml:space="preserve">etrieves and returns </w:t>
-            </w:r>
-            <w:r>
-              <w:rPr>
-                <w:rFonts w:asciiTheme="minorHAnsi" w:hAnsiTheme="minorHAnsi"/>
-                <w:sz w:val="22"/>
-                <w:lang w:val="en-CA"/>
-              </w:rPr>
-              <w:t>a specific saved schedule that represents the schedule of a semester.</w:t>
-            </w:r>
-          </w:p>
-          <w:p>
-            <w:pPr>
-              <w:rPr>
-                <w:rFonts w:asciiTheme="minorHAnsi" w:hAnsiTheme="minorHAnsi"/>
-                <w:b/>
-                <w:i/>
-                <w:sz w:val="22"/>
-                <w:u w:val="single"/>
+              <w:t>Disconnects a user from the system.</w:t>
+            </w:r>
+          </w:p>
+          <w:p>
+            <w:pPr>
+              <w:rPr>
+                <w:rFonts w:asciiTheme="minorHAnsi" w:hAnsiTheme="minorHAnsi"/>
+                <w:sz w:val="22"/>
                 <w:lang w:val="en-CA"/>
               </w:rPr>
             </w:pPr>
@@ -483,123 +448,7 @@
                 <w:sz w:val="22"/>
                 <w:lang w:val="en-CA"/>
               </w:rPr>
-              <w:t>scheduleID:</w:t>
-            </w:r>
-            <w:r>
-              <w:rPr>
-                <w:rFonts w:asciiTheme="minorHAnsi" w:hAnsiTheme="minorHAnsi"/>
-                <w:sz w:val="22"/>
-                <w:lang w:val="en-CA"/>
-              </w:rPr>
-              <w:t>long</w:t>
-            </w:r>
-            <w:r>
-              <w:rPr>
-                <w:rFonts w:asciiTheme="minorHAnsi" w:hAnsiTheme="minorHAnsi"/>
-                <w:sz w:val="22"/>
-                <w:lang w:val="en-CA"/>
-              </w:rPr>
-              <w:t xml:space="preserve"> representing the </w:t>
-            </w:r>
-            <w:r>
-              <w:rPr>
-                <w:rFonts w:asciiTheme="minorHAnsi" w:hAnsiTheme="minorHAnsi"/>
-                <w:sz w:val="22"/>
-                <w:lang w:val="en-CA"/>
-              </w:rPr>
-              <w:t>schedule</w:t>
-            </w:r>
-            <w:r>
-              <w:rPr>
-                <w:rFonts w:asciiTheme="minorHAnsi" w:hAnsiTheme="minorHAnsi"/>
-                <w:sz w:val="22"/>
-                <w:lang w:val="en-CA"/>
-              </w:rPr>
-              <w:t xml:space="preserve"> ID</w:t>
-            </w:r>
-          </w:p>
-          <w:p>
-            <w:pPr>
-              <w:rPr>
-                <w:rFonts w:asciiTheme="minorHAnsi" w:hAnsiTheme="minorHAnsi"/>
-                <w:b/>
-                <w:i/>
-                <w:sz w:val="22"/>
-                <w:u w:val="single"/>
-                <w:lang w:val="en-CA"/>
-              </w:rPr>
-            </w:pPr>
-            <w:r>
-              <w:rPr>
-                <w:rFonts w:asciiTheme="minorHAnsi" w:hAnsiTheme="minorHAnsi"/>
-                <w:b/>
-                <w:i/>
-                <w:sz w:val="22"/>
-                <w:u w:val="single"/>
-                <w:lang w:val="en-CA"/>
-              </w:rPr>
-              <w:t>Condition</w:t>
-            </w:r>
-            <w:r>
-              <w:rPr>
-                <w:rFonts w:asciiTheme="minorHAnsi" w:hAnsiTheme="minorHAnsi"/>
-                <w:b/>
-                <w:i/>
-                <w:sz w:val="22"/>
-                <w:u w:val="single"/>
-                <w:lang w:val="en-CA"/>
-              </w:rPr>
-              <w:t>(</w:t>
-            </w:r>
-            <w:r>
-              <w:rPr>
-                <w:rFonts w:asciiTheme="minorHAnsi" w:hAnsiTheme="minorHAnsi"/>
-                <w:b/>
-                <w:i/>
-                <w:sz w:val="22"/>
-                <w:u w:val="single"/>
-                <w:lang w:val="en-CA"/>
-              </w:rPr>
-              <w:t>s</w:t>
-            </w:r>
-            <w:r>
-              <w:rPr>
-                <w:rFonts w:asciiTheme="minorHAnsi" w:hAnsiTheme="minorHAnsi"/>
-                <w:b/>
-                <w:i/>
-                <w:sz w:val="22"/>
-                <w:u w:val="single"/>
-                <w:lang w:val="en-CA"/>
-              </w:rPr>
-              <w:t>)</w:t>
-            </w:r>
-            <w:r>
-              <w:rPr>
-                <w:rFonts w:asciiTheme="minorHAnsi" w:hAnsiTheme="minorHAnsi"/>
-                <w:b/>
-                <w:i/>
-                <w:sz w:val="22"/>
-                <w:u w:val="single"/>
-                <w:lang w:val="en-CA"/>
-              </w:rPr>
-              <w:t xml:space="preserve"> for validity:</w:t>
-            </w:r>
-          </w:p>
-          <w:p>
-            <w:pPr>
-              <w:rPr>
-                <w:rFonts w:asciiTheme="minorHAnsi" w:hAnsiTheme="minorHAnsi"/>
-                <w:sz w:val="22"/>
-                <w:lang w:val="en-CA"/>
-              </w:rPr>
-            </w:pPr>
-            <w:r>
-              <w:rPr>
-                <w:rFonts w:asciiTheme="minorHAnsi" w:hAnsiTheme="minorHAnsi"/>
-                <w:sz w:val="22"/>
-                <w:lang w:val="en-CA"/>
-              </w:rPr>
-              <w:t>scheduleID ≥ 0</w:t>
+              <w:t>none</w:t>
             </w:r>
           </w:p>
           <w:p>
@@ -639,8 +488,10 @@
                 <w:sz w:val="22"/>
                 <w:lang w:val="en-CA"/>
               </w:rPr>
-              <w:t>Schedule</w:t>
-            </w:r>
+              <w:t>void</w:t>
+            </w:r>
+            <w:bookmarkStart w:id="0" w:name="_GoBack"/>
+            <w:bookmarkEnd w:id="0"/>
           </w:p>
         </w:tc>
       </w:tr>
@@ -727,15 +578,7 @@
                 <w:sz w:val="22"/>
                 <w:lang w:val="en-CA"/>
               </w:rPr>
-              <w:t>saveSchedule</w:t>
-            </w:r>
-            <w:r>
-              <w:rPr>
-                <w:rFonts w:asciiTheme="minorHAnsi" w:hAnsiTheme="minorHAnsi"/>
-                <w:sz w:val="22"/>
-                <w:lang w:val="en-CA"/>
-              </w:rPr>
-              <w:t>(scheduleID:</w:t>
+              <w:t>getSavedSchedule(scheduleID:</w:t>
             </w:r>
             <w:r>
               <w:rPr>
@@ -752,6 +595,14 @@
                 <w:lang w:val="en-CA"/>
               </w:rPr>
               <w:t xml:space="preserve">) </w:t>
+            </w:r>
+            <w:r>
+              <w:rPr>
+                <w:rFonts w:asciiTheme="minorHAnsi" w:hAnsiTheme="minorHAnsi"/>
+                <w:sz w:val="22"/>
+                <w:lang w:val="en-CA"/>
+              </w:rPr>
+              <w:t>Schedule</w:t>
             </w:r>
           </w:p>
         </w:tc>
@@ -900,23 +751,23 @@
                 <w:sz w:val="22"/>
                 <w:lang w:val="en-CA"/>
               </w:rPr>
-              <w:t xml:space="preserve">Saves </w:t>
-            </w:r>
-            <w:r>
-              <w:rPr>
-                <w:rFonts w:asciiTheme="minorHAnsi" w:hAnsiTheme="minorHAnsi"/>
-                <w:sz w:val="22"/>
-                <w:lang w:val="en-CA"/>
-              </w:rPr>
-              <w:t>a</w:t>
-            </w:r>
-            <w:r>
-              <w:rPr>
-                <w:rFonts w:asciiTheme="minorHAnsi" w:hAnsiTheme="minorHAnsi"/>
-                <w:sz w:val="22"/>
-                <w:lang w:val="en-CA"/>
-              </w:rPr>
-              <w:t xml:space="preserve"> schedule given its ID to an account.</w:t>
+              <w:t>Given a schedule ID, r</w:t>
+            </w:r>
+            <w:r>
+              <w:rPr>
+                <w:rFonts w:asciiTheme="minorHAnsi" w:hAnsiTheme="minorHAnsi"/>
+                <w:sz w:val="22"/>
+                <w:lang w:val="en-CA"/>
+              </w:rPr>
+              <w:t xml:space="preserve">etrieves and returns </w:t>
+            </w:r>
+            <w:r>
+              <w:rPr>
+                <w:rFonts w:asciiTheme="minorHAnsi" w:hAnsiTheme="minorHAnsi"/>
+                <w:sz w:val="22"/>
+                <w:lang w:val="en-CA"/>
+              </w:rPr>
+              <w:t>a specific saved schedule that represents the schedule of a semester.</w:t>
             </w:r>
           </w:p>
           <w:p>
@@ -1011,32 +862,68 @@
                 <w:u w:val="single"/>
                 <w:lang w:val="en-CA"/>
               </w:rPr>
-              <w:t>Conditions for validity:</w:t>
-            </w:r>
-          </w:p>
-          <w:p>
-            <w:pPr>
-              <w:rPr>
-                <w:rFonts w:asciiTheme="minorHAnsi" w:hAnsiTheme="minorHAnsi"/>
-                <w:sz w:val="22"/>
-                <w:lang w:val="en-CA"/>
-              </w:rPr>
-            </w:pPr>
-            <w:r>
-              <w:rPr>
-                <w:rFonts w:asciiTheme="minorHAnsi" w:hAnsiTheme="minorHAnsi"/>
-                <w:sz w:val="22"/>
-                <w:lang w:val="en-CA"/>
-              </w:rPr>
-              <w:t>scheduleID</w:t>
-            </w:r>
-            <w:r>
-              <w:rPr>
-                <w:rFonts w:asciiTheme="minorHAnsi" w:hAnsiTheme="minorHAnsi"/>
-                <w:sz w:val="22"/>
-                <w:lang w:val="en-CA"/>
-              </w:rPr>
-              <w:t xml:space="preserve"> ≥ 0</w:t>
+              <w:t>Condition</w:t>
+            </w:r>
+            <w:r>
+              <w:rPr>
+                <w:rFonts w:asciiTheme="minorHAnsi" w:hAnsiTheme="minorHAnsi"/>
+                <w:b/>
+                <w:i/>
+                <w:sz w:val="22"/>
+                <w:u w:val="single"/>
+                <w:lang w:val="en-CA"/>
+              </w:rPr>
+              <w:t>(</w:t>
+            </w:r>
+            <w:r>
+              <w:rPr>
+                <w:rFonts w:asciiTheme="minorHAnsi" w:hAnsiTheme="minorHAnsi"/>
+                <w:b/>
+                <w:i/>
+                <w:sz w:val="22"/>
+                <w:u w:val="single"/>
+                <w:lang w:val="en-CA"/>
+              </w:rPr>
+              <w:t>s</w:t>
+            </w:r>
+            <w:r>
+              <w:rPr>
+                <w:rFonts w:asciiTheme="minorHAnsi" w:hAnsiTheme="minorHAnsi"/>
+                <w:b/>
+                <w:i/>
+                <w:sz w:val="22"/>
+                <w:u w:val="single"/>
+                <w:lang w:val="en-CA"/>
+              </w:rPr>
+              <w:t>)</w:t>
+            </w:r>
+            <w:r>
+              <w:rPr>
+                <w:rFonts w:asciiTheme="minorHAnsi" w:hAnsiTheme="minorHAnsi"/>
+                <w:b/>
+                <w:i/>
+                <w:sz w:val="22"/>
+                <w:u w:val="single"/>
+                <w:lang w:val="en-CA"/>
+              </w:rPr>
+              <w:t xml:space="preserve"> for validity:</w:t>
+            </w:r>
+          </w:p>
+          <w:p>
+            <w:pPr>
+              <w:rPr>
+                <w:rFonts w:asciiTheme="minorHAnsi" w:hAnsiTheme="minorHAnsi"/>
+                <w:sz w:val="22"/>
+                <w:lang w:val="en-CA"/>
+              </w:rPr>
+            </w:pPr>
+            <w:r>
+              <w:rPr>
+                <w:rFonts w:asciiTheme="minorHAnsi" w:hAnsiTheme="minorHAnsi"/>
+                <w:sz w:val="22"/>
+                <w:lang w:val="en-CA"/>
+              </w:rPr>
+              <w:t>scheduleID ≥ 0</w:t>
             </w:r>
           </w:p>
           <w:p>
@@ -1076,7 +963,7 @@
                 <w:sz w:val="22"/>
                 <w:lang w:val="en-CA"/>
               </w:rPr>
-              <w:t>void</w:t>
+              <w:t>Schedule</w:t>
             </w:r>
           </w:p>
         </w:tc>
@@ -1164,23 +1051,15 @@
                 <w:sz w:val="22"/>
                 <w:lang w:val="en-CA"/>
               </w:rPr>
-              <w:t>searchCourse</w:t>
-            </w:r>
-            <w:r>
-              <w:rPr>
-                <w:rFonts w:asciiTheme="minorHAnsi" w:hAnsiTheme="minorHAnsi"/>
-                <w:sz w:val="22"/>
-                <w:lang w:val="en-CA"/>
-              </w:rPr>
-              <w:t>(courseID:</w:t>
-            </w:r>
-            <w:r>
-              <w:rPr>
-                <w:rFonts w:asciiTheme="minorHAnsi" w:hAnsiTheme="minorHAnsi"/>
-                <w:sz w:val="22"/>
-                <w:lang w:val="en-CA"/>
-              </w:rPr>
-              <w:t>long</w:t>
+              <w:t>login(adminID:long</w:t>
+            </w:r>
+            <w:r>
+              <w:rPr>
+                <w:rFonts w:asciiTheme="minorHAnsi" w:hAnsiTheme="minorHAnsi"/>
+                <w:sz w:val="22"/>
+                <w:lang w:val="en-CA"/>
+              </w:rPr>
+              <w:t>, password:String</w:t>
             </w:r>
             <w:r>
               <w:rPr>
@@ -1196,7 +1075,7 @@
                 <w:sz w:val="22"/>
                 <w:lang w:val="en-CA"/>
               </w:rPr>
-              <w:t>list of Section objects</w:t>
+              <w:t>LogonPage</w:t>
             </w:r>
           </w:p>
         </w:tc>
@@ -1294,7 +1173,7 @@
                 <w:sz w:val="22"/>
                 <w:lang w:val="en-CA"/>
               </w:rPr>
-              <w:t>Student</w:t>
+              <w:t>Administrator</w:t>
             </w:r>
           </w:p>
         </w:tc>
@@ -1345,23 +1224,88 @@
                 <w:sz w:val="22"/>
                 <w:lang w:val="en-CA"/>
               </w:rPr>
-              <w:t>Retrieves and returns information about a course</w:t>
-            </w:r>
-            <w:r>
-              <w:rPr>
-                <w:rFonts w:asciiTheme="minorHAnsi" w:hAnsiTheme="minorHAnsi"/>
-                <w:sz w:val="22"/>
-                <w:lang w:val="en-CA"/>
-              </w:rPr>
-              <w:t>, including the course’s sections, given the course</w:t>
-            </w:r>
-            <w:r>
-              <w:rPr>
-                <w:rFonts w:asciiTheme="minorHAnsi" w:hAnsiTheme="minorHAnsi"/>
-                <w:sz w:val="22"/>
-                <w:lang w:val="en-CA"/>
-              </w:rPr>
-              <w:t xml:space="preserve"> ID.</w:t>
+              <w:t>Logs an administrator into the system after verification has been done.</w:t>
+            </w:r>
+          </w:p>
+          <w:p>
+            <w:pPr>
+              <w:rPr>
+                <w:rFonts w:asciiTheme="minorHAnsi" w:hAnsiTheme="minorHAnsi"/>
+                <w:b/>
+                <w:i/>
+                <w:sz w:val="22"/>
+                <w:u w:val="single"/>
+                <w:lang w:val="en-CA"/>
+              </w:rPr>
+            </w:pPr>
+            <w:r>
+              <w:rPr>
+                <w:rFonts w:asciiTheme="minorHAnsi" w:hAnsiTheme="minorHAnsi"/>
+                <w:b/>
+                <w:i/>
+                <w:sz w:val="22"/>
+                <w:u w:val="single"/>
+                <w:lang w:val="en-CA"/>
+              </w:rPr>
+              <w:t>Input parameter(s):</w:t>
+            </w:r>
+          </w:p>
+          <w:p>
+            <w:pPr>
+              <w:rPr>
+                <w:rFonts w:asciiTheme="minorHAnsi" w:hAnsiTheme="minorHAnsi"/>
+                <w:sz w:val="22"/>
+                <w:lang w:val="en-CA"/>
+              </w:rPr>
+            </w:pPr>
+            <w:r>
+              <w:rPr>
+                <w:rFonts w:asciiTheme="minorHAnsi" w:hAnsiTheme="minorHAnsi"/>
+                <w:sz w:val="22"/>
+                <w:lang w:val="en-CA"/>
+              </w:rPr>
+              <w:t>adminID:long</w:t>
+            </w:r>
+            <w:r>
+              <w:rPr>
+                <w:rFonts w:asciiTheme="minorHAnsi" w:hAnsiTheme="minorHAnsi"/>
+                <w:sz w:val="22"/>
+                <w:lang w:val="en-CA"/>
+              </w:rPr>
+              <w:t xml:space="preserve"> representing the </w:t>
+            </w:r>
+            <w:r>
+              <w:rPr>
+                <w:rFonts w:asciiTheme="minorHAnsi" w:hAnsiTheme="minorHAnsi"/>
+                <w:sz w:val="22"/>
+                <w:lang w:val="en-CA"/>
+              </w:rPr>
+              <w:t>administrator</w:t>
+            </w:r>
+            <w:r>
+              <w:rPr>
+                <w:rFonts w:asciiTheme="minorHAnsi" w:hAnsiTheme="minorHAnsi"/>
+                <w:sz w:val="22"/>
+                <w:lang w:val="en-CA"/>
+              </w:rPr>
+              <w:t xml:space="preserve"> ID</w:t>
+            </w:r>
+          </w:p>
+          <w:p>
+            <w:pPr>
+              <w:rPr>
+                <w:rFonts w:asciiTheme="minorHAnsi" w:hAnsiTheme="minorHAnsi"/>
+                <w:sz w:val="22"/>
+                <w:lang w:val="en-CA"/>
+              </w:rPr>
+            </w:pPr>
+            <w:r>
+              <w:rPr>
+                <w:rFonts w:asciiTheme="minorHAnsi" w:hAnsiTheme="minorHAnsi"/>
+                <w:sz w:val="22"/>
+                <w:lang w:val="en-CA"/>
+              </w:rPr>
+              <w:t>password:String representing the password entered by the user</w:t>
             </w:r>
           </w:p>
           <w:p>
@@ -1385,78 +1329,6 @@
                 <w:lang w:val="en-CA"/>
               </w:rPr>
               <w:lastRenderedPageBreak/>
-              <w:t>Input parameter(s):</w:t>
-            </w:r>
-          </w:p>
-          <w:p>
-            <w:pPr>
-              <w:rPr>
-                <w:rFonts w:asciiTheme="minorHAnsi" w:hAnsiTheme="minorHAnsi"/>
-                <w:sz w:val="22"/>
-                <w:lang w:val="en-CA"/>
-              </w:rPr>
-            </w:pPr>
-            <w:r>
-              <w:rPr>
-                <w:rFonts w:asciiTheme="minorHAnsi" w:hAnsiTheme="minorHAnsi"/>
-                <w:sz w:val="22"/>
-                <w:lang w:val="en-CA"/>
-              </w:rPr>
-              <w:t>courseID:</w:t>
-            </w:r>
-            <w:r>
-              <w:rPr>
-                <w:rFonts w:asciiTheme="minorHAnsi" w:hAnsiTheme="minorHAnsi"/>
-                <w:sz w:val="22"/>
-                <w:lang w:val="en-CA"/>
-              </w:rPr>
-              <w:t>long</w:t>
-            </w:r>
-            <w:r>
-              <w:rPr>
-                <w:rFonts w:asciiTheme="minorHAnsi" w:hAnsiTheme="minorHAnsi"/>
-                <w:sz w:val="22"/>
-                <w:lang w:val="en-CA"/>
-              </w:rPr>
-              <w:t xml:space="preserve"> representing the </w:t>
-            </w:r>
-            <w:r>
-              <w:rPr>
-                <w:rFonts w:asciiTheme="minorHAnsi" w:hAnsiTheme="minorHAnsi"/>
-                <w:sz w:val="22"/>
-                <w:lang w:val="en-CA"/>
-              </w:rPr>
-              <w:t>course</w:t>
-            </w:r>
-            <w:r>
-              <w:rPr>
-                <w:rFonts w:asciiTheme="minorHAnsi" w:hAnsiTheme="minorHAnsi"/>
-                <w:sz w:val="22"/>
-                <w:lang w:val="en-CA"/>
-              </w:rPr>
-              <w:t xml:space="preserve"> ID</w:t>
-            </w:r>
-          </w:p>
-          <w:p>
-            <w:pPr>
-              <w:rPr>
-                <w:rFonts w:asciiTheme="minorHAnsi" w:hAnsiTheme="minorHAnsi"/>
-                <w:b/>
-                <w:i/>
-                <w:sz w:val="22"/>
-                <w:u w:val="single"/>
-                <w:lang w:val="en-CA"/>
-              </w:rPr>
-            </w:pPr>
-            <w:r>
-              <w:rPr>
-                <w:rFonts w:asciiTheme="minorHAnsi" w:hAnsiTheme="minorHAnsi"/>
-                <w:b/>
-                <w:i/>
-                <w:sz w:val="22"/>
-                <w:u w:val="single"/>
-                <w:lang w:val="en-CA"/>
-              </w:rPr>
               <w:t>Conditions for validity:</w:t>
             </w:r>
           </w:p>
@@ -1474,7 +1346,24 @@
                 <w:sz w:val="22"/>
                 <w:lang w:val="en-CA"/>
               </w:rPr>
-              <w:t>courseID ≥ 0</w:t>
+              <w:t>adminID ≥ 0</w:t>
+            </w:r>
+          </w:p>
+          <w:p>
+            <w:pPr>
+              <w:rPr>
+                <w:rFonts w:asciiTheme="minorHAnsi" w:hAnsiTheme="minorHAnsi"/>
+                <w:sz w:val="22"/>
+                <w:lang w:val="en-CA"/>
+              </w:rPr>
+            </w:pPr>
+            <w:r>
+              <w:rPr>
+                <w:rFonts w:asciiTheme="minorHAnsi" w:hAnsiTheme="minorHAnsi"/>
+                <w:sz w:val="22"/>
+                <w:lang w:val="en-CA"/>
+              </w:rPr>
+              <w:t>password is not empty</w:t>
             </w:r>
           </w:p>
           <w:p>
@@ -1514,7 +1403,7 @@
                 <w:sz w:val="22"/>
                 <w:lang w:val="en-CA"/>
               </w:rPr>
-              <w:t>list of Section objects</w:t>
+              <w:t>LogonPage</w:t>
             </w:r>
           </w:p>
         </w:tc>
@@ -1602,15 +1491,7 @@
                 <w:sz w:val="22"/>
                 <w:lang w:val="en-CA"/>
               </w:rPr>
-              <w:t>selectWeek(day</w:t>
-            </w:r>
-            <w:r>
-              <w:rPr>
-                <w:rFonts w:asciiTheme="minorHAnsi" w:hAnsiTheme="minorHAnsi"/>
-                <w:sz w:val="22"/>
-                <w:lang w:val="en-CA"/>
-              </w:rPr>
-              <w:t>:int, month:int</w:t>
+              <w:t>logout(adminID:long</w:t>
             </w:r>
             <w:r>
               <w:rPr>
@@ -1626,7 +1507,7 @@
                 <w:sz w:val="22"/>
                 <w:lang w:val="en-CA"/>
               </w:rPr>
-              <w:t>Schedule</w:t>
+              <w:t>LogoutPage</w:t>
             </w:r>
           </w:p>
         </w:tc>
@@ -1724,7 +1605,7 @@
                 <w:sz w:val="22"/>
                 <w:lang w:val="en-CA"/>
               </w:rPr>
-              <w:t>Student</w:t>
+              <w:t>Administrator</w:t>
             </w:r>
           </w:p>
         </w:tc>
@@ -1775,23 +1656,7 @@
                 <w:sz w:val="22"/>
                 <w:lang w:val="en-CA"/>
               </w:rPr>
-              <w:t>Provides the caller with a we</w:t>
-            </w:r>
-            <w:r>
-              <w:rPr>
-                <w:rFonts w:asciiTheme="minorHAnsi" w:hAnsiTheme="minorHAnsi"/>
-                <w:sz w:val="22"/>
-                <w:lang w:val="en-CA"/>
-              </w:rPr>
-              <w:t>ekly schedule view given the day</w:t>
-            </w:r>
-            <w:r>
-              <w:rPr>
-                <w:rFonts w:asciiTheme="minorHAnsi" w:hAnsiTheme="minorHAnsi"/>
-                <w:sz w:val="22"/>
-                <w:lang w:val="en-CA"/>
-              </w:rPr>
-              <w:t xml:space="preserve"> and month as valid integer values for the targeted week.</w:t>
+              <w:t>Logs an administrator out of the system.</w:t>
             </w:r>
           </w:p>
           <w:p>
@@ -1831,56 +1696,31 @@
                 <w:sz w:val="22"/>
                 <w:lang w:val="en-CA"/>
               </w:rPr>
-              <w:t>day</w:t>
-            </w:r>
-            <w:r>
-              <w:rPr>
-                <w:rFonts w:asciiTheme="minorHAnsi" w:hAnsiTheme="minorHAnsi"/>
-                <w:sz w:val="22"/>
-                <w:lang w:val="en-CA"/>
-              </w:rPr>
-              <w:t>:</w:t>
-            </w:r>
-            <w:r>
-              <w:rPr>
-                <w:rFonts w:asciiTheme="minorHAnsi" w:hAnsiTheme="minorHAnsi"/>
-                <w:sz w:val="22"/>
-                <w:lang w:val="en-CA"/>
-              </w:rPr>
-              <w:t xml:space="preserve">int representing </w:t>
-            </w:r>
-            <w:r>
-              <w:rPr>
-                <w:rFonts w:asciiTheme="minorHAnsi" w:hAnsiTheme="minorHAnsi"/>
-                <w:sz w:val="22"/>
-                <w:lang w:val="en-CA"/>
-              </w:rPr>
-              <w:t>a</w:t>
-            </w:r>
-            <w:r>
-              <w:rPr>
-                <w:rFonts w:asciiTheme="minorHAnsi" w:hAnsiTheme="minorHAnsi"/>
-                <w:sz w:val="22"/>
-                <w:lang w:val="en-CA"/>
-              </w:rPr>
-              <w:t xml:space="preserve"> calendar day in the targeted week</w:t>
-            </w:r>
-          </w:p>
-          <w:p>
-            <w:pPr>
-              <w:rPr>
-                <w:rFonts w:asciiTheme="minorHAnsi" w:hAnsiTheme="minorHAnsi"/>
-                <w:sz w:val="22"/>
-                <w:lang w:val="en-CA"/>
-              </w:rPr>
-            </w:pPr>
-            <w:r>
-              <w:rPr>
-                <w:rFonts w:asciiTheme="minorHAnsi" w:hAnsiTheme="minorHAnsi"/>
-                <w:sz w:val="22"/>
-                <w:lang w:val="en-CA"/>
-              </w:rPr>
-              <w:t>month:int representing the month of the targeted week</w:t>
+              <w:t>adminID:long</w:t>
+            </w:r>
+            <w:r>
+              <w:rPr>
+                <w:rFonts w:asciiTheme="minorHAnsi" w:hAnsiTheme="minorHAnsi"/>
+                <w:sz w:val="22"/>
+                <w:lang w:val="en-CA"/>
+              </w:rPr>
+              <w:t xml:space="preserve"> representing the </w:t>
+            </w:r>
+            <w:r>
+              <w:rPr>
+                <w:rFonts w:asciiTheme="minorHAnsi" w:hAnsiTheme="minorHAnsi"/>
+                <w:sz w:val="22"/>
+                <w:lang w:val="en-CA"/>
+              </w:rPr>
+              <w:t>administrator</w:t>
+            </w:r>
+            <w:r>
+              <w:rPr>
+                <w:rFonts w:asciiTheme="minorHAnsi" w:hAnsiTheme="minorHAnsi"/>
+                <w:sz w:val="22"/>
+                <w:lang w:val="en-CA"/>
+              </w:rPr>
+              <w:t xml:space="preserve"> ID</w:t>
             </w:r>
           </w:p>
           <w:p>
@@ -1920,48 +1760,7 @@
                 <w:sz w:val="22"/>
                 <w:lang w:val="en-CA"/>
               </w:rPr>
-              <w:t>1 ≤ da</w:t>
-            </w:r>
-            <w:r>
-              <w:rPr>
-                <w:rFonts w:asciiTheme="minorHAnsi" w:hAnsiTheme="minorHAnsi"/>
-                <w:sz w:val="22"/>
-                <w:lang w:val="en-CA"/>
-              </w:rPr>
-              <w:t>y</w:t>
-            </w:r>
-            <w:r>
-              <w:rPr>
-                <w:rFonts w:asciiTheme="minorHAnsi" w:hAnsiTheme="minorHAnsi"/>
-                <w:sz w:val="22"/>
-                <w:lang w:val="en-CA"/>
-              </w:rPr>
-              <w:t xml:space="preserve"> ≤</w:t>
-            </w:r>
-            <w:r>
-              <w:rPr>
-                <w:rFonts w:asciiTheme="minorHAnsi" w:hAnsiTheme="minorHAnsi"/>
-                <w:sz w:val="22"/>
-                <w:lang w:val="en-CA"/>
-              </w:rPr>
-              <w:t xml:space="preserve"> 31</w:t>
-            </w:r>
-          </w:p>
-          <w:p>
-            <w:pPr>
-              <w:rPr>
-                <w:rFonts w:asciiTheme="minorHAnsi" w:hAnsiTheme="minorHAnsi"/>
-                <w:sz w:val="22"/>
-                <w:lang w:val="en-CA"/>
-              </w:rPr>
-            </w:pPr>
-            <w:r>
-              <w:rPr>
-                <w:rFonts w:asciiTheme="minorHAnsi" w:hAnsiTheme="minorHAnsi"/>
-                <w:sz w:val="22"/>
-                <w:lang w:val="en-CA"/>
-              </w:rPr>
-              <w:t>1 ≤ month ≤ 12</w:t>
+              <w:t>adminID ≥ 0</w:t>
             </w:r>
           </w:p>
           <w:p>
@@ -2001,7 +1800,7 @@
                 <w:sz w:val="22"/>
                 <w:lang w:val="en-CA"/>
               </w:rPr>
-              <w:t>Schedule</w:t>
+              <w:t>LogoutPage</w:t>
             </w:r>
           </w:p>
         </w:tc>
@@ -2089,7 +1888,7 @@
                 <w:sz w:val="22"/>
                 <w:lang w:val="en-CA"/>
               </w:rPr>
-              <w:t>viewAcademicRecord(studentID:long</w:t>
+              <w:t>requestLogout(</w:t>
             </w:r>
             <w:r>
               <w:rPr>
@@ -2098,14 +1897,6 @@
                 <w:lang w:val="en-CA"/>
               </w:rPr>
               <w:t xml:space="preserve">) </w:t>
-            </w:r>
-            <w:r>
-              <w:rPr>
-                <w:rFonts w:asciiTheme="minorHAnsi" w:hAnsiTheme="minorHAnsi"/>
-                <w:sz w:val="22"/>
-                <w:lang w:val="en-CA"/>
-              </w:rPr>
-              <w:t>AcademicRecord</w:t>
             </w:r>
           </w:p>
         </w:tc>
@@ -2203,6 +1994,347 @@
                 <w:sz w:val="22"/>
                 <w:lang w:val="en-CA"/>
               </w:rPr>
+              <w:t>SavedUsers</w:t>
+            </w:r>
+          </w:p>
+        </w:tc>
+        <w:tc>
+          <w:tcPr>
+            <w:tcW w:w="6945" w:type="dxa"/>
+            <w:tcBorders>
+              <w:top w:val="single" w:sz="4" w:space="0" w:color="5B9BD5" w:themeColor="accent1"/>
+              <w:left w:val="single" w:sz="4" w:space="0" w:color="5B9BD5" w:themeColor="accent1"/>
+              <w:bottom w:val="single" w:sz="4" w:space="0" w:color="5B9BD5" w:themeColor="accent1"/>
+              <w:right w:val="single" w:sz="4" w:space="0" w:color="5B9BD5" w:themeColor="accent1"/>
+            </w:tcBorders>
+          </w:tcPr>
+          <w:p>
+            <w:pPr>
+              <w:rPr>
+                <w:rFonts w:asciiTheme="minorHAnsi" w:hAnsiTheme="minorHAnsi"/>
+                <w:b/>
+                <w:i/>
+                <w:sz w:val="22"/>
+                <w:u w:val="single"/>
+                <w:lang w:val="en-CA"/>
+              </w:rPr>
+            </w:pPr>
+            <w:r>
+              <w:rPr>
+                <w:rFonts w:asciiTheme="minorHAnsi" w:hAnsiTheme="minorHAnsi"/>
+                <w:b/>
+                <w:i/>
+                <w:sz w:val="22"/>
+                <w:u w:val="single"/>
+                <w:lang w:val="en-CA"/>
+              </w:rPr>
+              <w:t>Description:</w:t>
+            </w:r>
+          </w:p>
+          <w:p>
+            <w:pPr>
+              <w:rPr>
+                <w:rFonts w:asciiTheme="minorHAnsi" w:hAnsiTheme="minorHAnsi"/>
+                <w:sz w:val="22"/>
+                <w:lang w:val="en-CA"/>
+              </w:rPr>
+            </w:pPr>
+            <w:r>
+              <w:rPr>
+                <w:rFonts w:asciiTheme="minorHAnsi" w:hAnsiTheme="minorHAnsi"/>
+                <w:sz w:val="22"/>
+                <w:lang w:val="en-CA"/>
+              </w:rPr>
+              <w:t>Logs a user out of the system.</w:t>
+            </w:r>
+          </w:p>
+          <w:p>
+            <w:pPr>
+              <w:rPr>
+                <w:rFonts w:asciiTheme="minorHAnsi" w:hAnsiTheme="minorHAnsi"/>
+                <w:b/>
+                <w:i/>
+                <w:sz w:val="22"/>
+                <w:u w:val="single"/>
+                <w:lang w:val="en-CA"/>
+              </w:rPr>
+            </w:pPr>
+            <w:r>
+              <w:rPr>
+                <w:rFonts w:asciiTheme="minorHAnsi" w:hAnsiTheme="minorHAnsi"/>
+                <w:b/>
+                <w:i/>
+                <w:sz w:val="22"/>
+                <w:u w:val="single"/>
+                <w:lang w:val="en-CA"/>
+              </w:rPr>
+              <w:t>Input parameter(s):</w:t>
+            </w:r>
+          </w:p>
+          <w:p>
+            <w:pPr>
+              <w:rPr>
+                <w:rFonts w:asciiTheme="minorHAnsi" w:hAnsiTheme="minorHAnsi"/>
+                <w:sz w:val="22"/>
+                <w:lang w:val="en-CA"/>
+              </w:rPr>
+            </w:pPr>
+            <w:r>
+              <w:rPr>
+                <w:rFonts w:asciiTheme="minorHAnsi" w:hAnsiTheme="minorHAnsi"/>
+                <w:sz w:val="22"/>
+                <w:lang w:val="en-CA"/>
+              </w:rPr>
+              <w:t>none</w:t>
+            </w:r>
+          </w:p>
+          <w:p>
+            <w:pPr>
+              <w:rPr>
+                <w:rFonts w:asciiTheme="minorHAnsi" w:hAnsiTheme="minorHAnsi"/>
+                <w:b/>
+                <w:i/>
+                <w:sz w:val="22"/>
+                <w:u w:val="single"/>
+                <w:lang w:val="en-CA"/>
+              </w:rPr>
+            </w:pPr>
+            <w:r>
+              <w:rPr>
+                <w:rFonts w:asciiTheme="minorHAnsi" w:hAnsiTheme="minorHAnsi"/>
+                <w:b/>
+                <w:i/>
+                <w:sz w:val="22"/>
+                <w:u w:val="single"/>
+                <w:lang w:val="en-CA"/>
+              </w:rPr>
+              <w:t xml:space="preserve">Return type: </w:t>
+            </w:r>
+          </w:p>
+          <w:p>
+            <w:pPr>
+              <w:rPr>
+                <w:rFonts w:asciiTheme="minorHAnsi" w:hAnsiTheme="minorHAnsi"/>
+                <w:sz w:val="22"/>
+                <w:lang w:val="en-CA"/>
+              </w:rPr>
+            </w:pPr>
+            <w:r>
+              <w:rPr>
+                <w:rFonts w:asciiTheme="minorHAnsi" w:hAnsiTheme="minorHAnsi"/>
+                <w:sz w:val="22"/>
+                <w:lang w:val="en-CA"/>
+              </w:rPr>
+              <w:t>void</w:t>
+            </w:r>
+          </w:p>
+        </w:tc>
+      </w:tr>
+    </w:tbl>
+    <w:p>
+      <w:pPr>
+        <w:rPr>
+          <w:rFonts w:asciiTheme="minorHAnsi" w:hAnsiTheme="minorHAnsi"/>
+          <w:sz w:val="22"/>
+          <w:lang w:val="en-CA"/>
+        </w:rPr>
+      </w:pPr>
+    </w:p>
+    <w:tbl>
+      <w:tblPr>
+        <w:tblStyle w:val="TableGrid"/>
+        <w:tblW w:w="0" w:type="auto"/>
+        <w:tblLook w:val="04A0" w:firstRow="1" w:lastRow="0" w:firstColumn="1" w:lastColumn="0" w:noHBand="0" w:noVBand="1"/>
+      </w:tblPr>
+      <w:tblGrid>
+        <w:gridCol w:w="2405"/>
+        <w:gridCol w:w="6945"/>
+      </w:tblGrid>
+      <w:tr>
+        <w:tc>
+          <w:tcPr>
+            <w:tcW w:w="9350" w:type="dxa"/>
+            <w:gridSpan w:val="2"/>
+            <w:tcBorders>
+              <w:top w:val="single" w:sz="4" w:space="0" w:color="5B9BD5" w:themeColor="accent1"/>
+              <w:left w:val="single" w:sz="4" w:space="0" w:color="5B9BD5" w:themeColor="accent1"/>
+              <w:bottom w:val="single" w:sz="4" w:space="0" w:color="5B9BD5" w:themeColor="accent1"/>
+              <w:right w:val="single" w:sz="4" w:space="0" w:color="5B9BD5" w:themeColor="accent1"/>
+            </w:tcBorders>
+            <w:shd w:val="clear" w:color="auto" w:fill="1F3864" w:themeFill="accent5" w:themeFillShade="80"/>
+          </w:tcPr>
+          <w:p>
+            <w:pPr>
+              <w:rPr>
+                <w:rFonts w:asciiTheme="minorHAnsi" w:hAnsiTheme="minorHAnsi"/>
+                <w:b/>
+                <w:color w:val="D9D9D9" w:themeColor="background1" w:themeShade="D9"/>
+                <w:sz w:val="22"/>
+                <w:lang w:val="en-CA"/>
+              </w:rPr>
+            </w:pPr>
+            <w:r>
+              <w:rPr>
+                <w:rFonts w:asciiTheme="minorHAnsi" w:hAnsiTheme="minorHAnsi"/>
+                <w:b/>
+                <w:color w:val="D9D9D9" w:themeColor="background1" w:themeShade="D9"/>
+                <w:sz w:val="22"/>
+                <w:lang w:val="en-CA"/>
+              </w:rPr>
+              <w:t>Method</w:t>
+            </w:r>
+          </w:p>
+        </w:tc>
+      </w:tr>
+      <w:tr>
+        <w:tc>
+          <w:tcPr>
+            <w:tcW w:w="9350" w:type="dxa"/>
+            <w:gridSpan w:val="2"/>
+            <w:tcBorders>
+              <w:top w:val="single" w:sz="4" w:space="0" w:color="5B9BD5" w:themeColor="accent1"/>
+              <w:left w:val="single" w:sz="4" w:space="0" w:color="5B9BD5" w:themeColor="accent1"/>
+              <w:bottom w:val="single" w:sz="4" w:space="0" w:color="5B9BD5" w:themeColor="accent1"/>
+              <w:right w:val="single" w:sz="4" w:space="0" w:color="5B9BD5" w:themeColor="accent1"/>
+            </w:tcBorders>
+            <w:shd w:val="clear" w:color="auto" w:fill="DEEAF6" w:themeFill="accent1" w:themeFillTint="33"/>
+          </w:tcPr>
+          <w:p>
+            <w:pPr>
+              <w:rPr>
+                <w:rFonts w:asciiTheme="minorHAnsi" w:hAnsiTheme="minorHAnsi"/>
+                <w:sz w:val="22"/>
+                <w:lang w:val="en-CA"/>
+              </w:rPr>
+            </w:pPr>
+            <w:r>
+              <w:rPr>
+                <w:rFonts w:asciiTheme="minorHAnsi" w:hAnsiTheme="minorHAnsi"/>
+                <w:sz w:val="22"/>
+                <w:lang w:val="en-CA"/>
+              </w:rPr>
+              <w:t>saveSchedule</w:t>
+            </w:r>
+            <w:r>
+              <w:rPr>
+                <w:rFonts w:asciiTheme="minorHAnsi" w:hAnsiTheme="minorHAnsi"/>
+                <w:sz w:val="22"/>
+                <w:lang w:val="en-CA"/>
+              </w:rPr>
+              <w:t>(scheduleID:</w:t>
+            </w:r>
+            <w:r>
+              <w:rPr>
+                <w:rFonts w:asciiTheme="minorHAnsi" w:hAnsiTheme="minorHAnsi"/>
+                <w:sz w:val="22"/>
+                <w:lang w:val="en-CA"/>
+              </w:rPr>
+              <w:t>long</w:t>
+            </w:r>
+            <w:r>
+              <w:rPr>
+                <w:rFonts w:asciiTheme="minorHAnsi" w:hAnsiTheme="minorHAnsi"/>
+                <w:sz w:val="22"/>
+                <w:lang w:val="en-CA"/>
+              </w:rPr>
+              <w:t xml:space="preserve">) </w:t>
+            </w:r>
+          </w:p>
+        </w:tc>
+      </w:tr>
+      <w:tr>
+        <w:tc>
+          <w:tcPr>
+            <w:tcW w:w="2405" w:type="dxa"/>
+            <w:tcBorders>
+              <w:top w:val="single" w:sz="4" w:space="0" w:color="5B9BD5" w:themeColor="accent1"/>
+              <w:left w:val="single" w:sz="4" w:space="0" w:color="5B9BD5" w:themeColor="accent1"/>
+              <w:bottom w:val="single" w:sz="4" w:space="0" w:color="5B9BD5" w:themeColor="accent1"/>
+              <w:right w:val="single" w:sz="4" w:space="0" w:color="5B9BD5" w:themeColor="accent1"/>
+            </w:tcBorders>
+            <w:shd w:val="clear" w:color="auto" w:fill="1F3864" w:themeFill="accent5" w:themeFillShade="80"/>
+          </w:tcPr>
+          <w:p>
+            <w:pPr>
+              <w:rPr>
+                <w:rFonts w:asciiTheme="minorHAnsi" w:hAnsiTheme="minorHAnsi"/>
+                <w:b/>
+                <w:color w:val="D9D9D9" w:themeColor="background1" w:themeShade="D9"/>
+                <w:sz w:val="22"/>
+                <w:lang w:val="en-CA"/>
+              </w:rPr>
+            </w:pPr>
+            <w:r>
+              <w:rPr>
+                <w:rFonts w:asciiTheme="minorHAnsi" w:hAnsiTheme="minorHAnsi"/>
+                <w:b/>
+                <w:color w:val="D9D9D9" w:themeColor="background1" w:themeShade="D9"/>
+                <w:sz w:val="22"/>
+                <w:lang w:val="en-CA"/>
+              </w:rPr>
+              <w:t>Class implementing this method</w:t>
+            </w:r>
+          </w:p>
+        </w:tc>
+        <w:tc>
+          <w:tcPr>
+            <w:tcW w:w="6945" w:type="dxa"/>
+            <w:tcBorders>
+              <w:top w:val="single" w:sz="4" w:space="0" w:color="5B9BD5" w:themeColor="accent1"/>
+              <w:left w:val="single" w:sz="4" w:space="0" w:color="5B9BD5" w:themeColor="accent1"/>
+              <w:bottom w:val="single" w:sz="4" w:space="0" w:color="5B9BD5" w:themeColor="accent1"/>
+              <w:right w:val="single" w:sz="4" w:space="0" w:color="5B9BD5" w:themeColor="accent1"/>
+            </w:tcBorders>
+            <w:shd w:val="clear" w:color="auto" w:fill="1F3864" w:themeFill="accent5" w:themeFillShade="80"/>
+          </w:tcPr>
+          <w:p>
+            <w:pPr>
+              <w:rPr>
+                <w:rFonts w:asciiTheme="minorHAnsi" w:hAnsiTheme="minorHAnsi"/>
+                <w:b/>
+                <w:color w:val="D9D9D9" w:themeColor="background1" w:themeShade="D9"/>
+                <w:sz w:val="22"/>
+                <w:lang w:val="en-CA"/>
+              </w:rPr>
+            </w:pPr>
+            <w:r>
+              <w:rPr>
+                <w:rFonts w:asciiTheme="minorHAnsi" w:hAnsiTheme="minorHAnsi"/>
+                <w:b/>
+                <w:color w:val="D9D9D9" w:themeColor="background1" w:themeShade="D9"/>
+                <w:sz w:val="22"/>
+                <w:lang w:val="en-CA"/>
+              </w:rPr>
+              <w:t>Specification</w:t>
+            </w:r>
+          </w:p>
+        </w:tc>
+      </w:tr>
+      <w:tr>
+        <w:tc>
+          <w:tcPr>
+            <w:tcW w:w="2405" w:type="dxa"/>
+            <w:tcBorders>
+              <w:top w:val="single" w:sz="4" w:space="0" w:color="5B9BD5" w:themeColor="accent1"/>
+              <w:left w:val="single" w:sz="4" w:space="0" w:color="5B9BD5" w:themeColor="accent1"/>
+              <w:bottom w:val="single" w:sz="4" w:space="0" w:color="5B9BD5" w:themeColor="accent1"/>
+              <w:right w:val="single" w:sz="4" w:space="0" w:color="5B9BD5" w:themeColor="accent1"/>
+            </w:tcBorders>
+          </w:tcPr>
+          <w:p>
+            <w:pPr>
+              <w:rPr>
+                <w:rFonts w:asciiTheme="minorHAnsi" w:hAnsiTheme="minorHAnsi"/>
+                <w:sz w:val="22"/>
+                <w:lang w:val="en-CA"/>
+              </w:rPr>
+            </w:pPr>
+            <w:r>
+              <w:rPr>
+                <w:rFonts w:asciiTheme="minorHAnsi" w:hAnsiTheme="minorHAnsi"/>
+                <w:sz w:val="22"/>
+                <w:lang w:val="en-CA"/>
+              </w:rPr>
               <w:t>Student</w:t>
             </w:r>
           </w:p>
@@ -2254,6 +2386,1784 @@
                 <w:sz w:val="22"/>
                 <w:lang w:val="en-CA"/>
               </w:rPr>
+              <w:t xml:space="preserve">Saves </w:t>
+            </w:r>
+            <w:r>
+              <w:rPr>
+                <w:rFonts w:asciiTheme="minorHAnsi" w:hAnsiTheme="minorHAnsi"/>
+                <w:sz w:val="22"/>
+                <w:lang w:val="en-CA"/>
+              </w:rPr>
+              <w:t>a</w:t>
+            </w:r>
+            <w:r>
+              <w:rPr>
+                <w:rFonts w:asciiTheme="minorHAnsi" w:hAnsiTheme="minorHAnsi"/>
+                <w:sz w:val="22"/>
+                <w:lang w:val="en-CA"/>
+              </w:rPr>
+              <w:t xml:space="preserve"> schedule given its ID to an account.</w:t>
+            </w:r>
+          </w:p>
+          <w:p>
+            <w:pPr>
+              <w:rPr>
+                <w:rFonts w:asciiTheme="minorHAnsi" w:hAnsiTheme="minorHAnsi"/>
+                <w:b/>
+                <w:i/>
+                <w:sz w:val="22"/>
+                <w:u w:val="single"/>
+                <w:lang w:val="en-CA"/>
+              </w:rPr>
+            </w:pPr>
+            <w:r>
+              <w:rPr>
+                <w:rFonts w:asciiTheme="minorHAnsi" w:hAnsiTheme="minorHAnsi"/>
+                <w:b/>
+                <w:i/>
+                <w:sz w:val="22"/>
+                <w:u w:val="single"/>
+                <w:lang w:val="en-CA"/>
+              </w:rPr>
+              <w:t>Input parameter(s):</w:t>
+            </w:r>
+          </w:p>
+          <w:p>
+            <w:pPr>
+              <w:rPr>
+                <w:rFonts w:asciiTheme="minorHAnsi" w:hAnsiTheme="minorHAnsi"/>
+                <w:sz w:val="22"/>
+                <w:lang w:val="en-CA"/>
+              </w:rPr>
+            </w:pPr>
+            <w:r>
+              <w:rPr>
+                <w:rFonts w:asciiTheme="minorHAnsi" w:hAnsiTheme="minorHAnsi"/>
+                <w:sz w:val="22"/>
+                <w:lang w:val="en-CA"/>
+              </w:rPr>
+              <w:t>scheduleID:</w:t>
+            </w:r>
+            <w:r>
+              <w:rPr>
+                <w:rFonts w:asciiTheme="minorHAnsi" w:hAnsiTheme="minorHAnsi"/>
+                <w:sz w:val="22"/>
+                <w:lang w:val="en-CA"/>
+              </w:rPr>
+              <w:t>long</w:t>
+            </w:r>
+            <w:r>
+              <w:rPr>
+                <w:rFonts w:asciiTheme="minorHAnsi" w:hAnsiTheme="minorHAnsi"/>
+                <w:sz w:val="22"/>
+                <w:lang w:val="en-CA"/>
+              </w:rPr>
+              <w:t xml:space="preserve"> representing the </w:t>
+            </w:r>
+            <w:r>
+              <w:rPr>
+                <w:rFonts w:asciiTheme="minorHAnsi" w:hAnsiTheme="minorHAnsi"/>
+                <w:sz w:val="22"/>
+                <w:lang w:val="en-CA"/>
+              </w:rPr>
+              <w:t>schedule</w:t>
+            </w:r>
+            <w:r>
+              <w:rPr>
+                <w:rFonts w:asciiTheme="minorHAnsi" w:hAnsiTheme="minorHAnsi"/>
+                <w:sz w:val="22"/>
+                <w:lang w:val="en-CA"/>
+              </w:rPr>
+              <w:t xml:space="preserve"> ID</w:t>
+            </w:r>
+          </w:p>
+          <w:p>
+            <w:pPr>
+              <w:rPr>
+                <w:rFonts w:asciiTheme="minorHAnsi" w:hAnsiTheme="minorHAnsi"/>
+                <w:b/>
+                <w:i/>
+                <w:sz w:val="22"/>
+                <w:u w:val="single"/>
+                <w:lang w:val="en-CA"/>
+              </w:rPr>
+            </w:pPr>
+            <w:r>
+              <w:rPr>
+                <w:rFonts w:asciiTheme="minorHAnsi" w:hAnsiTheme="minorHAnsi"/>
+                <w:b/>
+                <w:i/>
+                <w:sz w:val="22"/>
+                <w:u w:val="single"/>
+                <w:lang w:val="en-CA"/>
+              </w:rPr>
+              <w:t>Conditions for validity:</w:t>
+            </w:r>
+          </w:p>
+          <w:p>
+            <w:pPr>
+              <w:rPr>
+                <w:rFonts w:asciiTheme="minorHAnsi" w:hAnsiTheme="minorHAnsi"/>
+                <w:sz w:val="22"/>
+                <w:lang w:val="en-CA"/>
+              </w:rPr>
+            </w:pPr>
+            <w:r>
+              <w:rPr>
+                <w:rFonts w:asciiTheme="minorHAnsi" w:hAnsiTheme="minorHAnsi"/>
+                <w:sz w:val="22"/>
+                <w:lang w:val="en-CA"/>
+              </w:rPr>
+              <w:t>scheduleID</w:t>
+            </w:r>
+            <w:r>
+              <w:rPr>
+                <w:rFonts w:asciiTheme="minorHAnsi" w:hAnsiTheme="minorHAnsi"/>
+                <w:sz w:val="22"/>
+                <w:lang w:val="en-CA"/>
+              </w:rPr>
+              <w:t xml:space="preserve"> ≥ 0</w:t>
+            </w:r>
+          </w:p>
+          <w:p>
+            <w:pPr>
+              <w:rPr>
+                <w:rFonts w:asciiTheme="minorHAnsi" w:hAnsiTheme="minorHAnsi"/>
+                <w:b/>
+                <w:i/>
+                <w:sz w:val="22"/>
+                <w:u w:val="single"/>
+                <w:lang w:val="en-CA"/>
+              </w:rPr>
+            </w:pPr>
+            <w:r>
+              <w:rPr>
+                <w:rFonts w:asciiTheme="minorHAnsi" w:hAnsiTheme="minorHAnsi"/>
+                <w:b/>
+                <w:i/>
+                <w:sz w:val="22"/>
+                <w:u w:val="single"/>
+                <w:lang w:val="en-CA"/>
+              </w:rPr>
+              <w:t xml:space="preserve">Return type: </w:t>
+            </w:r>
+          </w:p>
+          <w:p>
+            <w:pPr>
+              <w:rPr>
+                <w:rFonts w:asciiTheme="minorHAnsi" w:hAnsiTheme="minorHAnsi"/>
+                <w:sz w:val="22"/>
+                <w:lang w:val="en-CA"/>
+              </w:rPr>
+            </w:pPr>
+            <w:r>
+              <w:rPr>
+                <w:rFonts w:asciiTheme="minorHAnsi" w:hAnsiTheme="minorHAnsi"/>
+                <w:sz w:val="22"/>
+                <w:lang w:val="en-CA"/>
+              </w:rPr>
+              <w:t>void</w:t>
+            </w:r>
+          </w:p>
+        </w:tc>
+      </w:tr>
+    </w:tbl>
+    <w:p>
+      <w:pPr>
+        <w:rPr>
+          <w:rFonts w:asciiTheme="minorHAnsi" w:hAnsiTheme="minorHAnsi"/>
+          <w:sz w:val="22"/>
+          <w:lang w:val="en-CA"/>
+        </w:rPr>
+      </w:pPr>
+    </w:p>
+    <w:tbl>
+      <w:tblPr>
+        <w:tblStyle w:val="TableGrid"/>
+        <w:tblW w:w="0" w:type="auto"/>
+        <w:tblLook w:val="04A0" w:firstRow="1" w:lastRow="0" w:firstColumn="1" w:lastColumn="0" w:noHBand="0" w:noVBand="1"/>
+      </w:tblPr>
+      <w:tblGrid>
+        <w:gridCol w:w="2405"/>
+        <w:gridCol w:w="6945"/>
+      </w:tblGrid>
+      <w:tr>
+        <w:tc>
+          <w:tcPr>
+            <w:tcW w:w="9350" w:type="dxa"/>
+            <w:gridSpan w:val="2"/>
+            <w:tcBorders>
+              <w:top w:val="single" w:sz="4" w:space="0" w:color="5B9BD5" w:themeColor="accent1"/>
+              <w:left w:val="single" w:sz="4" w:space="0" w:color="5B9BD5" w:themeColor="accent1"/>
+              <w:bottom w:val="single" w:sz="4" w:space="0" w:color="5B9BD5" w:themeColor="accent1"/>
+              <w:right w:val="single" w:sz="4" w:space="0" w:color="5B9BD5" w:themeColor="accent1"/>
+            </w:tcBorders>
+            <w:shd w:val="clear" w:color="auto" w:fill="1F3864" w:themeFill="accent5" w:themeFillShade="80"/>
+          </w:tcPr>
+          <w:p>
+            <w:pPr>
+              <w:rPr>
+                <w:rFonts w:asciiTheme="minorHAnsi" w:hAnsiTheme="minorHAnsi"/>
+                <w:b/>
+                <w:color w:val="D9D9D9" w:themeColor="background1" w:themeShade="D9"/>
+                <w:sz w:val="22"/>
+                <w:lang w:val="en-CA"/>
+              </w:rPr>
+            </w:pPr>
+            <w:r>
+              <w:rPr>
+                <w:rFonts w:asciiTheme="minorHAnsi" w:hAnsiTheme="minorHAnsi"/>
+                <w:b/>
+                <w:color w:val="D9D9D9" w:themeColor="background1" w:themeShade="D9"/>
+                <w:sz w:val="22"/>
+                <w:lang w:val="en-CA"/>
+              </w:rPr>
+              <w:t>Method</w:t>
+            </w:r>
+          </w:p>
+        </w:tc>
+      </w:tr>
+      <w:tr>
+        <w:tc>
+          <w:tcPr>
+            <w:tcW w:w="9350" w:type="dxa"/>
+            <w:gridSpan w:val="2"/>
+            <w:tcBorders>
+              <w:top w:val="single" w:sz="4" w:space="0" w:color="5B9BD5" w:themeColor="accent1"/>
+              <w:left w:val="single" w:sz="4" w:space="0" w:color="5B9BD5" w:themeColor="accent1"/>
+              <w:bottom w:val="single" w:sz="4" w:space="0" w:color="5B9BD5" w:themeColor="accent1"/>
+              <w:right w:val="single" w:sz="4" w:space="0" w:color="5B9BD5" w:themeColor="accent1"/>
+            </w:tcBorders>
+            <w:shd w:val="clear" w:color="auto" w:fill="DEEAF6" w:themeFill="accent1" w:themeFillTint="33"/>
+          </w:tcPr>
+          <w:p>
+            <w:pPr>
+              <w:rPr>
+                <w:rFonts w:asciiTheme="minorHAnsi" w:hAnsiTheme="minorHAnsi"/>
+                <w:sz w:val="22"/>
+                <w:lang w:val="en-CA"/>
+              </w:rPr>
+            </w:pPr>
+            <w:r>
+              <w:rPr>
+                <w:rFonts w:asciiTheme="minorHAnsi" w:hAnsiTheme="minorHAnsi"/>
+                <w:sz w:val="22"/>
+                <w:lang w:val="en-CA"/>
+              </w:rPr>
+              <w:t>searchCourse</w:t>
+            </w:r>
+            <w:r>
+              <w:rPr>
+                <w:rFonts w:asciiTheme="minorHAnsi" w:hAnsiTheme="minorHAnsi"/>
+                <w:sz w:val="22"/>
+                <w:lang w:val="en-CA"/>
+              </w:rPr>
+              <w:t>(courseID:</w:t>
+            </w:r>
+            <w:r>
+              <w:rPr>
+                <w:rFonts w:asciiTheme="minorHAnsi" w:hAnsiTheme="minorHAnsi"/>
+                <w:sz w:val="22"/>
+                <w:lang w:val="en-CA"/>
+              </w:rPr>
+              <w:t>long</w:t>
+            </w:r>
+            <w:r>
+              <w:rPr>
+                <w:rFonts w:asciiTheme="minorHAnsi" w:hAnsiTheme="minorHAnsi"/>
+                <w:sz w:val="22"/>
+                <w:lang w:val="en-CA"/>
+              </w:rPr>
+              <w:t xml:space="preserve">) </w:t>
+            </w:r>
+            <w:r>
+              <w:rPr>
+                <w:rFonts w:asciiTheme="minorHAnsi" w:hAnsiTheme="minorHAnsi"/>
+                <w:sz w:val="22"/>
+                <w:lang w:val="en-CA"/>
+              </w:rPr>
+              <w:t>list of Section objects</w:t>
+            </w:r>
+          </w:p>
+        </w:tc>
+      </w:tr>
+      <w:tr>
+        <w:tc>
+          <w:tcPr>
+            <w:tcW w:w="2405" w:type="dxa"/>
+            <w:tcBorders>
+              <w:top w:val="single" w:sz="4" w:space="0" w:color="5B9BD5" w:themeColor="accent1"/>
+              <w:left w:val="single" w:sz="4" w:space="0" w:color="5B9BD5" w:themeColor="accent1"/>
+              <w:bottom w:val="single" w:sz="4" w:space="0" w:color="5B9BD5" w:themeColor="accent1"/>
+              <w:right w:val="single" w:sz="4" w:space="0" w:color="5B9BD5" w:themeColor="accent1"/>
+            </w:tcBorders>
+            <w:shd w:val="clear" w:color="auto" w:fill="1F3864" w:themeFill="accent5" w:themeFillShade="80"/>
+          </w:tcPr>
+          <w:p>
+            <w:pPr>
+              <w:rPr>
+                <w:rFonts w:asciiTheme="minorHAnsi" w:hAnsiTheme="minorHAnsi"/>
+                <w:b/>
+                <w:color w:val="D9D9D9" w:themeColor="background1" w:themeShade="D9"/>
+                <w:sz w:val="22"/>
+                <w:lang w:val="en-CA"/>
+              </w:rPr>
+            </w:pPr>
+            <w:r>
+              <w:rPr>
+                <w:rFonts w:asciiTheme="minorHAnsi" w:hAnsiTheme="minorHAnsi"/>
+                <w:b/>
+                <w:color w:val="D9D9D9" w:themeColor="background1" w:themeShade="D9"/>
+                <w:sz w:val="22"/>
+                <w:lang w:val="en-CA"/>
+              </w:rPr>
+              <w:t>Class implementing this method</w:t>
+            </w:r>
+          </w:p>
+        </w:tc>
+        <w:tc>
+          <w:tcPr>
+            <w:tcW w:w="6945" w:type="dxa"/>
+            <w:tcBorders>
+              <w:top w:val="single" w:sz="4" w:space="0" w:color="5B9BD5" w:themeColor="accent1"/>
+              <w:left w:val="single" w:sz="4" w:space="0" w:color="5B9BD5" w:themeColor="accent1"/>
+              <w:bottom w:val="single" w:sz="4" w:space="0" w:color="5B9BD5" w:themeColor="accent1"/>
+              <w:right w:val="single" w:sz="4" w:space="0" w:color="5B9BD5" w:themeColor="accent1"/>
+            </w:tcBorders>
+            <w:shd w:val="clear" w:color="auto" w:fill="1F3864" w:themeFill="accent5" w:themeFillShade="80"/>
+          </w:tcPr>
+          <w:p>
+            <w:pPr>
+              <w:rPr>
+                <w:rFonts w:asciiTheme="minorHAnsi" w:hAnsiTheme="minorHAnsi"/>
+                <w:b/>
+                <w:color w:val="D9D9D9" w:themeColor="background1" w:themeShade="D9"/>
+                <w:sz w:val="22"/>
+                <w:lang w:val="en-CA"/>
+              </w:rPr>
+            </w:pPr>
+            <w:r>
+              <w:rPr>
+                <w:rFonts w:asciiTheme="minorHAnsi" w:hAnsiTheme="minorHAnsi"/>
+                <w:b/>
+                <w:color w:val="D9D9D9" w:themeColor="background1" w:themeShade="D9"/>
+                <w:sz w:val="22"/>
+                <w:lang w:val="en-CA"/>
+              </w:rPr>
+              <w:t>Specification</w:t>
+            </w:r>
+          </w:p>
+        </w:tc>
+      </w:tr>
+      <w:tr>
+        <w:tc>
+          <w:tcPr>
+            <w:tcW w:w="2405" w:type="dxa"/>
+            <w:tcBorders>
+              <w:top w:val="single" w:sz="4" w:space="0" w:color="5B9BD5" w:themeColor="accent1"/>
+              <w:left w:val="single" w:sz="4" w:space="0" w:color="5B9BD5" w:themeColor="accent1"/>
+              <w:bottom w:val="single" w:sz="4" w:space="0" w:color="5B9BD5" w:themeColor="accent1"/>
+              <w:right w:val="single" w:sz="4" w:space="0" w:color="5B9BD5" w:themeColor="accent1"/>
+            </w:tcBorders>
+          </w:tcPr>
+          <w:p>
+            <w:pPr>
+              <w:rPr>
+                <w:rFonts w:asciiTheme="minorHAnsi" w:hAnsiTheme="minorHAnsi"/>
+                <w:sz w:val="22"/>
+                <w:lang w:val="en-CA"/>
+              </w:rPr>
+            </w:pPr>
+            <w:r>
+              <w:rPr>
+                <w:rFonts w:asciiTheme="minorHAnsi" w:hAnsiTheme="minorHAnsi"/>
+                <w:sz w:val="22"/>
+                <w:lang w:val="en-CA"/>
+              </w:rPr>
+              <w:lastRenderedPageBreak/>
+              <w:t>Student</w:t>
+            </w:r>
+          </w:p>
+        </w:tc>
+        <w:tc>
+          <w:tcPr>
+            <w:tcW w:w="6945" w:type="dxa"/>
+            <w:tcBorders>
+              <w:top w:val="single" w:sz="4" w:space="0" w:color="5B9BD5" w:themeColor="accent1"/>
+              <w:left w:val="single" w:sz="4" w:space="0" w:color="5B9BD5" w:themeColor="accent1"/>
+              <w:bottom w:val="single" w:sz="4" w:space="0" w:color="5B9BD5" w:themeColor="accent1"/>
+              <w:right w:val="single" w:sz="4" w:space="0" w:color="5B9BD5" w:themeColor="accent1"/>
+            </w:tcBorders>
+          </w:tcPr>
+          <w:p>
+            <w:pPr>
+              <w:rPr>
+                <w:rFonts w:asciiTheme="minorHAnsi" w:hAnsiTheme="minorHAnsi"/>
+                <w:b/>
+                <w:i/>
+                <w:sz w:val="22"/>
+                <w:u w:val="single"/>
+                <w:lang w:val="en-CA"/>
+              </w:rPr>
+            </w:pPr>
+            <w:r>
+              <w:rPr>
+                <w:rFonts w:asciiTheme="minorHAnsi" w:hAnsiTheme="minorHAnsi"/>
+                <w:b/>
+                <w:i/>
+                <w:sz w:val="22"/>
+                <w:u w:val="single"/>
+                <w:lang w:val="en-CA"/>
+              </w:rPr>
+              <w:t>Description:</w:t>
+            </w:r>
+          </w:p>
+          <w:p>
+            <w:pPr>
+              <w:rPr>
+                <w:rFonts w:asciiTheme="minorHAnsi" w:hAnsiTheme="minorHAnsi"/>
+                <w:sz w:val="22"/>
+                <w:lang w:val="en-CA"/>
+              </w:rPr>
+            </w:pPr>
+            <w:r>
+              <w:rPr>
+                <w:rFonts w:asciiTheme="minorHAnsi" w:hAnsiTheme="minorHAnsi"/>
+                <w:sz w:val="22"/>
+                <w:lang w:val="en-CA"/>
+              </w:rPr>
+              <w:t>Retrieves and returns information about a course</w:t>
+            </w:r>
+            <w:r>
+              <w:rPr>
+                <w:rFonts w:asciiTheme="minorHAnsi" w:hAnsiTheme="minorHAnsi"/>
+                <w:sz w:val="22"/>
+                <w:lang w:val="en-CA"/>
+              </w:rPr>
+              <w:t>, including the course’s sections, given the course</w:t>
+            </w:r>
+            <w:r>
+              <w:rPr>
+                <w:rFonts w:asciiTheme="minorHAnsi" w:hAnsiTheme="minorHAnsi"/>
+                <w:sz w:val="22"/>
+                <w:lang w:val="en-CA"/>
+              </w:rPr>
+              <w:t xml:space="preserve"> ID.</w:t>
+            </w:r>
+          </w:p>
+          <w:p>
+            <w:pPr>
+              <w:rPr>
+                <w:rFonts w:asciiTheme="minorHAnsi" w:hAnsiTheme="minorHAnsi"/>
+                <w:b/>
+                <w:i/>
+                <w:sz w:val="22"/>
+                <w:u w:val="single"/>
+                <w:lang w:val="en-CA"/>
+              </w:rPr>
+            </w:pPr>
+            <w:r>
+              <w:rPr>
+                <w:rFonts w:asciiTheme="minorHAnsi" w:hAnsiTheme="minorHAnsi"/>
+                <w:b/>
+                <w:i/>
+                <w:sz w:val="22"/>
+                <w:u w:val="single"/>
+                <w:lang w:val="en-CA"/>
+              </w:rPr>
+              <w:t>Input parameter(s):</w:t>
+            </w:r>
+          </w:p>
+          <w:p>
+            <w:pPr>
+              <w:rPr>
+                <w:rFonts w:asciiTheme="minorHAnsi" w:hAnsiTheme="minorHAnsi"/>
+                <w:sz w:val="22"/>
+                <w:lang w:val="en-CA"/>
+              </w:rPr>
+            </w:pPr>
+            <w:r>
+              <w:rPr>
+                <w:rFonts w:asciiTheme="minorHAnsi" w:hAnsiTheme="minorHAnsi"/>
+                <w:sz w:val="22"/>
+                <w:lang w:val="en-CA"/>
+              </w:rPr>
+              <w:t>courseID:</w:t>
+            </w:r>
+            <w:r>
+              <w:rPr>
+                <w:rFonts w:asciiTheme="minorHAnsi" w:hAnsiTheme="minorHAnsi"/>
+                <w:sz w:val="22"/>
+                <w:lang w:val="en-CA"/>
+              </w:rPr>
+              <w:t>long</w:t>
+            </w:r>
+            <w:r>
+              <w:rPr>
+                <w:rFonts w:asciiTheme="minorHAnsi" w:hAnsiTheme="minorHAnsi"/>
+                <w:sz w:val="22"/>
+                <w:lang w:val="en-CA"/>
+              </w:rPr>
+              <w:t xml:space="preserve"> representing the </w:t>
+            </w:r>
+            <w:r>
+              <w:rPr>
+                <w:rFonts w:asciiTheme="minorHAnsi" w:hAnsiTheme="minorHAnsi"/>
+                <w:sz w:val="22"/>
+                <w:lang w:val="en-CA"/>
+              </w:rPr>
+              <w:t>course</w:t>
+            </w:r>
+            <w:r>
+              <w:rPr>
+                <w:rFonts w:asciiTheme="minorHAnsi" w:hAnsiTheme="minorHAnsi"/>
+                <w:sz w:val="22"/>
+                <w:lang w:val="en-CA"/>
+              </w:rPr>
+              <w:t xml:space="preserve"> ID</w:t>
+            </w:r>
+          </w:p>
+          <w:p>
+            <w:pPr>
+              <w:rPr>
+                <w:rFonts w:asciiTheme="minorHAnsi" w:hAnsiTheme="minorHAnsi"/>
+                <w:b/>
+                <w:i/>
+                <w:sz w:val="22"/>
+                <w:u w:val="single"/>
+                <w:lang w:val="en-CA"/>
+              </w:rPr>
+            </w:pPr>
+            <w:r>
+              <w:rPr>
+                <w:rFonts w:asciiTheme="minorHAnsi" w:hAnsiTheme="minorHAnsi"/>
+                <w:b/>
+                <w:i/>
+                <w:sz w:val="22"/>
+                <w:u w:val="single"/>
+                <w:lang w:val="en-CA"/>
+              </w:rPr>
+              <w:t>Conditions for validity:</w:t>
+            </w:r>
+          </w:p>
+          <w:p>
+            <w:pPr>
+              <w:rPr>
+                <w:rFonts w:asciiTheme="minorHAnsi" w:hAnsiTheme="minorHAnsi"/>
+                <w:sz w:val="22"/>
+                <w:lang w:val="en-CA"/>
+              </w:rPr>
+            </w:pPr>
+            <w:r>
+              <w:rPr>
+                <w:rFonts w:asciiTheme="minorHAnsi" w:hAnsiTheme="minorHAnsi"/>
+                <w:sz w:val="22"/>
+                <w:lang w:val="en-CA"/>
+              </w:rPr>
+              <w:t>courseID ≥ 0</w:t>
+            </w:r>
+          </w:p>
+          <w:p>
+            <w:pPr>
+              <w:rPr>
+                <w:rFonts w:asciiTheme="minorHAnsi" w:hAnsiTheme="minorHAnsi"/>
+                <w:b/>
+                <w:i/>
+                <w:sz w:val="22"/>
+                <w:u w:val="single"/>
+                <w:lang w:val="en-CA"/>
+              </w:rPr>
+            </w:pPr>
+            <w:r>
+              <w:rPr>
+                <w:rFonts w:asciiTheme="minorHAnsi" w:hAnsiTheme="minorHAnsi"/>
+                <w:b/>
+                <w:i/>
+                <w:sz w:val="22"/>
+                <w:u w:val="single"/>
+                <w:lang w:val="en-CA"/>
+              </w:rPr>
+              <w:t xml:space="preserve">Return type: </w:t>
+            </w:r>
+          </w:p>
+          <w:p>
+            <w:pPr>
+              <w:rPr>
+                <w:rFonts w:asciiTheme="minorHAnsi" w:hAnsiTheme="minorHAnsi"/>
+                <w:sz w:val="22"/>
+                <w:lang w:val="en-CA"/>
+              </w:rPr>
+            </w:pPr>
+            <w:r>
+              <w:rPr>
+                <w:rFonts w:asciiTheme="minorHAnsi" w:hAnsiTheme="minorHAnsi"/>
+                <w:sz w:val="22"/>
+                <w:lang w:val="en-CA"/>
+              </w:rPr>
+              <w:t>list of Section objects</w:t>
+            </w:r>
+          </w:p>
+        </w:tc>
+      </w:tr>
+    </w:tbl>
+    <w:p>
+      <w:pPr>
+        <w:rPr>
+          <w:rFonts w:asciiTheme="minorHAnsi" w:hAnsiTheme="minorHAnsi"/>
+          <w:sz w:val="22"/>
+          <w:lang w:val="en-CA"/>
+        </w:rPr>
+      </w:pPr>
+    </w:p>
+    <w:tbl>
+      <w:tblPr>
+        <w:tblStyle w:val="TableGrid"/>
+        <w:tblW w:w="0" w:type="auto"/>
+        <w:tblLook w:val="04A0" w:firstRow="1" w:lastRow="0" w:firstColumn="1" w:lastColumn="0" w:noHBand="0" w:noVBand="1"/>
+      </w:tblPr>
+      <w:tblGrid>
+        <w:gridCol w:w="2405"/>
+        <w:gridCol w:w="6945"/>
+      </w:tblGrid>
+      <w:tr>
+        <w:tc>
+          <w:tcPr>
+            <w:tcW w:w="9350" w:type="dxa"/>
+            <w:gridSpan w:val="2"/>
+            <w:tcBorders>
+              <w:top w:val="single" w:sz="4" w:space="0" w:color="5B9BD5" w:themeColor="accent1"/>
+              <w:left w:val="single" w:sz="4" w:space="0" w:color="5B9BD5" w:themeColor="accent1"/>
+              <w:bottom w:val="single" w:sz="4" w:space="0" w:color="5B9BD5" w:themeColor="accent1"/>
+              <w:right w:val="single" w:sz="4" w:space="0" w:color="5B9BD5" w:themeColor="accent1"/>
+            </w:tcBorders>
+            <w:shd w:val="clear" w:color="auto" w:fill="1F3864" w:themeFill="accent5" w:themeFillShade="80"/>
+          </w:tcPr>
+          <w:p>
+            <w:pPr>
+              <w:rPr>
+                <w:rFonts w:asciiTheme="minorHAnsi" w:hAnsiTheme="minorHAnsi"/>
+                <w:b/>
+                <w:color w:val="D9D9D9" w:themeColor="background1" w:themeShade="D9"/>
+                <w:sz w:val="22"/>
+                <w:lang w:val="en-CA"/>
+              </w:rPr>
+            </w:pPr>
+            <w:r>
+              <w:rPr>
+                <w:rFonts w:asciiTheme="minorHAnsi" w:hAnsiTheme="minorHAnsi"/>
+                <w:b/>
+                <w:color w:val="D9D9D9" w:themeColor="background1" w:themeShade="D9"/>
+                <w:sz w:val="22"/>
+                <w:lang w:val="en-CA"/>
+              </w:rPr>
+              <w:t>Method</w:t>
+            </w:r>
+          </w:p>
+        </w:tc>
+      </w:tr>
+      <w:tr>
+        <w:tc>
+          <w:tcPr>
+            <w:tcW w:w="9350" w:type="dxa"/>
+            <w:gridSpan w:val="2"/>
+            <w:tcBorders>
+              <w:top w:val="single" w:sz="4" w:space="0" w:color="5B9BD5" w:themeColor="accent1"/>
+              <w:left w:val="single" w:sz="4" w:space="0" w:color="5B9BD5" w:themeColor="accent1"/>
+              <w:bottom w:val="single" w:sz="4" w:space="0" w:color="5B9BD5" w:themeColor="accent1"/>
+              <w:right w:val="single" w:sz="4" w:space="0" w:color="5B9BD5" w:themeColor="accent1"/>
+            </w:tcBorders>
+            <w:shd w:val="clear" w:color="auto" w:fill="DEEAF6" w:themeFill="accent1" w:themeFillTint="33"/>
+          </w:tcPr>
+          <w:p>
+            <w:pPr>
+              <w:rPr>
+                <w:rFonts w:asciiTheme="minorHAnsi" w:hAnsiTheme="minorHAnsi"/>
+                <w:sz w:val="22"/>
+                <w:lang w:val="en-CA"/>
+              </w:rPr>
+            </w:pPr>
+            <w:r>
+              <w:rPr>
+                <w:rFonts w:asciiTheme="minorHAnsi" w:hAnsiTheme="minorHAnsi"/>
+                <w:sz w:val="22"/>
+                <w:lang w:val="en-CA"/>
+              </w:rPr>
+              <w:t>selectWeek(day</w:t>
+            </w:r>
+            <w:r>
+              <w:rPr>
+                <w:rFonts w:asciiTheme="minorHAnsi" w:hAnsiTheme="minorHAnsi"/>
+                <w:sz w:val="22"/>
+                <w:lang w:val="en-CA"/>
+              </w:rPr>
+              <w:t>:int, month:int</w:t>
+            </w:r>
+            <w:r>
+              <w:rPr>
+                <w:rFonts w:asciiTheme="minorHAnsi" w:hAnsiTheme="minorHAnsi"/>
+                <w:sz w:val="22"/>
+                <w:lang w:val="en-CA"/>
+              </w:rPr>
+              <w:t xml:space="preserve">) </w:t>
+            </w:r>
+            <w:r>
+              <w:rPr>
+                <w:rFonts w:asciiTheme="minorHAnsi" w:hAnsiTheme="minorHAnsi"/>
+                <w:sz w:val="22"/>
+                <w:lang w:val="en-CA"/>
+              </w:rPr>
+              <w:t>Schedule</w:t>
+            </w:r>
+          </w:p>
+        </w:tc>
+      </w:tr>
+      <w:tr>
+        <w:tc>
+          <w:tcPr>
+            <w:tcW w:w="2405" w:type="dxa"/>
+            <w:tcBorders>
+              <w:top w:val="single" w:sz="4" w:space="0" w:color="5B9BD5" w:themeColor="accent1"/>
+              <w:left w:val="single" w:sz="4" w:space="0" w:color="5B9BD5" w:themeColor="accent1"/>
+              <w:bottom w:val="single" w:sz="4" w:space="0" w:color="5B9BD5" w:themeColor="accent1"/>
+              <w:right w:val="single" w:sz="4" w:space="0" w:color="5B9BD5" w:themeColor="accent1"/>
+            </w:tcBorders>
+            <w:shd w:val="clear" w:color="auto" w:fill="1F3864" w:themeFill="accent5" w:themeFillShade="80"/>
+          </w:tcPr>
+          <w:p>
+            <w:pPr>
+              <w:rPr>
+                <w:rFonts w:asciiTheme="minorHAnsi" w:hAnsiTheme="minorHAnsi"/>
+                <w:b/>
+                <w:color w:val="D9D9D9" w:themeColor="background1" w:themeShade="D9"/>
+                <w:sz w:val="22"/>
+                <w:lang w:val="en-CA"/>
+              </w:rPr>
+            </w:pPr>
+            <w:r>
+              <w:rPr>
+                <w:rFonts w:asciiTheme="minorHAnsi" w:hAnsiTheme="minorHAnsi"/>
+                <w:b/>
+                <w:color w:val="D9D9D9" w:themeColor="background1" w:themeShade="D9"/>
+                <w:sz w:val="22"/>
+                <w:lang w:val="en-CA"/>
+              </w:rPr>
+              <w:t>Class implementing this method</w:t>
+            </w:r>
+          </w:p>
+        </w:tc>
+        <w:tc>
+          <w:tcPr>
+            <w:tcW w:w="6945" w:type="dxa"/>
+            <w:tcBorders>
+              <w:top w:val="single" w:sz="4" w:space="0" w:color="5B9BD5" w:themeColor="accent1"/>
+              <w:left w:val="single" w:sz="4" w:space="0" w:color="5B9BD5" w:themeColor="accent1"/>
+              <w:bottom w:val="single" w:sz="4" w:space="0" w:color="5B9BD5" w:themeColor="accent1"/>
+              <w:right w:val="single" w:sz="4" w:space="0" w:color="5B9BD5" w:themeColor="accent1"/>
+            </w:tcBorders>
+            <w:shd w:val="clear" w:color="auto" w:fill="1F3864" w:themeFill="accent5" w:themeFillShade="80"/>
+          </w:tcPr>
+          <w:p>
+            <w:pPr>
+              <w:rPr>
+                <w:rFonts w:asciiTheme="minorHAnsi" w:hAnsiTheme="minorHAnsi"/>
+                <w:b/>
+                <w:color w:val="D9D9D9" w:themeColor="background1" w:themeShade="D9"/>
+                <w:sz w:val="22"/>
+                <w:lang w:val="en-CA"/>
+              </w:rPr>
+            </w:pPr>
+            <w:r>
+              <w:rPr>
+                <w:rFonts w:asciiTheme="minorHAnsi" w:hAnsiTheme="minorHAnsi"/>
+                <w:b/>
+                <w:color w:val="D9D9D9" w:themeColor="background1" w:themeShade="D9"/>
+                <w:sz w:val="22"/>
+                <w:lang w:val="en-CA"/>
+              </w:rPr>
+              <w:t>Specification</w:t>
+            </w:r>
+          </w:p>
+        </w:tc>
+      </w:tr>
+      <w:tr>
+        <w:tc>
+          <w:tcPr>
+            <w:tcW w:w="2405" w:type="dxa"/>
+            <w:tcBorders>
+              <w:top w:val="single" w:sz="4" w:space="0" w:color="5B9BD5" w:themeColor="accent1"/>
+              <w:left w:val="single" w:sz="4" w:space="0" w:color="5B9BD5" w:themeColor="accent1"/>
+              <w:bottom w:val="single" w:sz="4" w:space="0" w:color="5B9BD5" w:themeColor="accent1"/>
+              <w:right w:val="single" w:sz="4" w:space="0" w:color="5B9BD5" w:themeColor="accent1"/>
+            </w:tcBorders>
+          </w:tcPr>
+          <w:p>
+            <w:pPr>
+              <w:rPr>
+                <w:rFonts w:asciiTheme="minorHAnsi" w:hAnsiTheme="minorHAnsi"/>
+                <w:sz w:val="22"/>
+                <w:lang w:val="en-CA"/>
+              </w:rPr>
+            </w:pPr>
+            <w:r>
+              <w:rPr>
+                <w:rFonts w:asciiTheme="minorHAnsi" w:hAnsiTheme="minorHAnsi"/>
+                <w:sz w:val="22"/>
+                <w:lang w:val="en-CA"/>
+              </w:rPr>
+              <w:t>Student</w:t>
+            </w:r>
+          </w:p>
+        </w:tc>
+        <w:tc>
+          <w:tcPr>
+            <w:tcW w:w="6945" w:type="dxa"/>
+            <w:tcBorders>
+              <w:top w:val="single" w:sz="4" w:space="0" w:color="5B9BD5" w:themeColor="accent1"/>
+              <w:left w:val="single" w:sz="4" w:space="0" w:color="5B9BD5" w:themeColor="accent1"/>
+              <w:bottom w:val="single" w:sz="4" w:space="0" w:color="5B9BD5" w:themeColor="accent1"/>
+              <w:right w:val="single" w:sz="4" w:space="0" w:color="5B9BD5" w:themeColor="accent1"/>
+            </w:tcBorders>
+          </w:tcPr>
+          <w:p>
+            <w:pPr>
+              <w:rPr>
+                <w:rFonts w:asciiTheme="minorHAnsi" w:hAnsiTheme="minorHAnsi"/>
+                <w:b/>
+                <w:i/>
+                <w:sz w:val="22"/>
+                <w:u w:val="single"/>
+                <w:lang w:val="en-CA"/>
+              </w:rPr>
+            </w:pPr>
+            <w:r>
+              <w:rPr>
+                <w:rFonts w:asciiTheme="minorHAnsi" w:hAnsiTheme="minorHAnsi"/>
+                <w:b/>
+                <w:i/>
+                <w:sz w:val="22"/>
+                <w:u w:val="single"/>
+                <w:lang w:val="en-CA"/>
+              </w:rPr>
+              <w:t>Description:</w:t>
+            </w:r>
+          </w:p>
+          <w:p>
+            <w:pPr>
+              <w:rPr>
+                <w:rFonts w:asciiTheme="minorHAnsi" w:hAnsiTheme="minorHAnsi"/>
+                <w:sz w:val="22"/>
+                <w:lang w:val="en-CA"/>
+              </w:rPr>
+            </w:pPr>
+            <w:r>
+              <w:rPr>
+                <w:rFonts w:asciiTheme="minorHAnsi" w:hAnsiTheme="minorHAnsi"/>
+                <w:sz w:val="22"/>
+                <w:lang w:val="en-CA"/>
+              </w:rPr>
+              <w:t>Provides the caller with a we</w:t>
+            </w:r>
+            <w:r>
+              <w:rPr>
+                <w:rFonts w:asciiTheme="minorHAnsi" w:hAnsiTheme="minorHAnsi"/>
+                <w:sz w:val="22"/>
+                <w:lang w:val="en-CA"/>
+              </w:rPr>
+              <w:t>ekly schedule view given the day</w:t>
+            </w:r>
+            <w:r>
+              <w:rPr>
+                <w:rFonts w:asciiTheme="minorHAnsi" w:hAnsiTheme="minorHAnsi"/>
+                <w:sz w:val="22"/>
+                <w:lang w:val="en-CA"/>
+              </w:rPr>
+              <w:t xml:space="preserve"> and month as valid integer values for the targeted week.</w:t>
+            </w:r>
+          </w:p>
+          <w:p>
+            <w:pPr>
+              <w:rPr>
+                <w:rFonts w:asciiTheme="minorHAnsi" w:hAnsiTheme="minorHAnsi"/>
+                <w:b/>
+                <w:i/>
+                <w:sz w:val="22"/>
+                <w:u w:val="single"/>
+                <w:lang w:val="en-CA"/>
+              </w:rPr>
+            </w:pPr>
+            <w:r>
+              <w:rPr>
+                <w:rFonts w:asciiTheme="minorHAnsi" w:hAnsiTheme="minorHAnsi"/>
+                <w:b/>
+                <w:i/>
+                <w:sz w:val="22"/>
+                <w:u w:val="single"/>
+                <w:lang w:val="en-CA"/>
+              </w:rPr>
+              <w:t>Input parameter(s):</w:t>
+            </w:r>
+          </w:p>
+          <w:p>
+            <w:pPr>
+              <w:rPr>
+                <w:rFonts w:asciiTheme="minorHAnsi" w:hAnsiTheme="minorHAnsi"/>
+                <w:sz w:val="22"/>
+                <w:lang w:val="en-CA"/>
+              </w:rPr>
+            </w:pPr>
+            <w:r>
+              <w:rPr>
+                <w:rFonts w:asciiTheme="minorHAnsi" w:hAnsiTheme="minorHAnsi"/>
+                <w:sz w:val="22"/>
+                <w:lang w:val="en-CA"/>
+              </w:rPr>
+              <w:t>day</w:t>
+            </w:r>
+            <w:r>
+              <w:rPr>
+                <w:rFonts w:asciiTheme="minorHAnsi" w:hAnsiTheme="minorHAnsi"/>
+                <w:sz w:val="22"/>
+                <w:lang w:val="en-CA"/>
+              </w:rPr>
+              <w:t>:</w:t>
+            </w:r>
+            <w:r>
+              <w:rPr>
+                <w:rFonts w:asciiTheme="minorHAnsi" w:hAnsiTheme="minorHAnsi"/>
+                <w:sz w:val="22"/>
+                <w:lang w:val="en-CA"/>
+              </w:rPr>
+              <w:t xml:space="preserve">int representing </w:t>
+            </w:r>
+            <w:r>
+              <w:rPr>
+                <w:rFonts w:asciiTheme="minorHAnsi" w:hAnsiTheme="minorHAnsi"/>
+                <w:sz w:val="22"/>
+                <w:lang w:val="en-CA"/>
+              </w:rPr>
+              <w:t>a</w:t>
+            </w:r>
+            <w:r>
+              <w:rPr>
+                <w:rFonts w:asciiTheme="minorHAnsi" w:hAnsiTheme="minorHAnsi"/>
+                <w:sz w:val="22"/>
+                <w:lang w:val="en-CA"/>
+              </w:rPr>
+              <w:t xml:space="preserve"> calendar day in the targeted week</w:t>
+            </w:r>
+          </w:p>
+          <w:p>
+            <w:pPr>
+              <w:rPr>
+                <w:rFonts w:asciiTheme="minorHAnsi" w:hAnsiTheme="minorHAnsi"/>
+                <w:sz w:val="22"/>
+                <w:lang w:val="en-CA"/>
+              </w:rPr>
+            </w:pPr>
+            <w:r>
+              <w:rPr>
+                <w:rFonts w:asciiTheme="minorHAnsi" w:hAnsiTheme="minorHAnsi"/>
+                <w:sz w:val="22"/>
+                <w:lang w:val="en-CA"/>
+              </w:rPr>
+              <w:t>month:int representing the month of the targeted week</w:t>
+            </w:r>
+          </w:p>
+          <w:p>
+            <w:pPr>
+              <w:rPr>
+                <w:rFonts w:asciiTheme="minorHAnsi" w:hAnsiTheme="minorHAnsi"/>
+                <w:b/>
+                <w:i/>
+                <w:sz w:val="22"/>
+                <w:u w:val="single"/>
+                <w:lang w:val="en-CA"/>
+              </w:rPr>
+            </w:pPr>
+            <w:r>
+              <w:rPr>
+                <w:rFonts w:asciiTheme="minorHAnsi" w:hAnsiTheme="minorHAnsi"/>
+                <w:b/>
+                <w:i/>
+                <w:sz w:val="22"/>
+                <w:u w:val="single"/>
+                <w:lang w:val="en-CA"/>
+              </w:rPr>
+              <w:t>Conditions for validity:</w:t>
+            </w:r>
+          </w:p>
+          <w:p>
+            <w:pPr>
+              <w:rPr>
+                <w:rFonts w:asciiTheme="minorHAnsi" w:hAnsiTheme="minorHAnsi"/>
+                <w:sz w:val="22"/>
+                <w:lang w:val="en-CA"/>
+              </w:rPr>
+            </w:pPr>
+            <w:r>
+              <w:rPr>
+                <w:rFonts w:asciiTheme="minorHAnsi" w:hAnsiTheme="minorHAnsi"/>
+                <w:sz w:val="22"/>
+                <w:lang w:val="en-CA"/>
+              </w:rPr>
+              <w:t>1 ≤ da</w:t>
+            </w:r>
+            <w:r>
+              <w:rPr>
+                <w:rFonts w:asciiTheme="minorHAnsi" w:hAnsiTheme="minorHAnsi"/>
+                <w:sz w:val="22"/>
+                <w:lang w:val="en-CA"/>
+              </w:rPr>
+              <w:t>y</w:t>
+            </w:r>
+            <w:r>
+              <w:rPr>
+                <w:rFonts w:asciiTheme="minorHAnsi" w:hAnsiTheme="minorHAnsi"/>
+                <w:sz w:val="22"/>
+                <w:lang w:val="en-CA"/>
+              </w:rPr>
+              <w:t xml:space="preserve"> ≤</w:t>
+            </w:r>
+            <w:r>
+              <w:rPr>
+                <w:rFonts w:asciiTheme="minorHAnsi" w:hAnsiTheme="minorHAnsi"/>
+                <w:sz w:val="22"/>
+                <w:lang w:val="en-CA"/>
+              </w:rPr>
+              <w:t xml:space="preserve"> 31</w:t>
+            </w:r>
+          </w:p>
+          <w:p>
+            <w:pPr>
+              <w:rPr>
+                <w:rFonts w:asciiTheme="minorHAnsi" w:hAnsiTheme="minorHAnsi"/>
+                <w:sz w:val="22"/>
+                <w:lang w:val="en-CA"/>
+              </w:rPr>
+            </w:pPr>
+            <w:r>
+              <w:rPr>
+                <w:rFonts w:asciiTheme="minorHAnsi" w:hAnsiTheme="minorHAnsi"/>
+                <w:sz w:val="22"/>
+                <w:lang w:val="en-CA"/>
+              </w:rPr>
+              <w:t>1 ≤ month ≤ 12</w:t>
+            </w:r>
+          </w:p>
+          <w:p>
+            <w:pPr>
+              <w:rPr>
+                <w:rFonts w:asciiTheme="minorHAnsi" w:hAnsiTheme="minorHAnsi"/>
+                <w:b/>
+                <w:i/>
+                <w:sz w:val="22"/>
+                <w:u w:val="single"/>
+                <w:lang w:val="en-CA"/>
+              </w:rPr>
+            </w:pPr>
+            <w:r>
+              <w:rPr>
+                <w:rFonts w:asciiTheme="minorHAnsi" w:hAnsiTheme="minorHAnsi"/>
+                <w:b/>
+                <w:i/>
+                <w:sz w:val="22"/>
+                <w:u w:val="single"/>
+                <w:lang w:val="en-CA"/>
+              </w:rPr>
+              <w:t xml:space="preserve">Return type: </w:t>
+            </w:r>
+          </w:p>
+          <w:p>
+            <w:pPr>
+              <w:rPr>
+                <w:rFonts w:asciiTheme="minorHAnsi" w:hAnsiTheme="minorHAnsi"/>
+                <w:sz w:val="22"/>
+                <w:lang w:val="en-CA"/>
+              </w:rPr>
+            </w:pPr>
+            <w:r>
+              <w:rPr>
+                <w:rFonts w:asciiTheme="minorHAnsi" w:hAnsiTheme="minorHAnsi"/>
+                <w:sz w:val="22"/>
+                <w:lang w:val="en-CA"/>
+              </w:rPr>
+              <w:t>Schedule</w:t>
+            </w:r>
+          </w:p>
+        </w:tc>
+      </w:tr>
+    </w:tbl>
+    <w:p>
+      <w:pPr>
+        <w:rPr>
+          <w:rFonts w:asciiTheme="minorHAnsi" w:hAnsiTheme="minorHAnsi"/>
+          <w:sz w:val="22"/>
+          <w:lang w:val="en-CA"/>
+        </w:rPr>
+      </w:pPr>
+    </w:p>
+    <w:tbl>
+      <w:tblPr>
+        <w:tblStyle w:val="TableGrid"/>
+        <w:tblW w:w="0" w:type="auto"/>
+        <w:tblLook w:val="04A0" w:firstRow="1" w:lastRow="0" w:firstColumn="1" w:lastColumn="0" w:noHBand="0" w:noVBand="1"/>
+      </w:tblPr>
+      <w:tblGrid>
+        <w:gridCol w:w="2405"/>
+        <w:gridCol w:w="6945"/>
+      </w:tblGrid>
+      <w:tr>
+        <w:tc>
+          <w:tcPr>
+            <w:tcW w:w="9350" w:type="dxa"/>
+            <w:gridSpan w:val="2"/>
+            <w:tcBorders>
+              <w:top w:val="single" w:sz="4" w:space="0" w:color="5B9BD5" w:themeColor="accent1"/>
+              <w:left w:val="single" w:sz="4" w:space="0" w:color="5B9BD5" w:themeColor="accent1"/>
+              <w:bottom w:val="single" w:sz="4" w:space="0" w:color="5B9BD5" w:themeColor="accent1"/>
+              <w:right w:val="single" w:sz="4" w:space="0" w:color="5B9BD5" w:themeColor="accent1"/>
+            </w:tcBorders>
+            <w:shd w:val="clear" w:color="auto" w:fill="1F3864" w:themeFill="accent5" w:themeFillShade="80"/>
+          </w:tcPr>
+          <w:p>
+            <w:pPr>
+              <w:rPr>
+                <w:rFonts w:asciiTheme="minorHAnsi" w:hAnsiTheme="minorHAnsi"/>
+                <w:b/>
+                <w:color w:val="D9D9D9" w:themeColor="background1" w:themeShade="D9"/>
+                <w:sz w:val="22"/>
+                <w:lang w:val="en-CA"/>
+              </w:rPr>
+            </w:pPr>
+            <w:r>
+              <w:rPr>
+                <w:rFonts w:asciiTheme="minorHAnsi" w:hAnsiTheme="minorHAnsi"/>
+                <w:b/>
+                <w:color w:val="D9D9D9" w:themeColor="background1" w:themeShade="D9"/>
+                <w:sz w:val="22"/>
+                <w:lang w:val="en-CA"/>
+              </w:rPr>
+              <w:t>Method</w:t>
+            </w:r>
+          </w:p>
+        </w:tc>
+      </w:tr>
+      <w:tr>
+        <w:tc>
+          <w:tcPr>
+            <w:tcW w:w="9350" w:type="dxa"/>
+            <w:gridSpan w:val="2"/>
+            <w:tcBorders>
+              <w:top w:val="single" w:sz="4" w:space="0" w:color="5B9BD5" w:themeColor="accent1"/>
+              <w:left w:val="single" w:sz="4" w:space="0" w:color="5B9BD5" w:themeColor="accent1"/>
+              <w:bottom w:val="single" w:sz="4" w:space="0" w:color="5B9BD5" w:themeColor="accent1"/>
+              <w:right w:val="single" w:sz="4" w:space="0" w:color="5B9BD5" w:themeColor="accent1"/>
+            </w:tcBorders>
+            <w:shd w:val="clear" w:color="auto" w:fill="DEEAF6" w:themeFill="accent1" w:themeFillTint="33"/>
+          </w:tcPr>
+          <w:p>
+            <w:pPr>
+              <w:rPr>
+                <w:rFonts w:asciiTheme="minorHAnsi" w:hAnsiTheme="minorHAnsi"/>
+                <w:sz w:val="22"/>
+                <w:lang w:val="en-CA"/>
+              </w:rPr>
+            </w:pPr>
+            <w:r>
+              <w:rPr>
+                <w:rFonts w:asciiTheme="minorHAnsi" w:hAnsiTheme="minorHAnsi"/>
+                <w:sz w:val="22"/>
+                <w:lang w:val="en-CA"/>
+              </w:rPr>
+              <w:t>verify(adminID:long, password:String</w:t>
+            </w:r>
+            <w:r>
+              <w:rPr>
+                <w:rFonts w:asciiTheme="minorHAnsi" w:hAnsiTheme="minorHAnsi"/>
+                <w:sz w:val="22"/>
+                <w:lang w:val="en-CA"/>
+              </w:rPr>
+              <w:t xml:space="preserve">) </w:t>
+            </w:r>
+            <w:r>
+              <w:rPr>
+                <w:rFonts w:asciiTheme="minorHAnsi" w:hAnsiTheme="minorHAnsi"/>
+                <w:sz w:val="22"/>
+                <w:lang w:val="en-CA"/>
+              </w:rPr>
+              <w:t>boolean</w:t>
+            </w:r>
+          </w:p>
+        </w:tc>
+      </w:tr>
+      <w:tr>
+        <w:tc>
+          <w:tcPr>
+            <w:tcW w:w="2405" w:type="dxa"/>
+            <w:tcBorders>
+              <w:top w:val="single" w:sz="4" w:space="0" w:color="5B9BD5" w:themeColor="accent1"/>
+              <w:left w:val="single" w:sz="4" w:space="0" w:color="5B9BD5" w:themeColor="accent1"/>
+              <w:bottom w:val="single" w:sz="4" w:space="0" w:color="5B9BD5" w:themeColor="accent1"/>
+              <w:right w:val="single" w:sz="4" w:space="0" w:color="5B9BD5" w:themeColor="accent1"/>
+            </w:tcBorders>
+            <w:shd w:val="clear" w:color="auto" w:fill="1F3864" w:themeFill="accent5" w:themeFillShade="80"/>
+          </w:tcPr>
+          <w:p>
+            <w:pPr>
+              <w:rPr>
+                <w:rFonts w:asciiTheme="minorHAnsi" w:hAnsiTheme="minorHAnsi"/>
+                <w:b/>
+                <w:color w:val="D9D9D9" w:themeColor="background1" w:themeShade="D9"/>
+                <w:sz w:val="22"/>
+                <w:lang w:val="en-CA"/>
+              </w:rPr>
+            </w:pPr>
+            <w:r>
+              <w:rPr>
+                <w:rFonts w:asciiTheme="minorHAnsi" w:hAnsiTheme="minorHAnsi"/>
+                <w:b/>
+                <w:color w:val="D9D9D9" w:themeColor="background1" w:themeShade="D9"/>
+                <w:sz w:val="22"/>
+                <w:lang w:val="en-CA"/>
+              </w:rPr>
+              <w:t>Class implementing this method</w:t>
+            </w:r>
+          </w:p>
+        </w:tc>
+        <w:tc>
+          <w:tcPr>
+            <w:tcW w:w="6945" w:type="dxa"/>
+            <w:tcBorders>
+              <w:top w:val="single" w:sz="4" w:space="0" w:color="5B9BD5" w:themeColor="accent1"/>
+              <w:left w:val="single" w:sz="4" w:space="0" w:color="5B9BD5" w:themeColor="accent1"/>
+              <w:bottom w:val="single" w:sz="4" w:space="0" w:color="5B9BD5" w:themeColor="accent1"/>
+              <w:right w:val="single" w:sz="4" w:space="0" w:color="5B9BD5" w:themeColor="accent1"/>
+            </w:tcBorders>
+            <w:shd w:val="clear" w:color="auto" w:fill="1F3864" w:themeFill="accent5" w:themeFillShade="80"/>
+          </w:tcPr>
+          <w:p>
+            <w:pPr>
+              <w:rPr>
+                <w:rFonts w:asciiTheme="minorHAnsi" w:hAnsiTheme="minorHAnsi"/>
+                <w:b/>
+                <w:color w:val="D9D9D9" w:themeColor="background1" w:themeShade="D9"/>
+                <w:sz w:val="22"/>
+                <w:lang w:val="en-CA"/>
+              </w:rPr>
+            </w:pPr>
+            <w:r>
+              <w:rPr>
+                <w:rFonts w:asciiTheme="minorHAnsi" w:hAnsiTheme="minorHAnsi"/>
+                <w:b/>
+                <w:color w:val="D9D9D9" w:themeColor="background1" w:themeShade="D9"/>
+                <w:sz w:val="22"/>
+                <w:lang w:val="en-CA"/>
+              </w:rPr>
+              <w:t>Specification</w:t>
+            </w:r>
+          </w:p>
+        </w:tc>
+      </w:tr>
+      <w:tr>
+        <w:tc>
+          <w:tcPr>
+            <w:tcW w:w="2405" w:type="dxa"/>
+            <w:tcBorders>
+              <w:top w:val="single" w:sz="4" w:space="0" w:color="5B9BD5" w:themeColor="accent1"/>
+              <w:left w:val="single" w:sz="4" w:space="0" w:color="5B9BD5" w:themeColor="accent1"/>
+              <w:bottom w:val="single" w:sz="4" w:space="0" w:color="5B9BD5" w:themeColor="accent1"/>
+              <w:right w:val="single" w:sz="4" w:space="0" w:color="5B9BD5" w:themeColor="accent1"/>
+            </w:tcBorders>
+          </w:tcPr>
+          <w:p>
+            <w:pPr>
+              <w:rPr>
+                <w:rFonts w:asciiTheme="minorHAnsi" w:hAnsiTheme="minorHAnsi"/>
+                <w:sz w:val="22"/>
+                <w:lang w:val="en-CA"/>
+              </w:rPr>
+            </w:pPr>
+            <w:r>
+              <w:rPr>
+                <w:rFonts w:asciiTheme="minorHAnsi" w:hAnsiTheme="minorHAnsi"/>
+                <w:sz w:val="22"/>
+                <w:lang w:val="en-CA"/>
+              </w:rPr>
+              <w:t>SavedUsers</w:t>
+            </w:r>
+          </w:p>
+        </w:tc>
+        <w:tc>
+          <w:tcPr>
+            <w:tcW w:w="6945" w:type="dxa"/>
+            <w:tcBorders>
+              <w:top w:val="single" w:sz="4" w:space="0" w:color="5B9BD5" w:themeColor="accent1"/>
+              <w:left w:val="single" w:sz="4" w:space="0" w:color="5B9BD5" w:themeColor="accent1"/>
+              <w:bottom w:val="single" w:sz="4" w:space="0" w:color="5B9BD5" w:themeColor="accent1"/>
+              <w:right w:val="single" w:sz="4" w:space="0" w:color="5B9BD5" w:themeColor="accent1"/>
+            </w:tcBorders>
+          </w:tcPr>
+          <w:p>
+            <w:pPr>
+              <w:rPr>
+                <w:rFonts w:asciiTheme="minorHAnsi" w:hAnsiTheme="minorHAnsi"/>
+                <w:b/>
+                <w:i/>
+                <w:sz w:val="22"/>
+                <w:u w:val="single"/>
+                <w:lang w:val="en-CA"/>
+              </w:rPr>
+            </w:pPr>
+            <w:r>
+              <w:rPr>
+                <w:rFonts w:asciiTheme="minorHAnsi" w:hAnsiTheme="minorHAnsi"/>
+                <w:b/>
+                <w:i/>
+                <w:sz w:val="22"/>
+                <w:u w:val="single"/>
+                <w:lang w:val="en-CA"/>
+              </w:rPr>
+              <w:t>Description:</w:t>
+            </w:r>
+          </w:p>
+          <w:p>
+            <w:pPr>
+              <w:rPr>
+                <w:rFonts w:asciiTheme="minorHAnsi" w:hAnsiTheme="minorHAnsi"/>
+                <w:sz w:val="22"/>
+                <w:lang w:val="en-CA"/>
+              </w:rPr>
+            </w:pPr>
+            <w:r>
+              <w:rPr>
+                <w:rFonts w:asciiTheme="minorHAnsi" w:hAnsiTheme="minorHAnsi"/>
+                <w:sz w:val="22"/>
+                <w:lang w:val="en-CA"/>
+              </w:rPr>
+              <w:t xml:space="preserve">Verifies that an adminID matches the password associated with it. Returns true if </w:t>
+            </w:r>
+            <w:r>
+              <w:rPr>
+                <w:rFonts w:asciiTheme="minorHAnsi" w:hAnsiTheme="minorHAnsi"/>
+                <w:sz w:val="22"/>
+                <w:lang w:val="en-CA"/>
+              </w:rPr>
+              <w:t>the given information is valid, false otherwise.</w:t>
+            </w:r>
+          </w:p>
+          <w:p>
+            <w:pPr>
+              <w:rPr>
+                <w:rFonts w:asciiTheme="minorHAnsi" w:hAnsiTheme="minorHAnsi"/>
+                <w:b/>
+                <w:i/>
+                <w:sz w:val="22"/>
+                <w:u w:val="single"/>
+                <w:lang w:val="en-CA"/>
+              </w:rPr>
+            </w:pPr>
+            <w:r>
+              <w:rPr>
+                <w:rFonts w:asciiTheme="minorHAnsi" w:hAnsiTheme="minorHAnsi"/>
+                <w:b/>
+                <w:i/>
+                <w:sz w:val="22"/>
+                <w:u w:val="single"/>
+                <w:lang w:val="en-CA"/>
+              </w:rPr>
+              <w:t>Input parameter(s):</w:t>
+            </w:r>
+          </w:p>
+          <w:p>
+            <w:pPr>
+              <w:rPr>
+                <w:rFonts w:asciiTheme="minorHAnsi" w:hAnsiTheme="minorHAnsi"/>
+                <w:sz w:val="22"/>
+                <w:lang w:val="en-CA"/>
+              </w:rPr>
+            </w:pPr>
+            <w:r>
+              <w:rPr>
+                <w:rFonts w:asciiTheme="minorHAnsi" w:hAnsiTheme="minorHAnsi"/>
+                <w:sz w:val="22"/>
+                <w:lang w:val="en-CA"/>
+              </w:rPr>
+              <w:t>adminID:long representing the ID of the administrator</w:t>
+            </w:r>
+          </w:p>
+          <w:p>
+            <w:pPr>
+              <w:rPr>
+                <w:rFonts w:asciiTheme="minorHAnsi" w:hAnsiTheme="minorHAnsi"/>
+                <w:sz w:val="22"/>
+                <w:lang w:val="en-CA"/>
+              </w:rPr>
+            </w:pPr>
+            <w:r>
+              <w:rPr>
+                <w:rFonts w:asciiTheme="minorHAnsi" w:hAnsiTheme="minorHAnsi"/>
+                <w:sz w:val="22"/>
+                <w:lang w:val="en-CA"/>
+              </w:rPr>
+              <w:t>password:String representing the password the administrator entered</w:t>
+            </w:r>
+          </w:p>
+          <w:p>
+            <w:pPr>
+              <w:rPr>
+                <w:rFonts w:asciiTheme="minorHAnsi" w:hAnsiTheme="minorHAnsi"/>
+                <w:b/>
+                <w:i/>
+                <w:sz w:val="22"/>
+                <w:u w:val="single"/>
+                <w:lang w:val="en-CA"/>
+              </w:rPr>
+            </w:pPr>
+            <w:r>
+              <w:rPr>
+                <w:rFonts w:asciiTheme="minorHAnsi" w:hAnsiTheme="minorHAnsi"/>
+                <w:b/>
+                <w:i/>
+                <w:sz w:val="22"/>
+                <w:u w:val="single"/>
+                <w:lang w:val="en-CA"/>
+              </w:rPr>
+              <w:t>Conditions for validity:</w:t>
+            </w:r>
+          </w:p>
+          <w:p>
+            <w:pPr>
+              <w:rPr>
+                <w:rFonts w:asciiTheme="minorHAnsi" w:hAnsiTheme="minorHAnsi"/>
+                <w:sz w:val="22"/>
+                <w:lang w:val="en-CA"/>
+              </w:rPr>
+            </w:pPr>
+            <w:r>
+              <w:rPr>
+                <w:rFonts w:asciiTheme="minorHAnsi" w:hAnsiTheme="minorHAnsi"/>
+                <w:sz w:val="22"/>
+                <w:lang w:val="en-CA"/>
+              </w:rPr>
+              <w:t>adminID</w:t>
+            </w:r>
+            <w:r>
+              <w:rPr>
+                <w:rFonts w:asciiTheme="minorHAnsi" w:hAnsiTheme="minorHAnsi"/>
+                <w:sz w:val="22"/>
+                <w:lang w:val="en-CA"/>
+              </w:rPr>
+              <w:t xml:space="preserve"> ≥ 0</w:t>
+            </w:r>
+          </w:p>
+          <w:p>
+            <w:pPr>
+              <w:rPr>
+                <w:rFonts w:asciiTheme="minorHAnsi" w:hAnsiTheme="minorHAnsi"/>
+                <w:sz w:val="22"/>
+                <w:lang w:val="en-CA"/>
+              </w:rPr>
+            </w:pPr>
+            <w:r>
+              <w:rPr>
+                <w:rFonts w:asciiTheme="minorHAnsi" w:hAnsiTheme="minorHAnsi"/>
+                <w:sz w:val="22"/>
+                <w:lang w:val="en-CA"/>
+              </w:rPr>
+              <w:t>password is not empty</w:t>
+            </w:r>
+          </w:p>
+          <w:p>
+            <w:pPr>
+              <w:rPr>
+                <w:rFonts w:asciiTheme="minorHAnsi" w:hAnsiTheme="minorHAnsi"/>
+                <w:b/>
+                <w:i/>
+                <w:sz w:val="22"/>
+                <w:u w:val="single"/>
+                <w:lang w:val="en-CA"/>
+              </w:rPr>
+            </w:pPr>
+            <w:r>
+              <w:rPr>
+                <w:rFonts w:asciiTheme="minorHAnsi" w:hAnsiTheme="minorHAnsi"/>
+                <w:b/>
+                <w:i/>
+                <w:sz w:val="22"/>
+                <w:u w:val="single"/>
+                <w:lang w:val="en-CA"/>
+              </w:rPr>
+              <w:t xml:space="preserve">Return type: </w:t>
+            </w:r>
+          </w:p>
+          <w:p>
+            <w:pPr>
+              <w:rPr>
+                <w:rFonts w:asciiTheme="minorHAnsi" w:hAnsiTheme="minorHAnsi"/>
+                <w:sz w:val="22"/>
+                <w:lang w:val="en-CA"/>
+              </w:rPr>
+            </w:pPr>
+            <w:r>
+              <w:rPr>
+                <w:rFonts w:asciiTheme="minorHAnsi" w:hAnsiTheme="minorHAnsi"/>
+                <w:sz w:val="22"/>
+                <w:lang w:val="en-CA"/>
+              </w:rPr>
+              <w:t>boolean</w:t>
+            </w:r>
+          </w:p>
+        </w:tc>
+      </w:tr>
+    </w:tbl>
+    <w:p>
+      <w:pPr>
+        <w:rPr>
+          <w:rFonts w:asciiTheme="minorHAnsi" w:hAnsiTheme="minorHAnsi"/>
+          <w:sz w:val="22"/>
+          <w:lang w:val="en-CA"/>
+        </w:rPr>
+      </w:pPr>
+    </w:p>
+    <w:tbl>
+      <w:tblPr>
+        <w:tblStyle w:val="TableGrid"/>
+        <w:tblW w:w="0" w:type="auto"/>
+        <w:tblLook w:val="04A0" w:firstRow="1" w:lastRow="0" w:firstColumn="1" w:lastColumn="0" w:noHBand="0" w:noVBand="1"/>
+      </w:tblPr>
+      <w:tblGrid>
+        <w:gridCol w:w="2405"/>
+        <w:gridCol w:w="6945"/>
+      </w:tblGrid>
+      <w:tr>
+        <w:tc>
+          <w:tcPr>
+            <w:tcW w:w="9350" w:type="dxa"/>
+            <w:gridSpan w:val="2"/>
+            <w:tcBorders>
+              <w:top w:val="single" w:sz="4" w:space="0" w:color="5B9BD5" w:themeColor="accent1"/>
+              <w:left w:val="single" w:sz="4" w:space="0" w:color="5B9BD5" w:themeColor="accent1"/>
+              <w:bottom w:val="single" w:sz="4" w:space="0" w:color="5B9BD5" w:themeColor="accent1"/>
+              <w:right w:val="single" w:sz="4" w:space="0" w:color="5B9BD5" w:themeColor="accent1"/>
+            </w:tcBorders>
+            <w:shd w:val="clear" w:color="auto" w:fill="1F3864" w:themeFill="accent5" w:themeFillShade="80"/>
+          </w:tcPr>
+          <w:p>
+            <w:pPr>
+              <w:rPr>
+                <w:rFonts w:asciiTheme="minorHAnsi" w:hAnsiTheme="minorHAnsi"/>
+                <w:b/>
+                <w:color w:val="D9D9D9" w:themeColor="background1" w:themeShade="D9"/>
+                <w:sz w:val="22"/>
+                <w:lang w:val="en-CA"/>
+              </w:rPr>
+            </w:pPr>
+            <w:r>
+              <w:rPr>
+                <w:rFonts w:asciiTheme="minorHAnsi" w:hAnsiTheme="minorHAnsi"/>
+                <w:b/>
+                <w:color w:val="D9D9D9" w:themeColor="background1" w:themeShade="D9"/>
+                <w:sz w:val="22"/>
+                <w:lang w:val="en-CA"/>
+              </w:rPr>
+              <w:t>Method</w:t>
+            </w:r>
+          </w:p>
+        </w:tc>
+      </w:tr>
+      <w:tr>
+        <w:tc>
+          <w:tcPr>
+            <w:tcW w:w="9350" w:type="dxa"/>
+            <w:gridSpan w:val="2"/>
+            <w:tcBorders>
+              <w:top w:val="single" w:sz="4" w:space="0" w:color="5B9BD5" w:themeColor="accent1"/>
+              <w:left w:val="single" w:sz="4" w:space="0" w:color="5B9BD5" w:themeColor="accent1"/>
+              <w:bottom w:val="single" w:sz="4" w:space="0" w:color="5B9BD5" w:themeColor="accent1"/>
+              <w:right w:val="single" w:sz="4" w:space="0" w:color="5B9BD5" w:themeColor="accent1"/>
+            </w:tcBorders>
+            <w:shd w:val="clear" w:color="auto" w:fill="DEEAF6" w:themeFill="accent1" w:themeFillTint="33"/>
+          </w:tcPr>
+          <w:p>
+            <w:pPr>
+              <w:rPr>
+                <w:rFonts w:asciiTheme="minorHAnsi" w:hAnsiTheme="minorHAnsi"/>
+                <w:sz w:val="22"/>
+                <w:lang w:val="en-CA"/>
+              </w:rPr>
+            </w:pPr>
+            <w:r>
+              <w:rPr>
+                <w:rFonts w:asciiTheme="minorHAnsi" w:hAnsiTheme="minorHAnsi"/>
+                <w:sz w:val="22"/>
+                <w:lang w:val="en-CA"/>
+              </w:rPr>
+              <w:t>viewAcademicRecord(studentID:long</w:t>
+            </w:r>
+            <w:r>
+              <w:rPr>
+                <w:rFonts w:asciiTheme="minorHAnsi" w:hAnsiTheme="minorHAnsi"/>
+                <w:sz w:val="22"/>
+                <w:lang w:val="en-CA"/>
+              </w:rPr>
+              <w:t xml:space="preserve">) </w:t>
+            </w:r>
+            <w:r>
+              <w:rPr>
+                <w:rFonts w:asciiTheme="minorHAnsi" w:hAnsiTheme="minorHAnsi"/>
+                <w:sz w:val="22"/>
+                <w:lang w:val="en-CA"/>
+              </w:rPr>
+              <w:t>AcademicRecord</w:t>
+            </w:r>
+          </w:p>
+        </w:tc>
+      </w:tr>
+      <w:tr>
+        <w:tc>
+          <w:tcPr>
+            <w:tcW w:w="2405" w:type="dxa"/>
+            <w:tcBorders>
+              <w:top w:val="single" w:sz="4" w:space="0" w:color="5B9BD5" w:themeColor="accent1"/>
+              <w:left w:val="single" w:sz="4" w:space="0" w:color="5B9BD5" w:themeColor="accent1"/>
+              <w:bottom w:val="single" w:sz="4" w:space="0" w:color="5B9BD5" w:themeColor="accent1"/>
+              <w:right w:val="single" w:sz="4" w:space="0" w:color="5B9BD5" w:themeColor="accent1"/>
+            </w:tcBorders>
+            <w:shd w:val="clear" w:color="auto" w:fill="1F3864" w:themeFill="accent5" w:themeFillShade="80"/>
+          </w:tcPr>
+          <w:p>
+            <w:pPr>
+              <w:rPr>
+                <w:rFonts w:asciiTheme="minorHAnsi" w:hAnsiTheme="minorHAnsi"/>
+                <w:b/>
+                <w:color w:val="D9D9D9" w:themeColor="background1" w:themeShade="D9"/>
+                <w:sz w:val="22"/>
+                <w:lang w:val="en-CA"/>
+              </w:rPr>
+            </w:pPr>
+            <w:r>
+              <w:rPr>
+                <w:rFonts w:asciiTheme="minorHAnsi" w:hAnsiTheme="minorHAnsi"/>
+                <w:b/>
+                <w:color w:val="D9D9D9" w:themeColor="background1" w:themeShade="D9"/>
+                <w:sz w:val="22"/>
+                <w:lang w:val="en-CA"/>
+              </w:rPr>
+              <w:t>Class implementing this method</w:t>
+            </w:r>
+          </w:p>
+        </w:tc>
+        <w:tc>
+          <w:tcPr>
+            <w:tcW w:w="6945" w:type="dxa"/>
+            <w:tcBorders>
+              <w:top w:val="single" w:sz="4" w:space="0" w:color="5B9BD5" w:themeColor="accent1"/>
+              <w:left w:val="single" w:sz="4" w:space="0" w:color="5B9BD5" w:themeColor="accent1"/>
+              <w:bottom w:val="single" w:sz="4" w:space="0" w:color="5B9BD5" w:themeColor="accent1"/>
+              <w:right w:val="single" w:sz="4" w:space="0" w:color="5B9BD5" w:themeColor="accent1"/>
+            </w:tcBorders>
+            <w:shd w:val="clear" w:color="auto" w:fill="1F3864" w:themeFill="accent5" w:themeFillShade="80"/>
+          </w:tcPr>
+          <w:p>
+            <w:pPr>
+              <w:rPr>
+                <w:rFonts w:asciiTheme="minorHAnsi" w:hAnsiTheme="minorHAnsi"/>
+                <w:b/>
+                <w:color w:val="D9D9D9" w:themeColor="background1" w:themeShade="D9"/>
+                <w:sz w:val="22"/>
+                <w:lang w:val="en-CA"/>
+              </w:rPr>
+            </w:pPr>
+            <w:r>
+              <w:rPr>
+                <w:rFonts w:asciiTheme="minorHAnsi" w:hAnsiTheme="minorHAnsi"/>
+                <w:b/>
+                <w:color w:val="D9D9D9" w:themeColor="background1" w:themeShade="D9"/>
+                <w:sz w:val="22"/>
+                <w:lang w:val="en-CA"/>
+              </w:rPr>
+              <w:t>Specification</w:t>
+            </w:r>
+          </w:p>
+        </w:tc>
+      </w:tr>
+      <w:tr>
+        <w:tc>
+          <w:tcPr>
+            <w:tcW w:w="2405" w:type="dxa"/>
+            <w:tcBorders>
+              <w:top w:val="single" w:sz="4" w:space="0" w:color="5B9BD5" w:themeColor="accent1"/>
+              <w:left w:val="single" w:sz="4" w:space="0" w:color="5B9BD5" w:themeColor="accent1"/>
+              <w:bottom w:val="single" w:sz="4" w:space="0" w:color="5B9BD5" w:themeColor="accent1"/>
+              <w:right w:val="single" w:sz="4" w:space="0" w:color="5B9BD5" w:themeColor="accent1"/>
+            </w:tcBorders>
+          </w:tcPr>
+          <w:p>
+            <w:pPr>
+              <w:rPr>
+                <w:rFonts w:asciiTheme="minorHAnsi" w:hAnsiTheme="minorHAnsi"/>
+                <w:sz w:val="22"/>
+                <w:lang w:val="en-CA"/>
+              </w:rPr>
+            </w:pPr>
+            <w:r>
+              <w:rPr>
+                <w:rFonts w:asciiTheme="minorHAnsi" w:hAnsiTheme="minorHAnsi"/>
+                <w:sz w:val="22"/>
+                <w:lang w:val="en-CA"/>
+              </w:rPr>
+              <w:t>Student</w:t>
+            </w:r>
+          </w:p>
+        </w:tc>
+        <w:tc>
+          <w:tcPr>
+            <w:tcW w:w="6945" w:type="dxa"/>
+            <w:tcBorders>
+              <w:top w:val="single" w:sz="4" w:space="0" w:color="5B9BD5" w:themeColor="accent1"/>
+              <w:left w:val="single" w:sz="4" w:space="0" w:color="5B9BD5" w:themeColor="accent1"/>
+              <w:bottom w:val="single" w:sz="4" w:space="0" w:color="5B9BD5" w:themeColor="accent1"/>
+              <w:right w:val="single" w:sz="4" w:space="0" w:color="5B9BD5" w:themeColor="accent1"/>
+            </w:tcBorders>
+          </w:tcPr>
+          <w:p>
+            <w:pPr>
+              <w:rPr>
+                <w:rFonts w:asciiTheme="minorHAnsi" w:hAnsiTheme="minorHAnsi"/>
+                <w:b/>
+                <w:i/>
+                <w:sz w:val="22"/>
+                <w:u w:val="single"/>
+                <w:lang w:val="en-CA"/>
+              </w:rPr>
+            </w:pPr>
+            <w:r>
+              <w:rPr>
+                <w:rFonts w:asciiTheme="minorHAnsi" w:hAnsiTheme="minorHAnsi"/>
+                <w:b/>
+                <w:i/>
+                <w:sz w:val="22"/>
+                <w:u w:val="single"/>
+                <w:lang w:val="en-CA"/>
+              </w:rPr>
+              <w:t>Description:</w:t>
+            </w:r>
+          </w:p>
+          <w:p>
+            <w:pPr>
+              <w:rPr>
+                <w:rFonts w:asciiTheme="minorHAnsi" w:hAnsiTheme="minorHAnsi"/>
+                <w:sz w:val="22"/>
+                <w:lang w:val="en-CA"/>
+              </w:rPr>
+            </w:pPr>
+            <w:r>
+              <w:rPr>
+                <w:rFonts w:asciiTheme="minorHAnsi" w:hAnsiTheme="minorHAnsi"/>
+                <w:sz w:val="22"/>
+                <w:lang w:val="en-CA"/>
+              </w:rPr>
+              <w:lastRenderedPageBreak/>
               <w:t>Allows to view the academic record of a student given the student’s ID.</w:t>
             </w:r>
           </w:p>
@@ -2692,7 +4602,6 @@
                 <w:sz w:val="22"/>
                 <w:lang w:val="en-CA"/>
               </w:rPr>
-              <w:lastRenderedPageBreak/>
               <w:t>Schedule</w:t>
             </w:r>
           </w:p>
@@ -2727,7 +4636,6 @@
                 <w:u w:val="single"/>
                 <w:lang w:val="en-CA"/>
               </w:rPr>
-              <w:lastRenderedPageBreak/>
               <w:t>Description:</w:t>
             </w:r>
           </w:p>
@@ -2745,7 +4653,6 @@
                 <w:sz w:val="22"/>
                 <w:lang w:val="en-CA"/>
               </w:rPr>
-              <w:lastRenderedPageBreak/>
               <w:t>Adds a course given the course ID and the section ID to a student’s schedule.</w:t>
             </w:r>
           </w:p>
@@ -3483,6 +5390,7 @@
                 <w:sz w:val="22"/>
                 <w:lang w:val="en-CA"/>
               </w:rPr>
+              <w:lastRenderedPageBreak/>
               <w:t>Class implementing this method</w:t>
             </w:r>
           </w:p>
@@ -4051,7 +5959,6 @@
                 <w:sz w:val="22"/>
                 <w:lang w:val="en-CA"/>
               </w:rPr>
-              <w:lastRenderedPageBreak/>
               <w:t>endTime:int representing the time at which the time block ends</w:t>
             </w:r>
           </w:p>
@@ -4921,6 +6828,7 @@
                 <w:sz w:val="22"/>
                 <w:lang w:val="en-CA"/>
               </w:rPr>
+              <w:lastRenderedPageBreak/>
               <w:t>studentID ≥ 0</w:t>
             </w:r>
           </w:p>
@@ -5404,7 +7312,6 @@
                 <w:sz w:val="22"/>
                 <w:lang w:val="en-CA"/>
               </w:rPr>
-              <w:lastRenderedPageBreak/>
               <w:t>getWeeklyView(startDay:int, startMonth:int) Schedule</w:t>
             </w:r>
           </w:p>
@@ -6733,7 +8640,6 @@
                 <w:sz w:val="22"/>
                 <w:lang w:val="en-CA"/>
               </w:rPr>
-              <w:lastRenderedPageBreak/>
               <w:t>Class implementing this method</w:t>
             </w:r>
           </w:p>
@@ -7405,6 +9311,7 @@
           <w:sz w:val="22"/>
           <w:lang w:val="en-CA"/>
         </w:rPr>
+        <w:lastRenderedPageBreak/>
         <w:t xml:space="preserve">The </w:t>
       </w:r>
       <w:r>
@@ -7877,7 +9784,6 @@
                 <w:sz w:val="22"/>
                 <w:lang w:val="en-CA"/>
               </w:rPr>
-              <w:lastRenderedPageBreak/>
               <w:t>Method</w:t>
             </w:r>
           </w:p>
@@ -8199,15 +10105,7 @@
                 <w:sz w:val="22"/>
                 <w:lang w:val="en-CA"/>
               </w:rPr>
-              <w:t xml:space="preserve">studentID </w:t>
-            </w:r>
-            <w:r>
-              <w:rPr>
-                <w:rFonts w:asciiTheme="minorHAnsi" w:hAnsiTheme="minorHAnsi"/>
-                <w:sz w:val="22"/>
-                <w:lang w:val="en-CA"/>
-              </w:rPr>
-              <w:t>≥ 0</w:t>
+              <w:t>studentID ≥ 0</w:t>
             </w:r>
           </w:p>
           <w:p>
@@ -9140,7 +11038,6 @@
                 <w:sz w:val="22"/>
                 <w:lang w:val="en-CA"/>
               </w:rPr>
-              <w:lastRenderedPageBreak/>
               <w:t>Course</w:t>
             </w:r>
           </w:p>
@@ -9958,6 +11855,7 @@
                 <w:u w:val="single"/>
                 <w:lang w:val="en-CA"/>
               </w:rPr>
+              <w:lastRenderedPageBreak/>
               <w:t>Input parameter(s):</w:t>
             </w:r>
           </w:p>
@@ -10404,7 +12302,6 @@
                 <w:sz w:val="22"/>
                 <w:lang w:val="en-CA"/>
               </w:rPr>
-              <w:lastRenderedPageBreak/>
               <w:t>void</w:t>
             </w:r>
           </w:p>
@@ -10418,8 +12315,6 @@
           <w:sz w:val="22"/>
         </w:rPr>
       </w:pPr>
-      <w:bookmarkStart w:id="0" w:name="_GoBack"/>
-      <w:bookmarkEnd w:id="0"/>
     </w:p>
     <w:sectPr>
       <w:pgSz w:w="12240" w:h="15840"/>

</xml_diff>

<commit_message>
#72 Added login/logout specifications for students
Added the login/logout specs for the Student class
</commit_message>
<xml_diff>
--- a/Deliverable-2/3.2_Subsystems_Interfaces_Specification.docx
+++ b/Deliverable-2/3.2_Subsystems_Interfaces_Specification.docx
@@ -261,7 +261,15 @@
           <w:sz w:val="22"/>
           <w:lang w:val="en-CA"/>
         </w:rPr>
-        <w:t xml:space="preserve"> The classes implementing the provided methods are the Student, Administrator and </w:t>
+        <w:t xml:space="preserve"> The classes implementing the provided methods are the Student</w:t>
+      </w:r>
+      <w:r>
+        <w:rPr>
+          <w:rFonts w:asciiTheme="minorHAnsi" w:hAnsiTheme="minorHAnsi"/>
+          <w:sz w:val="22"/>
+          <w:lang w:val="en-CA"/>
+        </w:rPr>
+        <w:t xml:space="preserve"> and </w:t>
       </w:r>
       <w:proofErr w:type="spellStart"/>
       <w:r>
@@ -2491,6 +2499,9 @@
         </w:tc>
       </w:tr>
       <w:tr>
+        <w:trPr>
+          <w:trHeight w:val="297"/>
+        </w:trPr>
         <w:tc>
           <w:tcPr>
             <w:tcW w:w="9350" w:type="dxa"/>
@@ -2516,16 +2527,42 @@
                 <w:sz w:val="22"/>
                 <w:lang w:val="en-CA"/>
               </w:rPr>
-              <w:t>logout(</w:t>
-            </w:r>
-            <w:proofErr w:type="spellStart"/>
-            <w:r>
-              <w:rPr>
-                <w:rFonts w:asciiTheme="minorHAnsi" w:hAnsiTheme="minorHAnsi"/>
-                <w:sz w:val="22"/>
-                <w:lang w:val="en-CA"/>
-              </w:rPr>
-              <w:t>studentID:long</w:t>
+              <w:t>login(</w:t>
+            </w:r>
+            <w:proofErr w:type="spellStart"/>
+            <w:r>
+              <w:rPr>
+                <w:rFonts w:asciiTheme="minorHAnsi" w:hAnsiTheme="minorHAnsi"/>
+                <w:sz w:val="22"/>
+                <w:lang w:val="en-CA"/>
+              </w:rPr>
+              <w:t>studentID</w:t>
+            </w:r>
+            <w:r>
+              <w:rPr>
+                <w:rFonts w:asciiTheme="minorHAnsi" w:hAnsiTheme="minorHAnsi"/>
+                <w:sz w:val="22"/>
+                <w:lang w:val="en-CA"/>
+              </w:rPr>
+              <w:t>:long</w:t>
+            </w:r>
+            <w:proofErr w:type="spellEnd"/>
+            <w:r>
+              <w:rPr>
+                <w:rFonts w:asciiTheme="minorHAnsi" w:hAnsiTheme="minorHAnsi"/>
+                <w:sz w:val="22"/>
+                <w:lang w:val="en-CA"/>
+              </w:rPr>
+              <w:t xml:space="preserve">, </w:t>
+            </w:r>
+            <w:proofErr w:type="spellStart"/>
+            <w:r>
+              <w:rPr>
+                <w:rFonts w:asciiTheme="minorHAnsi" w:hAnsiTheme="minorHAnsi"/>
+                <w:sz w:val="22"/>
+                <w:lang w:val="en-CA"/>
+              </w:rPr>
+              <w:t>password:String</w:t>
             </w:r>
             <w:proofErr w:type="spellEnd"/>
             <w:r>
@@ -2543,7 +2580,7 @@
                 <w:sz w:val="22"/>
                 <w:lang w:val="en-CA"/>
               </w:rPr>
-              <w:t>LogoutPage</w:t>
+              <w:t>LogonPage</w:t>
             </w:r>
             <w:proofErr w:type="spellEnd"/>
           </w:p>
@@ -2632,7 +2669,39 @@
                 <w:sz w:val="22"/>
                 <w:lang w:val="en-CA"/>
               </w:rPr>
-              <w:t>Logs a student out of the system.</w:t>
+              <w:t>Logs a</w:t>
+            </w:r>
+            <w:r>
+              <w:rPr>
+                <w:rFonts w:asciiTheme="minorHAnsi" w:hAnsiTheme="minorHAnsi"/>
+                <w:sz w:val="22"/>
+                <w:lang w:val="en-CA"/>
+              </w:rPr>
+              <w:t xml:space="preserve"> student </w:t>
+            </w:r>
+            <w:r>
+              <w:rPr>
+                <w:rFonts w:asciiTheme="minorHAnsi" w:hAnsiTheme="minorHAnsi"/>
+                <w:sz w:val="22"/>
+                <w:lang w:val="en-CA"/>
+              </w:rPr>
+              <w:t xml:space="preserve">into the system, provided that the </w:t>
+            </w:r>
+            <w:r>
+              <w:rPr>
+                <w:rFonts w:asciiTheme="minorHAnsi" w:hAnsiTheme="minorHAnsi"/>
+                <w:sz w:val="22"/>
+                <w:lang w:val="en-CA"/>
+              </w:rPr>
+              <w:t>student</w:t>
+            </w:r>
+            <w:r>
+              <w:rPr>
+                <w:rFonts w:asciiTheme="minorHAnsi" w:hAnsiTheme="minorHAnsi"/>
+                <w:sz w:val="22"/>
+                <w:lang w:val="en-CA"/>
+              </w:rPr>
+              <w:t xml:space="preserve"> ID and password passed as parameters are valid.</w:t>
             </w:r>
           </w:p>
           <w:p>
@@ -2673,6 +2742,7 @@
                 <w:sz w:val="22"/>
                 <w:lang w:val="en-CA"/>
               </w:rPr>
+              <w:lastRenderedPageBreak/>
               <w:t>studentID:long</w:t>
             </w:r>
             <w:proofErr w:type="spellEnd"/>
@@ -2690,30 +2760,72 @@
                 <w:sz w:val="22"/>
                 <w:lang w:val="en-CA"/>
               </w:rPr>
-              <w:t>ID of the student to be logged out</w:t>
-            </w:r>
-          </w:p>
-          <w:p>
-            <w:pPr>
-              <w:rPr>
-                <w:rFonts w:asciiTheme="minorHAnsi" w:hAnsiTheme="minorHAnsi"/>
-                <w:b/>
-                <w:i/>
-                <w:sz w:val="22"/>
-                <w:u w:val="single"/>
-                <w:lang w:val="en-CA"/>
-              </w:rPr>
-            </w:pPr>
-            <w:r>
-              <w:rPr>
-                <w:rFonts w:asciiTheme="minorHAnsi" w:hAnsiTheme="minorHAnsi"/>
-                <w:b/>
-                <w:i/>
-                <w:sz w:val="22"/>
-                <w:u w:val="single"/>
-                <w:lang w:val="en-CA"/>
-              </w:rPr>
-              <w:lastRenderedPageBreak/>
+              <w:t xml:space="preserve">ID of the </w:t>
+            </w:r>
+            <w:r>
+              <w:rPr>
+                <w:rFonts w:asciiTheme="minorHAnsi" w:hAnsiTheme="minorHAnsi"/>
+                <w:sz w:val="22"/>
+                <w:lang w:val="en-CA"/>
+              </w:rPr>
+              <w:t>student</w:t>
+            </w:r>
+            <w:r>
+              <w:rPr>
+                <w:rFonts w:asciiTheme="minorHAnsi" w:hAnsiTheme="minorHAnsi"/>
+                <w:sz w:val="22"/>
+                <w:lang w:val="en-CA"/>
+              </w:rPr>
+              <w:t xml:space="preserve"> to be logged in</w:t>
+            </w:r>
+          </w:p>
+          <w:p>
+            <w:pPr>
+              <w:rPr>
+                <w:rFonts w:asciiTheme="minorHAnsi" w:hAnsiTheme="minorHAnsi"/>
+                <w:sz w:val="22"/>
+                <w:lang w:val="en-CA"/>
+              </w:rPr>
+            </w:pPr>
+            <w:proofErr w:type="spellStart"/>
+            <w:r>
+              <w:rPr>
+                <w:rFonts w:asciiTheme="minorHAnsi" w:hAnsiTheme="minorHAnsi"/>
+                <w:sz w:val="22"/>
+                <w:lang w:val="en-CA"/>
+              </w:rPr>
+              <w:t>password:String</w:t>
+            </w:r>
+            <w:proofErr w:type="spellEnd"/>
+            <w:r>
+              <w:rPr>
+                <w:rFonts w:asciiTheme="minorHAnsi" w:hAnsiTheme="minorHAnsi"/>
+                <w:sz w:val="22"/>
+                <w:lang w:val="en-CA"/>
+              </w:rPr>
+              <w:t xml:space="preserve"> representing the password entered by the user</w:t>
+            </w:r>
+          </w:p>
+          <w:p>
+            <w:pPr>
+              <w:rPr>
+                <w:rFonts w:asciiTheme="minorHAnsi" w:hAnsiTheme="minorHAnsi"/>
+                <w:b/>
+                <w:i/>
+                <w:sz w:val="22"/>
+                <w:u w:val="single"/>
+                <w:lang w:val="en-CA"/>
+              </w:rPr>
+            </w:pPr>
+            <w:r>
+              <w:rPr>
+                <w:rFonts w:asciiTheme="minorHAnsi" w:hAnsiTheme="minorHAnsi"/>
+                <w:b/>
+                <w:i/>
+                <w:sz w:val="22"/>
+                <w:u w:val="single"/>
+                <w:lang w:val="en-CA"/>
+              </w:rPr>
               <w:t>Conditions for validity:</w:t>
             </w:r>
           </w:p>
@@ -2743,6 +2855,416 @@
               </w:rPr>
               <w:t xml:space="preserve"> ≥ 0</w:t>
             </w:r>
+          </w:p>
+          <w:p>
+            <w:pPr>
+              <w:rPr>
+                <w:rFonts w:asciiTheme="minorHAnsi" w:hAnsiTheme="minorHAnsi"/>
+                <w:sz w:val="22"/>
+                <w:lang w:val="en-CA"/>
+              </w:rPr>
+            </w:pPr>
+            <w:r>
+              <w:rPr>
+                <w:rFonts w:asciiTheme="minorHAnsi" w:hAnsiTheme="minorHAnsi"/>
+                <w:sz w:val="22"/>
+                <w:lang w:val="en-CA"/>
+              </w:rPr>
+              <w:t>password is not empty</w:t>
+            </w:r>
+          </w:p>
+          <w:p>
+            <w:pPr>
+              <w:rPr>
+                <w:rFonts w:asciiTheme="minorHAnsi" w:hAnsiTheme="minorHAnsi"/>
+                <w:b/>
+                <w:i/>
+                <w:sz w:val="22"/>
+                <w:u w:val="single"/>
+                <w:lang w:val="en-CA"/>
+              </w:rPr>
+            </w:pPr>
+            <w:r>
+              <w:rPr>
+                <w:rFonts w:asciiTheme="minorHAnsi" w:hAnsiTheme="minorHAnsi"/>
+                <w:b/>
+                <w:i/>
+                <w:sz w:val="22"/>
+                <w:u w:val="single"/>
+                <w:lang w:val="en-CA"/>
+              </w:rPr>
+              <w:t xml:space="preserve">Return type: </w:t>
+            </w:r>
+          </w:p>
+          <w:p>
+            <w:pPr>
+              <w:rPr>
+                <w:rFonts w:asciiTheme="minorHAnsi" w:hAnsiTheme="minorHAnsi"/>
+                <w:sz w:val="22"/>
+                <w:lang w:val="en-CA"/>
+              </w:rPr>
+            </w:pPr>
+            <w:proofErr w:type="spellStart"/>
+            <w:r>
+              <w:rPr>
+                <w:rFonts w:asciiTheme="minorHAnsi" w:hAnsiTheme="minorHAnsi"/>
+                <w:sz w:val="22"/>
+                <w:lang w:val="en-CA"/>
+              </w:rPr>
+              <w:t>LogonPage</w:t>
+            </w:r>
+            <w:proofErr w:type="spellEnd"/>
+          </w:p>
+        </w:tc>
+      </w:tr>
+    </w:tbl>
+    <w:p>
+      <w:pPr>
+        <w:rPr>
+          <w:rFonts w:asciiTheme="minorHAnsi" w:hAnsiTheme="minorHAnsi"/>
+          <w:sz w:val="22"/>
+          <w:lang w:val="en-CA"/>
+        </w:rPr>
+      </w:pPr>
+    </w:p>
+    <w:tbl>
+      <w:tblPr>
+        <w:tblStyle w:val="TableGrid"/>
+        <w:tblW w:w="0" w:type="auto"/>
+        <w:tblLook w:val="04A0" w:firstRow="1" w:lastRow="0" w:firstColumn="1" w:lastColumn="0" w:noHBand="0" w:noVBand="1"/>
+      </w:tblPr>
+      <w:tblGrid>
+        <w:gridCol w:w="9350"/>
+      </w:tblGrid>
+      <w:tr>
+        <w:tc>
+          <w:tcPr>
+            <w:tcW w:w="9350" w:type="dxa"/>
+            <w:tcBorders>
+              <w:top w:val="single" w:sz="4" w:space="0" w:color="5B9BD5" w:themeColor="accent1"/>
+              <w:left w:val="single" w:sz="4" w:space="0" w:color="5B9BD5" w:themeColor="accent1"/>
+              <w:bottom w:val="single" w:sz="4" w:space="0" w:color="5B9BD5" w:themeColor="accent1"/>
+              <w:right w:val="single" w:sz="4" w:space="0" w:color="5B9BD5" w:themeColor="accent1"/>
+            </w:tcBorders>
+            <w:shd w:val="clear" w:color="auto" w:fill="1F3864" w:themeFill="accent5" w:themeFillShade="80"/>
+          </w:tcPr>
+          <w:p>
+            <w:pPr>
+              <w:rPr>
+                <w:rFonts w:asciiTheme="minorHAnsi" w:hAnsiTheme="minorHAnsi"/>
+                <w:b/>
+                <w:color w:val="D9D9D9" w:themeColor="background1" w:themeShade="D9"/>
+                <w:sz w:val="22"/>
+                <w:lang w:val="en-CA"/>
+              </w:rPr>
+            </w:pPr>
+            <w:r>
+              <w:rPr>
+                <w:rFonts w:asciiTheme="minorHAnsi" w:hAnsiTheme="minorHAnsi"/>
+                <w:b/>
+                <w:color w:val="D9D9D9" w:themeColor="background1" w:themeShade="D9"/>
+                <w:sz w:val="22"/>
+                <w:lang w:val="en-CA"/>
+              </w:rPr>
+              <w:t>Method</w:t>
+            </w:r>
+          </w:p>
+        </w:tc>
+      </w:tr>
+      <w:tr>
+        <w:tc>
+          <w:tcPr>
+            <w:tcW w:w="9350" w:type="dxa"/>
+            <w:tcBorders>
+              <w:top w:val="single" w:sz="4" w:space="0" w:color="5B9BD5" w:themeColor="accent1"/>
+              <w:left w:val="single" w:sz="4" w:space="0" w:color="5B9BD5" w:themeColor="accent1"/>
+              <w:bottom w:val="single" w:sz="4" w:space="0" w:color="5B9BD5" w:themeColor="accent1"/>
+              <w:right w:val="single" w:sz="4" w:space="0" w:color="5B9BD5" w:themeColor="accent1"/>
+            </w:tcBorders>
+            <w:shd w:val="clear" w:color="auto" w:fill="DEEAF6" w:themeFill="accent1" w:themeFillTint="33"/>
+          </w:tcPr>
+          <w:p>
+            <w:pPr>
+              <w:rPr>
+                <w:rFonts w:asciiTheme="minorHAnsi" w:hAnsiTheme="minorHAnsi"/>
+                <w:sz w:val="22"/>
+                <w:lang w:val="en-CA"/>
+              </w:rPr>
+            </w:pPr>
+            <w:r>
+              <w:rPr>
+                <w:rFonts w:asciiTheme="minorHAnsi" w:hAnsiTheme="minorHAnsi"/>
+                <w:sz w:val="22"/>
+                <w:lang w:val="en-CA"/>
+              </w:rPr>
+              <w:t>logout(</w:t>
+            </w:r>
+            <w:proofErr w:type="spellStart"/>
+            <w:r>
+              <w:rPr>
+                <w:rFonts w:asciiTheme="minorHAnsi" w:hAnsiTheme="minorHAnsi"/>
+                <w:sz w:val="22"/>
+                <w:lang w:val="en-CA"/>
+              </w:rPr>
+              <w:t>studentID</w:t>
+            </w:r>
+            <w:r>
+              <w:rPr>
+                <w:rFonts w:asciiTheme="minorHAnsi" w:hAnsiTheme="minorHAnsi"/>
+                <w:sz w:val="22"/>
+                <w:lang w:val="en-CA"/>
+              </w:rPr>
+              <w:t>:long</w:t>
+            </w:r>
+            <w:proofErr w:type="spellEnd"/>
+            <w:r>
+              <w:rPr>
+                <w:rFonts w:asciiTheme="minorHAnsi" w:hAnsiTheme="minorHAnsi"/>
+                <w:sz w:val="22"/>
+                <w:lang w:val="en-CA"/>
+              </w:rPr>
+              <w:t xml:space="preserve">) </w:t>
+            </w:r>
+            <w:proofErr w:type="spellStart"/>
+            <w:r>
+              <w:rPr>
+                <w:rFonts w:asciiTheme="minorHAnsi" w:hAnsiTheme="minorHAnsi"/>
+                <w:sz w:val="22"/>
+                <w:lang w:val="en-CA"/>
+              </w:rPr>
+              <w:t>LogoutPage</w:t>
+            </w:r>
+            <w:proofErr w:type="spellEnd"/>
+          </w:p>
+        </w:tc>
+      </w:tr>
+      <w:tr>
+        <w:tc>
+          <w:tcPr>
+            <w:tcW w:w="9350" w:type="dxa"/>
+            <w:tcBorders>
+              <w:top w:val="single" w:sz="4" w:space="0" w:color="5B9BD5" w:themeColor="accent1"/>
+              <w:left w:val="single" w:sz="4" w:space="0" w:color="5B9BD5" w:themeColor="accent1"/>
+              <w:bottom w:val="single" w:sz="4" w:space="0" w:color="5B9BD5" w:themeColor="accent1"/>
+              <w:right w:val="single" w:sz="4" w:space="0" w:color="5B9BD5" w:themeColor="accent1"/>
+            </w:tcBorders>
+            <w:shd w:val="clear" w:color="auto" w:fill="1F3864" w:themeFill="accent5" w:themeFillShade="80"/>
+          </w:tcPr>
+          <w:p>
+            <w:pPr>
+              <w:rPr>
+                <w:rFonts w:asciiTheme="minorHAnsi" w:hAnsiTheme="minorHAnsi"/>
+                <w:b/>
+                <w:color w:val="D9D9D9" w:themeColor="background1" w:themeShade="D9"/>
+                <w:sz w:val="22"/>
+                <w:lang w:val="en-CA"/>
+              </w:rPr>
+            </w:pPr>
+            <w:r>
+              <w:rPr>
+                <w:rFonts w:asciiTheme="minorHAnsi" w:hAnsiTheme="minorHAnsi"/>
+                <w:b/>
+                <w:color w:val="D9D9D9" w:themeColor="background1" w:themeShade="D9"/>
+                <w:sz w:val="22"/>
+                <w:lang w:val="en-CA"/>
+              </w:rPr>
+              <w:t>Specification</w:t>
+            </w:r>
+          </w:p>
+        </w:tc>
+      </w:tr>
+      <w:tr>
+        <w:tc>
+          <w:tcPr>
+            <w:tcW w:w="9350" w:type="dxa"/>
+            <w:tcBorders>
+              <w:top w:val="single" w:sz="4" w:space="0" w:color="5B9BD5" w:themeColor="accent1"/>
+              <w:left w:val="single" w:sz="4" w:space="0" w:color="5B9BD5" w:themeColor="accent1"/>
+              <w:bottom w:val="single" w:sz="4" w:space="0" w:color="5B9BD5" w:themeColor="accent1"/>
+              <w:right w:val="single" w:sz="4" w:space="0" w:color="5B9BD5" w:themeColor="accent1"/>
+            </w:tcBorders>
+          </w:tcPr>
+          <w:p>
+            <w:pPr>
+              <w:rPr>
+                <w:rFonts w:asciiTheme="minorHAnsi" w:hAnsiTheme="minorHAnsi"/>
+                <w:b/>
+                <w:i/>
+                <w:sz w:val="22"/>
+                <w:u w:val="single"/>
+                <w:lang w:val="en-CA"/>
+              </w:rPr>
+            </w:pPr>
+            <w:r>
+              <w:rPr>
+                <w:rFonts w:asciiTheme="minorHAnsi" w:hAnsiTheme="minorHAnsi"/>
+                <w:b/>
+                <w:i/>
+                <w:sz w:val="22"/>
+                <w:u w:val="single"/>
+                <w:lang w:val="en-CA"/>
+              </w:rPr>
+              <w:t>Description:</w:t>
+            </w:r>
+          </w:p>
+          <w:p>
+            <w:pPr>
+              <w:rPr>
+                <w:rFonts w:asciiTheme="minorHAnsi" w:hAnsiTheme="minorHAnsi"/>
+                <w:sz w:val="22"/>
+                <w:lang w:val="en-CA"/>
+              </w:rPr>
+            </w:pPr>
+            <w:r>
+              <w:rPr>
+                <w:rFonts w:asciiTheme="minorHAnsi" w:hAnsiTheme="minorHAnsi"/>
+                <w:sz w:val="22"/>
+                <w:lang w:val="en-CA"/>
+              </w:rPr>
+              <w:t xml:space="preserve">Logs a student </w:t>
+            </w:r>
+            <w:r>
+              <w:rPr>
+                <w:rFonts w:asciiTheme="minorHAnsi" w:hAnsiTheme="minorHAnsi"/>
+                <w:sz w:val="22"/>
+                <w:lang w:val="en-CA"/>
+              </w:rPr>
+              <w:t>out of the system.</w:t>
+            </w:r>
+          </w:p>
+          <w:p>
+            <w:pPr>
+              <w:rPr>
+                <w:rFonts w:asciiTheme="minorHAnsi" w:hAnsiTheme="minorHAnsi"/>
+                <w:b/>
+                <w:i/>
+                <w:sz w:val="22"/>
+                <w:u w:val="single"/>
+                <w:lang w:val="en-CA"/>
+              </w:rPr>
+            </w:pPr>
+            <w:r>
+              <w:rPr>
+                <w:rFonts w:asciiTheme="minorHAnsi" w:hAnsiTheme="minorHAnsi"/>
+                <w:b/>
+                <w:i/>
+                <w:sz w:val="22"/>
+                <w:u w:val="single"/>
+                <w:lang w:val="en-CA"/>
+              </w:rPr>
+              <w:t>Input parameter(s):</w:t>
+            </w:r>
+          </w:p>
+          <w:p>
+            <w:pPr>
+              <w:rPr>
+                <w:rFonts w:asciiTheme="minorHAnsi" w:hAnsiTheme="minorHAnsi"/>
+                <w:sz w:val="22"/>
+                <w:lang w:val="en-CA"/>
+              </w:rPr>
+            </w:pPr>
+            <w:proofErr w:type="spellStart"/>
+            <w:r>
+              <w:rPr>
+                <w:rFonts w:asciiTheme="minorHAnsi" w:hAnsiTheme="minorHAnsi"/>
+                <w:sz w:val="22"/>
+                <w:lang w:val="en-CA"/>
+              </w:rPr>
+              <w:t>studentID</w:t>
+            </w:r>
+            <w:r>
+              <w:rPr>
+                <w:rFonts w:asciiTheme="minorHAnsi" w:hAnsiTheme="minorHAnsi"/>
+                <w:sz w:val="22"/>
+                <w:lang w:val="en-CA"/>
+              </w:rPr>
+              <w:t>:long</w:t>
+            </w:r>
+            <w:proofErr w:type="spellEnd"/>
+            <w:r>
+              <w:rPr>
+                <w:rFonts w:asciiTheme="minorHAnsi" w:hAnsiTheme="minorHAnsi"/>
+                <w:sz w:val="22"/>
+                <w:lang w:val="en-CA"/>
+              </w:rPr>
+              <w:t xml:space="preserve"> representing the </w:t>
+            </w:r>
+            <w:r>
+              <w:rPr>
+                <w:rFonts w:asciiTheme="minorHAnsi" w:hAnsiTheme="minorHAnsi"/>
+                <w:sz w:val="22"/>
+                <w:lang w:val="en-CA"/>
+              </w:rPr>
+              <w:t xml:space="preserve">ID of the </w:t>
+            </w:r>
+            <w:r>
+              <w:rPr>
+                <w:rFonts w:asciiTheme="minorHAnsi" w:hAnsiTheme="minorHAnsi"/>
+                <w:sz w:val="22"/>
+                <w:lang w:val="en-CA"/>
+              </w:rPr>
+              <w:t>student</w:t>
+            </w:r>
+            <w:r>
+              <w:rPr>
+                <w:rFonts w:asciiTheme="minorHAnsi" w:hAnsiTheme="minorHAnsi"/>
+                <w:sz w:val="22"/>
+                <w:lang w:val="en-CA"/>
+              </w:rPr>
+              <w:t xml:space="preserve"> to be logged out</w:t>
+            </w:r>
+          </w:p>
+          <w:p>
+            <w:pPr>
+              <w:rPr>
+                <w:rFonts w:asciiTheme="minorHAnsi" w:hAnsiTheme="minorHAnsi"/>
+                <w:b/>
+                <w:i/>
+                <w:sz w:val="22"/>
+                <w:u w:val="single"/>
+                <w:lang w:val="en-CA"/>
+              </w:rPr>
+            </w:pPr>
+            <w:r>
+              <w:rPr>
+                <w:rFonts w:asciiTheme="minorHAnsi" w:hAnsiTheme="minorHAnsi"/>
+                <w:b/>
+                <w:i/>
+                <w:sz w:val="22"/>
+                <w:u w:val="single"/>
+                <w:lang w:val="en-CA"/>
+              </w:rPr>
+              <w:t>Conditions for validity:</w:t>
+            </w:r>
+          </w:p>
+          <w:p>
+            <w:pPr>
+              <w:rPr>
+                <w:rFonts w:asciiTheme="minorHAnsi" w:hAnsiTheme="minorHAnsi"/>
+                <w:sz w:val="22"/>
+                <w:lang w:val="en-CA"/>
+              </w:rPr>
+            </w:pPr>
+            <w:proofErr w:type="spellStart"/>
+            <w:r>
+              <w:rPr>
+                <w:rFonts w:asciiTheme="minorHAnsi" w:hAnsiTheme="minorHAnsi"/>
+                <w:sz w:val="22"/>
+                <w:lang w:val="en-CA"/>
+              </w:rPr>
+              <w:t>studentID</w:t>
+            </w:r>
+            <w:proofErr w:type="spellEnd"/>
+            <w:r>
+              <w:rPr>
+                <w:rFonts w:asciiTheme="minorHAnsi" w:hAnsiTheme="minorHAnsi"/>
+                <w:sz w:val="22"/>
+                <w:lang w:val="en-CA"/>
+              </w:rPr>
+              <w:t xml:space="preserve"> ≥ 0</w:t>
+            </w:r>
+            <w:bookmarkStart w:id="0" w:name="_GoBack"/>
+            <w:bookmarkEnd w:id="0"/>
           </w:p>
           <w:p>
             <w:pPr>
@@ -3637,6 +4159,7 @@
                 <w:sz w:val="22"/>
                 <w:lang w:val="en-CA"/>
               </w:rPr>
+              <w:lastRenderedPageBreak/>
               <w:t>searchCourse</w:t>
             </w:r>
             <w:proofErr w:type="spellEnd"/>
@@ -4143,7 +4666,6 @@
                 <w:sz w:val="22"/>
                 <w:lang w:val="en-CA"/>
               </w:rPr>
-              <w:lastRenderedPageBreak/>
               <w:t>Provides the caller with a weekly schedule view given the day and month as valid integer values for the targeted week.</w:t>
             </w:r>
           </w:p>
@@ -5012,6 +5534,7 @@
                 <w:u w:val="single"/>
                 <w:lang w:val="en-CA"/>
               </w:rPr>
+              <w:lastRenderedPageBreak/>
               <w:t xml:space="preserve">Return type: </w:t>
             </w:r>
           </w:p>
@@ -5035,17 +5558,6 @@
         </w:tc>
       </w:tr>
     </w:tbl>
-    <w:p>
-      <w:pPr>
-        <w:rPr>
-          <w:rFonts w:asciiTheme="minorHAnsi" w:hAnsiTheme="minorHAnsi"/>
-          <w:b/>
-          <w:i/>
-          <w:sz w:val="22"/>
-          <w:lang w:val="en-CA"/>
-        </w:rPr>
-      </w:pPr>
-    </w:p>
     <w:p>
       <w:pPr>
         <w:rPr>
@@ -5171,7 +5683,15 @@
                 <w:sz w:val="22"/>
                 <w:lang w:val="en-CA"/>
               </w:rPr>
-              <w:t>adminID:long</w:t>
+              <w:t>adminID</w:t>
+            </w:r>
+            <w:r>
+              <w:rPr>
+                <w:rFonts w:asciiTheme="minorHAnsi" w:hAnsiTheme="minorHAnsi"/>
+                <w:sz w:val="22"/>
+                <w:lang w:val="en-CA"/>
+              </w:rPr>
+              <w:t>:long</w:t>
             </w:r>
             <w:proofErr w:type="spellEnd"/>
             <w:r>
@@ -5296,7 +5816,39 @@
                 <w:sz w:val="22"/>
                 <w:lang w:val="en-CA"/>
               </w:rPr>
-              <w:t>Logs an administrator into the system after verification has been done.</w:t>
+              <w:t>Logs a</w:t>
+            </w:r>
+            <w:r>
+              <w:rPr>
+                <w:rFonts w:asciiTheme="minorHAnsi" w:hAnsiTheme="minorHAnsi"/>
+                <w:sz w:val="22"/>
+                <w:lang w:val="en-CA"/>
+              </w:rPr>
+              <w:t xml:space="preserve">n administrator </w:t>
+            </w:r>
+            <w:r>
+              <w:rPr>
+                <w:rFonts w:asciiTheme="minorHAnsi" w:hAnsiTheme="minorHAnsi"/>
+                <w:sz w:val="22"/>
+                <w:lang w:val="en-CA"/>
+              </w:rPr>
+              <w:t xml:space="preserve">into the system, provided that the </w:t>
+            </w:r>
+            <w:r>
+              <w:rPr>
+                <w:rFonts w:asciiTheme="minorHAnsi" w:hAnsiTheme="minorHAnsi"/>
+                <w:sz w:val="22"/>
+                <w:lang w:val="en-CA"/>
+              </w:rPr>
+              <w:t>admin</w:t>
+            </w:r>
+            <w:r>
+              <w:rPr>
+                <w:rFonts w:asciiTheme="minorHAnsi" w:hAnsiTheme="minorHAnsi"/>
+                <w:sz w:val="22"/>
+                <w:lang w:val="en-CA"/>
+              </w:rPr>
+              <w:t xml:space="preserve"> ID and password passed as parameters are valid.</w:t>
             </w:r>
           </w:p>
           <w:p>
@@ -5337,7 +5889,15 @@
                 <w:sz w:val="22"/>
                 <w:lang w:val="en-CA"/>
               </w:rPr>
-              <w:t>adminID:long</w:t>
+              <w:t>admin</w:t>
+            </w:r>
+            <w:r>
+              <w:rPr>
+                <w:rFonts w:asciiTheme="minorHAnsi" w:hAnsiTheme="minorHAnsi"/>
+                <w:sz w:val="22"/>
+                <w:lang w:val="en-CA"/>
+              </w:rPr>
+              <w:t>ID:long</w:t>
             </w:r>
             <w:proofErr w:type="spellEnd"/>
             <w:r>
@@ -5354,6 +5914,14 @@
                 <w:sz w:val="22"/>
                 <w:lang w:val="en-CA"/>
               </w:rPr>
+              <w:t xml:space="preserve">ID of the </w:t>
+            </w:r>
+            <w:r>
+              <w:rPr>
+                <w:rFonts w:asciiTheme="minorHAnsi" w:hAnsiTheme="minorHAnsi"/>
+                <w:sz w:val="22"/>
+                <w:lang w:val="en-CA"/>
+              </w:rPr>
               <w:t>administrator</w:t>
             </w:r>
             <w:r>
@@ -5362,7 +5930,7 @@
                 <w:sz w:val="22"/>
                 <w:lang w:val="en-CA"/>
               </w:rPr>
-              <w:t xml:space="preserve"> ID</w:t>
+              <w:t xml:space="preserve"> to be logged in</w:t>
             </w:r>
           </w:p>
           <w:p>
@@ -5430,7 +5998,6 @@
                 <w:sz w:val="22"/>
                 <w:lang w:val="en-CA"/>
               </w:rPr>
-              <w:lastRenderedPageBreak/>
               <w:t>adminID</w:t>
             </w:r>
             <w:proofErr w:type="spellEnd"/>
@@ -5593,7 +6160,15 @@
                 <w:sz w:val="22"/>
                 <w:lang w:val="en-CA"/>
               </w:rPr>
-              <w:t>adminID:long</w:t>
+              <w:t>adminID</w:t>
+            </w:r>
+            <w:r>
+              <w:rPr>
+                <w:rFonts w:asciiTheme="minorHAnsi" w:hAnsiTheme="minorHAnsi"/>
+                <w:sz w:val="22"/>
+                <w:lang w:val="en-CA"/>
+              </w:rPr>
+              <w:t>:long</w:t>
             </w:r>
             <w:proofErr w:type="spellEnd"/>
             <w:r>
@@ -5700,7 +6275,15 @@
                 <w:sz w:val="22"/>
                 <w:lang w:val="en-CA"/>
               </w:rPr>
-              <w:t>Logs an administrator out of the system.</w:t>
+              <w:t xml:space="preserve">Logs an administrator </w:t>
+            </w:r>
+            <w:r>
+              <w:rPr>
+                <w:rFonts w:asciiTheme="minorHAnsi" w:hAnsiTheme="minorHAnsi"/>
+                <w:sz w:val="22"/>
+                <w:lang w:val="en-CA"/>
+              </w:rPr>
+              <w:t>out of the system.</w:t>
             </w:r>
           </w:p>
           <w:p>
@@ -5741,7 +6324,15 @@
                 <w:sz w:val="22"/>
                 <w:lang w:val="en-CA"/>
               </w:rPr>
-              <w:t>adminID:long</w:t>
+              <w:t>adminID</w:t>
+            </w:r>
+            <w:r>
+              <w:rPr>
+                <w:rFonts w:asciiTheme="minorHAnsi" w:hAnsiTheme="minorHAnsi"/>
+                <w:sz w:val="22"/>
+                <w:lang w:val="en-CA"/>
+              </w:rPr>
+              <w:t>:long</w:t>
             </w:r>
             <w:proofErr w:type="spellEnd"/>
             <w:r>
@@ -5758,7 +6349,23 @@
                 <w:sz w:val="22"/>
                 <w:lang w:val="en-CA"/>
               </w:rPr>
-              <w:t>ID of the administrator to be logged out</w:t>
+              <w:t xml:space="preserve">ID of the </w:t>
+            </w:r>
+            <w:r>
+              <w:rPr>
+                <w:rFonts w:asciiTheme="minorHAnsi" w:hAnsiTheme="minorHAnsi"/>
+                <w:sz w:val="22"/>
+                <w:lang w:val="en-CA"/>
+              </w:rPr>
+              <w:t>administrator</w:t>
+            </w:r>
+            <w:r>
+              <w:rPr>
+                <w:rFonts w:asciiTheme="minorHAnsi" w:hAnsiTheme="minorHAnsi"/>
+                <w:sz w:val="22"/>
+                <w:lang w:val="en-CA"/>
+              </w:rPr>
+              <w:t xml:space="preserve"> to be logged out</w:t>
             </w:r>
           </w:p>
           <w:p>
@@ -5896,7 +6503,27 @@
           <w:sz w:val="22"/>
           <w:lang w:val="en-CA"/>
         </w:rPr>
-        <w:t xml:space="preserve">3.2.1.3 Specifications for methods implemented by the </w:t>
+        <w:t>3.2.1.3</w:t>
+      </w:r>
+      <w:r>
+        <w:rPr>
+          <w:rFonts w:asciiTheme="minorHAnsi" w:hAnsiTheme="minorHAnsi"/>
+          <w:b/>
+          <w:i/>
+          <w:sz w:val="22"/>
+          <w:lang w:val="en-CA"/>
+        </w:rPr>
+        <w:t xml:space="preserve"> Specifications for methods impl</w:t>
+      </w:r>
+      <w:r>
+        <w:rPr>
+          <w:rFonts w:asciiTheme="minorHAnsi" w:hAnsiTheme="minorHAnsi"/>
+          <w:b/>
+          <w:i/>
+          <w:sz w:val="22"/>
+          <w:lang w:val="en-CA"/>
+        </w:rPr>
+        <w:t xml:space="preserve">emented by the </w:t>
       </w:r>
       <w:proofErr w:type="spellStart"/>
       <w:r>
@@ -5918,7 +6545,7 @@
           <w:sz w:val="22"/>
           <w:lang w:val="en-CA"/>
         </w:rPr>
-        <w:t xml:space="preserve"> class.</w:t>
+        <w:t xml:space="preserve"> class</w:t>
       </w:r>
     </w:p>
     <w:p>
@@ -6305,6 +6932,7 @@
                 <w:sz w:val="22"/>
                 <w:lang w:val="en-CA"/>
               </w:rPr>
+              <w:lastRenderedPageBreak/>
               <w:t>Specification</w:t>
             </w:r>
           </w:p>
@@ -6532,7 +7160,15 @@
                 <w:sz w:val="22"/>
                 <w:lang w:val="en-CA"/>
               </w:rPr>
-              <w:t>adminID:long</w:t>
+              <w:t>userID</w:t>
+            </w:r>
+            <w:r>
+              <w:rPr>
+                <w:rFonts w:asciiTheme="minorHAnsi" w:hAnsiTheme="minorHAnsi"/>
+                <w:sz w:val="22"/>
+                <w:lang w:val="en-CA"/>
+              </w:rPr>
+              <w:t>:long</w:t>
             </w:r>
             <w:proofErr w:type="spellEnd"/>
             <w:r>
@@ -6657,16 +7293,16 @@
                 <w:sz w:val="22"/>
                 <w:lang w:val="en-CA"/>
               </w:rPr>
-              <w:t xml:space="preserve">Verifies that an </w:t>
-            </w:r>
-            <w:proofErr w:type="spellStart"/>
-            <w:r>
-              <w:rPr>
-                <w:rFonts w:asciiTheme="minorHAnsi" w:hAnsiTheme="minorHAnsi"/>
-                <w:sz w:val="22"/>
-                <w:lang w:val="en-CA"/>
-              </w:rPr>
-              <w:t>adminID</w:t>
+              <w:t xml:space="preserve">Verifies that a </w:t>
+            </w:r>
+            <w:proofErr w:type="spellStart"/>
+            <w:r>
+              <w:rPr>
+                <w:rFonts w:asciiTheme="minorHAnsi" w:hAnsiTheme="minorHAnsi"/>
+                <w:sz w:val="22"/>
+                <w:lang w:val="en-CA"/>
+              </w:rPr>
+              <w:t>userID</w:t>
             </w:r>
             <w:proofErr w:type="spellEnd"/>
             <w:r>
@@ -6716,17 +7352,32 @@
                 <w:sz w:val="22"/>
                 <w:lang w:val="en-CA"/>
               </w:rPr>
-              <w:lastRenderedPageBreak/>
-              <w:t>adminID:long</w:t>
-            </w:r>
-            <w:proofErr w:type="spellEnd"/>
-            <w:r>
-              <w:rPr>
-                <w:rFonts w:asciiTheme="minorHAnsi" w:hAnsiTheme="minorHAnsi"/>
-                <w:sz w:val="22"/>
-                <w:lang w:val="en-CA"/>
-              </w:rPr>
-              <w:t xml:space="preserve"> representing the ID of the administrator</w:t>
+              <w:t>userID</w:t>
+            </w:r>
+            <w:r>
+              <w:rPr>
+                <w:rFonts w:asciiTheme="minorHAnsi" w:hAnsiTheme="minorHAnsi"/>
+                <w:sz w:val="22"/>
+                <w:lang w:val="en-CA"/>
+              </w:rPr>
+              <w:t>:long</w:t>
+            </w:r>
+            <w:proofErr w:type="spellEnd"/>
+            <w:r>
+              <w:rPr>
+                <w:rFonts w:asciiTheme="minorHAnsi" w:hAnsiTheme="minorHAnsi"/>
+                <w:sz w:val="22"/>
+                <w:lang w:val="en-CA"/>
+              </w:rPr>
+              <w:t xml:space="preserve"> representing the ID of the </w:t>
+            </w:r>
+            <w:r>
+              <w:rPr>
+                <w:rFonts w:asciiTheme="minorHAnsi" w:hAnsiTheme="minorHAnsi"/>
+                <w:sz w:val="22"/>
+                <w:lang w:val="en-CA"/>
+              </w:rPr>
+              <w:t>user</w:t>
             </w:r>
           </w:p>
           <w:p>
@@ -6753,7 +7404,23 @@
                 <w:sz w:val="22"/>
                 <w:lang w:val="en-CA"/>
               </w:rPr>
-              <w:t xml:space="preserve"> representing the password the administrator entered</w:t>
+              <w:t xml:space="preserve"> representing the password the </w:t>
+            </w:r>
+            <w:r>
+              <w:rPr>
+                <w:rFonts w:asciiTheme="minorHAnsi" w:hAnsiTheme="minorHAnsi"/>
+                <w:sz w:val="22"/>
+                <w:lang w:val="en-CA"/>
+              </w:rPr>
+              <w:t>user</w:t>
+            </w:r>
+            <w:r>
+              <w:rPr>
+                <w:rFonts w:asciiTheme="minorHAnsi" w:hAnsiTheme="minorHAnsi"/>
+                <w:sz w:val="22"/>
+                <w:lang w:val="en-CA"/>
+              </w:rPr>
+              <w:t xml:space="preserve"> entered</w:t>
             </w:r>
           </w:p>
           <w:p>
@@ -6794,7 +7461,7 @@
                 <w:sz w:val="22"/>
                 <w:lang w:val="en-CA"/>
               </w:rPr>
-              <w:t>adminID</w:t>
+              <w:t>userID</w:t>
             </w:r>
             <w:proofErr w:type="spellEnd"/>
             <w:r>
@@ -7495,6 +8162,7 @@
                 <w:sz w:val="22"/>
                 <w:lang w:val="en-CA"/>
               </w:rPr>
+              <w:lastRenderedPageBreak/>
               <w:t>Method</w:t>
             </w:r>
           </w:p>
@@ -7962,7 +8630,6 @@
                 <w:sz w:val="22"/>
                 <w:lang w:val="en-CA"/>
               </w:rPr>
-              <w:lastRenderedPageBreak/>
               <w:t>deleteSchedule</w:t>
             </w:r>
             <w:proofErr w:type="spellEnd"/>
@@ -8958,6 +9625,7 @@
                 <w:sz w:val="22"/>
                 <w:lang w:val="en-CA"/>
               </w:rPr>
+              <w:lastRenderedPageBreak/>
               <w:t>studentID</w:t>
             </w:r>
             <w:proofErr w:type="spellEnd"/>
@@ -9463,7 +10131,6 @@
                 <w:u w:val="single"/>
                 <w:lang w:val="en-CA"/>
               </w:rPr>
-              <w:lastRenderedPageBreak/>
               <w:t xml:space="preserve">Return type: </w:t>
             </w:r>
           </w:p>
@@ -10939,7 +11606,6 @@
                 <w:sz w:val="22"/>
                 <w:lang w:val="en-CA"/>
               </w:rPr>
-              <w:lastRenderedPageBreak/>
               <w:t>Specification</w:t>
             </w:r>
           </w:p>
@@ -11703,6 +12369,7 @@
           <w:sz w:val="22"/>
           <w:lang w:val="en-CA"/>
         </w:rPr>
+        <w:lastRenderedPageBreak/>
         <w:t>3.2.3.1 Specifications for methods implemented by the Course class</w:t>
       </w:r>
     </w:p>
@@ -12135,7 +12802,6 @@
                 <w:u w:val="single"/>
                 <w:lang w:val="en-CA"/>
               </w:rPr>
-              <w:lastRenderedPageBreak/>
               <w:t>Description:</w:t>
             </w:r>
           </w:p>
@@ -13022,6 +13688,7 @@
                 <w:sz w:val="22"/>
                 <w:lang w:val="en-CA"/>
               </w:rPr>
+              <w:lastRenderedPageBreak/>
               <w:t>Specification</w:t>
             </w:r>
           </w:p>
@@ -13419,7 +14086,6 @@
                 <w:sz w:val="22"/>
                 <w:lang w:val="en-CA"/>
               </w:rPr>
-              <w:lastRenderedPageBreak/>
               <w:t>Given the ID of the selected course, returns information including the sections and prerequisites of that course.</w:t>
             </w:r>
           </w:p>
@@ -14291,6 +14957,7 @@
                 <w:sz w:val="22"/>
                 <w:lang w:val="en-CA"/>
               </w:rPr>
+              <w:lastRenderedPageBreak/>
               <w:t>studentID:long</w:t>
             </w:r>
             <w:proofErr w:type="spellEnd"/>
@@ -14664,7 +15331,6 @@
                 <w:u w:val="single"/>
                 <w:lang w:val="en-CA"/>
               </w:rPr>
-              <w:lastRenderedPageBreak/>
               <w:t>Input parameter(s):</w:t>
             </w:r>
           </w:p>
@@ -15620,6 +16286,7 @@
                 <w:sz w:val="22"/>
                 <w:lang w:val="en-CA"/>
               </w:rPr>
+              <w:lastRenderedPageBreak/>
               <w:t>Returns a list of integers representing the starting and ending time of each time block that a section holds.</w:t>
             </w:r>
           </w:p>
@@ -15989,7 +16656,6 @@
                 <w:u w:val="single"/>
                 <w:lang w:val="en-CA"/>
               </w:rPr>
-              <w:lastRenderedPageBreak/>
               <w:t>Input parameter(s):</w:t>
             </w:r>
           </w:p>
@@ -16157,8 +16823,6 @@
           <w:sz w:val="22"/>
         </w:rPr>
       </w:pPr>
-      <w:bookmarkStart w:id="0" w:name="_GoBack"/>
-      <w:bookmarkEnd w:id="0"/>
     </w:p>
     <w:tbl>
       <w:tblPr>
@@ -16686,6 +17350,7 @@
                 <w:sz w:val="22"/>
                 <w:lang w:val="en-CA"/>
               </w:rPr>
+              <w:lastRenderedPageBreak/>
               <w:t>Specification</w:t>
             </w:r>
           </w:p>
@@ -17044,7 +17709,6 @@
                 <w:u w:val="single"/>
                 <w:lang w:val="en-CA"/>
               </w:rPr>
-              <w:lastRenderedPageBreak/>
               <w:t>Description:</w:t>
             </w:r>
           </w:p>
@@ -17804,6 +18468,7 @@
                 <w:u w:val="single"/>
                 <w:lang w:val="en-CA"/>
               </w:rPr>
+              <w:lastRenderedPageBreak/>
               <w:t>Conditions for validity:</w:t>
             </w:r>
           </w:p>

</xml_diff>

<commit_message>
#72 General review of the document
Reviewed and updated for consistency between tables, and consistency
between the interface description and provided methods.
</commit_message>
<xml_diff>
--- a/Deliverable-2/3.2_Subsystems_Interfaces_Specification.docx
+++ b/Deliverable-2/3.2_Subsystems_Interfaces_Specification.docx
@@ -164,7 +164,39 @@
           <w:sz w:val="22"/>
           <w:lang w:val="en-CA"/>
         </w:rPr>
-        <w:t xml:space="preserve">. Each of those interfaces provides a set of methods that components can publicly access. The classes that implements those interfaces are the ones presented in the architecture diagram (see section 3.1), and the use of the method calls are explained in more detail in dynamic design scenario (see section 5). </w:t>
+        <w:t>. Each of those interfaces provides a set of methods that components can publicly access. The classes that implements those interfaces are the ones presen</w:t>
+      </w:r>
+      <w:r>
+        <w:rPr>
+          <w:rFonts w:asciiTheme="minorHAnsi" w:hAnsiTheme="minorHAnsi"/>
+          <w:sz w:val="22"/>
+          <w:lang w:val="en-CA"/>
+        </w:rPr>
+        <w:t>ted in the architecture diagram,</w:t>
+      </w:r>
+      <w:r>
+        <w:rPr>
+          <w:rFonts w:asciiTheme="minorHAnsi" w:hAnsiTheme="minorHAnsi"/>
+          <w:sz w:val="22"/>
+          <w:lang w:val="en-CA"/>
+        </w:rPr>
+        <w:t xml:space="preserve"> and the use of the method calls are explained in more de</w:t>
+      </w:r>
+      <w:r>
+        <w:rPr>
+          <w:rFonts w:asciiTheme="minorHAnsi" w:hAnsiTheme="minorHAnsi"/>
+          <w:sz w:val="22"/>
+          <w:lang w:val="en-CA"/>
+        </w:rPr>
+        <w:t>tail in dynamic design scenario.</w:t>
+      </w:r>
+      <w:r>
+        <w:rPr>
+          <w:rFonts w:asciiTheme="minorHAnsi" w:hAnsiTheme="minorHAnsi"/>
+          <w:sz w:val="22"/>
+          <w:lang w:val="en-CA"/>
+        </w:rPr>
+        <w:t xml:space="preserve"> </w:t>
       </w:r>
     </w:p>
     <w:p>
@@ -2536,15 +2568,7 @@
                 <w:sz w:val="22"/>
                 <w:lang w:val="en-CA"/>
               </w:rPr>
-              <w:t>studentID</w:t>
-            </w:r>
-            <w:r>
-              <w:rPr>
-                <w:rFonts w:asciiTheme="minorHAnsi" w:hAnsiTheme="minorHAnsi"/>
-                <w:sz w:val="22"/>
-                <w:lang w:val="en-CA"/>
-              </w:rPr>
-              <w:t>:long</w:t>
+              <w:t>studentID:long</w:t>
             </w:r>
             <w:proofErr w:type="spellEnd"/>
             <w:r>
@@ -2669,39 +2693,7 @@
                 <w:sz w:val="22"/>
                 <w:lang w:val="en-CA"/>
               </w:rPr>
-              <w:t>Logs a</w:t>
-            </w:r>
-            <w:r>
-              <w:rPr>
-                <w:rFonts w:asciiTheme="minorHAnsi" w:hAnsiTheme="minorHAnsi"/>
-                <w:sz w:val="22"/>
-                <w:lang w:val="en-CA"/>
-              </w:rPr>
-              <w:t xml:space="preserve"> student </w:t>
-            </w:r>
-            <w:r>
-              <w:rPr>
-                <w:rFonts w:asciiTheme="minorHAnsi" w:hAnsiTheme="minorHAnsi"/>
-                <w:sz w:val="22"/>
-                <w:lang w:val="en-CA"/>
-              </w:rPr>
-              <w:t xml:space="preserve">into the system, provided that the </w:t>
-            </w:r>
-            <w:r>
-              <w:rPr>
-                <w:rFonts w:asciiTheme="minorHAnsi" w:hAnsiTheme="minorHAnsi"/>
-                <w:sz w:val="22"/>
-                <w:lang w:val="en-CA"/>
-              </w:rPr>
-              <w:t>student</w:t>
-            </w:r>
-            <w:r>
-              <w:rPr>
-                <w:rFonts w:asciiTheme="minorHAnsi" w:hAnsiTheme="minorHAnsi"/>
-                <w:sz w:val="22"/>
-                <w:lang w:val="en-CA"/>
-              </w:rPr>
-              <w:t xml:space="preserve"> ID and password passed as parameters are valid.</w:t>
+              <w:t>Logs a student into the system, provided that the student ID and password passed as parameters are valid.</w:t>
             </w:r>
           </w:p>
           <w:p>
@@ -2760,23 +2752,7 @@
                 <w:sz w:val="22"/>
                 <w:lang w:val="en-CA"/>
               </w:rPr>
-              <w:t xml:space="preserve">ID of the </w:t>
-            </w:r>
-            <w:r>
-              <w:rPr>
-                <w:rFonts w:asciiTheme="minorHAnsi" w:hAnsiTheme="minorHAnsi"/>
-                <w:sz w:val="22"/>
-                <w:lang w:val="en-CA"/>
-              </w:rPr>
-              <w:t>student</w:t>
-            </w:r>
-            <w:r>
-              <w:rPr>
-                <w:rFonts w:asciiTheme="minorHAnsi" w:hAnsiTheme="minorHAnsi"/>
-                <w:sz w:val="22"/>
-                <w:lang w:val="en-CA"/>
-              </w:rPr>
-              <w:t xml:space="preserve"> to be logged in</w:t>
+              <w:t>ID of the student to be logged in</w:t>
             </w:r>
           </w:p>
           <w:p>
@@ -3006,15 +2982,7 @@
                 <w:sz w:val="22"/>
                 <w:lang w:val="en-CA"/>
               </w:rPr>
-              <w:t>studentID</w:t>
-            </w:r>
-            <w:r>
-              <w:rPr>
-                <w:rFonts w:asciiTheme="minorHAnsi" w:hAnsiTheme="minorHAnsi"/>
-                <w:sz w:val="22"/>
-                <w:lang w:val="en-CA"/>
-              </w:rPr>
-              <w:t>:long</w:t>
+              <w:t>studentID:long</w:t>
             </w:r>
             <w:proofErr w:type="spellEnd"/>
             <w:r>
@@ -3121,15 +3089,7 @@
                 <w:sz w:val="22"/>
                 <w:lang w:val="en-CA"/>
               </w:rPr>
-              <w:t xml:space="preserve">Logs a student </w:t>
-            </w:r>
-            <w:r>
-              <w:rPr>
-                <w:rFonts w:asciiTheme="minorHAnsi" w:hAnsiTheme="minorHAnsi"/>
-                <w:sz w:val="22"/>
-                <w:lang w:val="en-CA"/>
-              </w:rPr>
-              <w:t>out of the system.</w:t>
+              <w:t>Logs a student out of the system.</w:t>
             </w:r>
           </w:p>
           <w:p>
@@ -3170,90 +3130,66 @@
                 <w:sz w:val="22"/>
                 <w:lang w:val="en-CA"/>
               </w:rPr>
+              <w:t>studentID:long</w:t>
+            </w:r>
+            <w:proofErr w:type="spellEnd"/>
+            <w:r>
+              <w:rPr>
+                <w:rFonts w:asciiTheme="minorHAnsi" w:hAnsiTheme="minorHAnsi"/>
+                <w:sz w:val="22"/>
+                <w:lang w:val="en-CA"/>
+              </w:rPr>
+              <w:t xml:space="preserve"> representing the </w:t>
+            </w:r>
+            <w:r>
+              <w:rPr>
+                <w:rFonts w:asciiTheme="minorHAnsi" w:hAnsiTheme="minorHAnsi"/>
+                <w:sz w:val="22"/>
+                <w:lang w:val="en-CA"/>
+              </w:rPr>
+              <w:t>ID of the student to be logged out</w:t>
+            </w:r>
+          </w:p>
+          <w:p>
+            <w:pPr>
+              <w:rPr>
+                <w:rFonts w:asciiTheme="minorHAnsi" w:hAnsiTheme="minorHAnsi"/>
+                <w:b/>
+                <w:i/>
+                <w:sz w:val="22"/>
+                <w:u w:val="single"/>
+                <w:lang w:val="en-CA"/>
+              </w:rPr>
+            </w:pPr>
+            <w:r>
+              <w:rPr>
+                <w:rFonts w:asciiTheme="minorHAnsi" w:hAnsiTheme="minorHAnsi"/>
+                <w:b/>
+                <w:i/>
+                <w:sz w:val="22"/>
+                <w:u w:val="single"/>
+                <w:lang w:val="en-CA"/>
+              </w:rPr>
+              <w:t>Conditions for validity:</w:t>
+            </w:r>
+          </w:p>
+          <w:p>
+            <w:pPr>
+              <w:rPr>
+                <w:rFonts w:asciiTheme="minorHAnsi" w:hAnsiTheme="minorHAnsi"/>
+                <w:sz w:val="22"/>
+                <w:lang w:val="en-CA"/>
+              </w:rPr>
+            </w:pPr>
+            <w:proofErr w:type="spellStart"/>
+            <w:r>
+              <w:rPr>
+                <w:rFonts w:asciiTheme="minorHAnsi" w:hAnsiTheme="minorHAnsi"/>
+                <w:sz w:val="22"/>
+                <w:lang w:val="en-CA"/>
+              </w:rPr>
               <w:t>studentID</w:t>
             </w:r>
-            <w:r>
-              <w:rPr>
-                <w:rFonts w:asciiTheme="minorHAnsi" w:hAnsiTheme="minorHAnsi"/>
-                <w:sz w:val="22"/>
-                <w:lang w:val="en-CA"/>
-              </w:rPr>
-              <w:t>:long</w:t>
-            </w:r>
-            <w:proofErr w:type="spellEnd"/>
-            <w:r>
-              <w:rPr>
-                <w:rFonts w:asciiTheme="minorHAnsi" w:hAnsiTheme="minorHAnsi"/>
-                <w:sz w:val="22"/>
-                <w:lang w:val="en-CA"/>
-              </w:rPr>
-              <w:t xml:space="preserve"> representing the </w:t>
-            </w:r>
-            <w:r>
-              <w:rPr>
-                <w:rFonts w:asciiTheme="minorHAnsi" w:hAnsiTheme="minorHAnsi"/>
-                <w:sz w:val="22"/>
-                <w:lang w:val="en-CA"/>
-              </w:rPr>
-              <w:t xml:space="preserve">ID of the </w:t>
-            </w:r>
-            <w:r>
-              <w:rPr>
-                <w:rFonts w:asciiTheme="minorHAnsi" w:hAnsiTheme="minorHAnsi"/>
-                <w:sz w:val="22"/>
-                <w:lang w:val="en-CA"/>
-              </w:rPr>
-              <w:t>student</w:t>
-            </w:r>
-            <w:r>
-              <w:rPr>
-                <w:rFonts w:asciiTheme="minorHAnsi" w:hAnsiTheme="minorHAnsi"/>
-                <w:sz w:val="22"/>
-                <w:lang w:val="en-CA"/>
-              </w:rPr>
-              <w:t xml:space="preserve"> to be logged out</w:t>
-            </w:r>
-          </w:p>
-          <w:p>
-            <w:pPr>
-              <w:rPr>
-                <w:rFonts w:asciiTheme="minorHAnsi" w:hAnsiTheme="minorHAnsi"/>
-                <w:b/>
-                <w:i/>
-                <w:sz w:val="22"/>
-                <w:u w:val="single"/>
-                <w:lang w:val="en-CA"/>
-              </w:rPr>
-            </w:pPr>
-            <w:r>
-              <w:rPr>
-                <w:rFonts w:asciiTheme="minorHAnsi" w:hAnsiTheme="minorHAnsi"/>
-                <w:b/>
-                <w:i/>
-                <w:sz w:val="22"/>
-                <w:u w:val="single"/>
-                <w:lang w:val="en-CA"/>
-              </w:rPr>
-              <w:t>Conditions for validity:</w:t>
-            </w:r>
-          </w:p>
-          <w:p>
-            <w:pPr>
-              <w:rPr>
-                <w:rFonts w:asciiTheme="minorHAnsi" w:hAnsiTheme="minorHAnsi"/>
-                <w:sz w:val="22"/>
-                <w:lang w:val="en-CA"/>
-              </w:rPr>
-            </w:pPr>
-            <w:proofErr w:type="spellStart"/>
-            <w:r>
-              <w:rPr>
-                <w:rFonts w:asciiTheme="minorHAnsi" w:hAnsiTheme="minorHAnsi"/>
-                <w:sz w:val="22"/>
-                <w:lang w:val="en-CA"/>
-              </w:rPr>
-              <w:t>studentID</w:t>
-            </w:r>
             <w:proofErr w:type="spellEnd"/>
             <w:r>
               <w:rPr>
@@ -3263,8 +3199,6 @@
               </w:rPr>
               <w:t xml:space="preserve"> ≥ 0</w:t>
             </w:r>
-            <w:bookmarkStart w:id="0" w:name="_GoBack"/>
-            <w:bookmarkEnd w:id="0"/>
           </w:p>
           <w:p>
             <w:pPr>
@@ -5683,15 +5617,7 @@
                 <w:sz w:val="22"/>
                 <w:lang w:val="en-CA"/>
               </w:rPr>
-              <w:t>adminID</w:t>
-            </w:r>
-            <w:r>
-              <w:rPr>
-                <w:rFonts w:asciiTheme="minorHAnsi" w:hAnsiTheme="minorHAnsi"/>
-                <w:sz w:val="22"/>
-                <w:lang w:val="en-CA"/>
-              </w:rPr>
-              <w:t>:long</w:t>
+              <w:t>adminID:long</w:t>
             </w:r>
             <w:proofErr w:type="spellEnd"/>
             <w:r>
@@ -5816,39 +5742,7 @@
                 <w:sz w:val="22"/>
                 <w:lang w:val="en-CA"/>
               </w:rPr>
-              <w:t>Logs a</w:t>
-            </w:r>
-            <w:r>
-              <w:rPr>
-                <w:rFonts w:asciiTheme="minorHAnsi" w:hAnsiTheme="minorHAnsi"/>
-                <w:sz w:val="22"/>
-                <w:lang w:val="en-CA"/>
-              </w:rPr>
-              <w:t xml:space="preserve">n administrator </w:t>
-            </w:r>
-            <w:r>
-              <w:rPr>
-                <w:rFonts w:asciiTheme="minorHAnsi" w:hAnsiTheme="minorHAnsi"/>
-                <w:sz w:val="22"/>
-                <w:lang w:val="en-CA"/>
-              </w:rPr>
-              <w:t xml:space="preserve">into the system, provided that the </w:t>
-            </w:r>
-            <w:r>
-              <w:rPr>
-                <w:rFonts w:asciiTheme="minorHAnsi" w:hAnsiTheme="minorHAnsi"/>
-                <w:sz w:val="22"/>
-                <w:lang w:val="en-CA"/>
-              </w:rPr>
-              <w:t>admin</w:t>
-            </w:r>
-            <w:r>
-              <w:rPr>
-                <w:rFonts w:asciiTheme="minorHAnsi" w:hAnsiTheme="minorHAnsi"/>
-                <w:sz w:val="22"/>
-                <w:lang w:val="en-CA"/>
-              </w:rPr>
-              <w:t xml:space="preserve"> ID and password passed as parameters are valid.</w:t>
+              <w:t>Logs an administrator into the system, provided that the admin ID and password passed as parameters are valid.</w:t>
             </w:r>
           </w:p>
           <w:p>
@@ -5889,15 +5783,7 @@
                 <w:sz w:val="22"/>
                 <w:lang w:val="en-CA"/>
               </w:rPr>
-              <w:t>admin</w:t>
-            </w:r>
-            <w:r>
-              <w:rPr>
-                <w:rFonts w:asciiTheme="minorHAnsi" w:hAnsiTheme="minorHAnsi"/>
-                <w:sz w:val="22"/>
-                <w:lang w:val="en-CA"/>
-              </w:rPr>
-              <w:t>ID:long</w:t>
+              <w:t>adminID:long</w:t>
             </w:r>
             <w:proofErr w:type="spellEnd"/>
             <w:r>
@@ -5914,23 +5800,7 @@
                 <w:sz w:val="22"/>
                 <w:lang w:val="en-CA"/>
               </w:rPr>
-              <w:t xml:space="preserve">ID of the </w:t>
-            </w:r>
-            <w:r>
-              <w:rPr>
-                <w:rFonts w:asciiTheme="minorHAnsi" w:hAnsiTheme="minorHAnsi"/>
-                <w:sz w:val="22"/>
-                <w:lang w:val="en-CA"/>
-              </w:rPr>
-              <w:t>administrator</w:t>
-            </w:r>
-            <w:r>
-              <w:rPr>
-                <w:rFonts w:asciiTheme="minorHAnsi" w:hAnsiTheme="minorHAnsi"/>
-                <w:sz w:val="22"/>
-                <w:lang w:val="en-CA"/>
-              </w:rPr>
-              <w:t xml:space="preserve"> to be logged in</w:t>
+              <w:t>ID of the administrator to be logged in</w:t>
             </w:r>
           </w:p>
           <w:p>
@@ -6160,15 +6030,7 @@
                 <w:sz w:val="22"/>
                 <w:lang w:val="en-CA"/>
               </w:rPr>
-              <w:t>adminID</w:t>
-            </w:r>
-            <w:r>
-              <w:rPr>
-                <w:rFonts w:asciiTheme="minorHAnsi" w:hAnsiTheme="minorHAnsi"/>
-                <w:sz w:val="22"/>
-                <w:lang w:val="en-CA"/>
-              </w:rPr>
-              <w:t>:long</w:t>
+              <w:t>adminID:long</w:t>
             </w:r>
             <w:proofErr w:type="spellEnd"/>
             <w:r>
@@ -6275,15 +6137,7 @@
                 <w:sz w:val="22"/>
                 <w:lang w:val="en-CA"/>
               </w:rPr>
-              <w:t xml:space="preserve">Logs an administrator </w:t>
-            </w:r>
-            <w:r>
-              <w:rPr>
-                <w:rFonts w:asciiTheme="minorHAnsi" w:hAnsiTheme="minorHAnsi"/>
-                <w:sz w:val="22"/>
-                <w:lang w:val="en-CA"/>
-              </w:rPr>
-              <w:t>out of the system.</w:t>
+              <w:t>Logs an administrator out of the system.</w:t>
             </w:r>
           </w:p>
           <w:p>
@@ -7633,7 +7487,55 @@
           <w:sz w:val="22"/>
           <w:lang w:val="en-CA"/>
         </w:rPr>
-        <w:t xml:space="preserve"> interface consists of a set of methods that provide another component the ability of create, modify and delete a schedule.</w:t>
+        <w:t xml:space="preserve"> interface consists of a set of methods that </w:t>
+      </w:r>
+      <w:r>
+        <w:rPr>
+          <w:rFonts w:asciiTheme="minorHAnsi" w:hAnsiTheme="minorHAnsi"/>
+          <w:sz w:val="22"/>
+          <w:lang w:val="en-CA"/>
+        </w:rPr>
+        <w:t>allow</w:t>
+      </w:r>
+      <w:r>
+        <w:rPr>
+          <w:rFonts w:asciiTheme="minorHAnsi" w:hAnsiTheme="minorHAnsi"/>
+          <w:sz w:val="22"/>
+          <w:lang w:val="en-CA"/>
+        </w:rPr>
+        <w:t xml:space="preserve"> another component </w:t>
+      </w:r>
+      <w:r>
+        <w:rPr>
+          <w:rFonts w:asciiTheme="minorHAnsi" w:hAnsiTheme="minorHAnsi"/>
+          <w:sz w:val="22"/>
+          <w:lang w:val="en-CA"/>
+        </w:rPr>
+        <w:t>to</w:t>
+      </w:r>
+      <w:r>
+        <w:rPr>
+          <w:rFonts w:asciiTheme="minorHAnsi" w:hAnsiTheme="minorHAnsi"/>
+          <w:sz w:val="22"/>
+          <w:lang w:val="en-CA"/>
+        </w:rPr>
+        <w:t xml:space="preserve"> </w:t>
+      </w:r>
+      <w:r>
+        <w:rPr>
+          <w:rFonts w:asciiTheme="minorHAnsi" w:hAnsiTheme="minorHAnsi"/>
+          <w:sz w:val="22"/>
+          <w:lang w:val="en-CA"/>
+        </w:rPr>
+        <w:t>access and modify data about a</w:t>
+      </w:r>
+      <w:r>
+        <w:rPr>
+          <w:rFonts w:asciiTheme="minorHAnsi" w:hAnsiTheme="minorHAnsi"/>
+          <w:sz w:val="22"/>
+          <w:lang w:val="en-CA"/>
+        </w:rPr>
+        <w:t xml:space="preserve"> schedule.</w:t>
       </w:r>
       <w:r>
         <w:rPr>
@@ -13476,15 +13378,8 @@
               </w:rPr>
               <w:t>none</w:t>
             </w:r>
-          </w:p>
-          <w:p>
-            <w:pPr>
-              <w:rPr>
-                <w:rFonts w:asciiTheme="minorHAnsi" w:hAnsiTheme="minorHAnsi"/>
-                <w:sz w:val="22"/>
-                <w:lang w:val="en-CA"/>
-              </w:rPr>
-            </w:pPr>
+            <w:bookmarkStart w:id="0" w:name="_GoBack"/>
+            <w:bookmarkEnd w:id="0"/>
           </w:p>
           <w:p>
             <w:pPr>
@@ -13688,7 +13583,6 @@
                 <w:sz w:val="22"/>
                 <w:lang w:val="en-CA"/>
               </w:rPr>
-              <w:lastRenderedPageBreak/>
               <w:t>Specification</w:t>
             </w:r>
           </w:p>
@@ -13725,6 +13619,7 @@
                 <w:u w:val="single"/>
                 <w:lang w:val="en-CA"/>
               </w:rPr>
+              <w:lastRenderedPageBreak/>
               <w:t>Description:</w:t>
             </w:r>
           </w:p>
@@ -14957,36 +14852,36 @@
                 <w:sz w:val="22"/>
                 <w:lang w:val="en-CA"/>
               </w:rPr>
+              <w:t>studentID:long</w:t>
+            </w:r>
+            <w:proofErr w:type="spellEnd"/>
+            <w:r>
+              <w:rPr>
+                <w:rFonts w:asciiTheme="minorHAnsi" w:hAnsiTheme="minorHAnsi"/>
+                <w:sz w:val="22"/>
+                <w:lang w:val="en-CA"/>
+              </w:rPr>
+              <w:t xml:space="preserve"> representing the ID of the student</w:t>
+            </w:r>
+          </w:p>
+          <w:p>
+            <w:pPr>
+              <w:rPr>
+                <w:rFonts w:asciiTheme="minorHAnsi" w:hAnsiTheme="minorHAnsi"/>
+                <w:sz w:val="22"/>
+                <w:lang w:val="en-CA"/>
+              </w:rPr>
+            </w:pPr>
+            <w:r>
+              <w:rPr>
+                <w:rFonts w:asciiTheme="minorHAnsi" w:hAnsiTheme="minorHAnsi"/>
+                <w:b/>
+                <w:i/>
+                <w:sz w:val="22"/>
+                <w:u w:val="single"/>
+                <w:lang w:val="en-CA"/>
+              </w:rPr>
               <w:lastRenderedPageBreak/>
-              <w:t>studentID:long</w:t>
-            </w:r>
-            <w:proofErr w:type="spellEnd"/>
-            <w:r>
-              <w:rPr>
-                <w:rFonts w:asciiTheme="minorHAnsi" w:hAnsiTheme="minorHAnsi"/>
-                <w:sz w:val="22"/>
-                <w:lang w:val="en-CA"/>
-              </w:rPr>
-              <w:t xml:space="preserve"> representing the ID of the student</w:t>
-            </w:r>
-          </w:p>
-          <w:p>
-            <w:pPr>
-              <w:rPr>
-                <w:rFonts w:asciiTheme="minorHAnsi" w:hAnsiTheme="minorHAnsi"/>
-                <w:sz w:val="22"/>
-                <w:lang w:val="en-CA"/>
-              </w:rPr>
-            </w:pPr>
-            <w:r>
-              <w:rPr>
-                <w:rFonts w:asciiTheme="minorHAnsi" w:hAnsiTheme="minorHAnsi"/>
-                <w:b/>
-                <w:i/>
-                <w:sz w:val="22"/>
-                <w:u w:val="single"/>
-                <w:lang w:val="en-CA"/>
-              </w:rPr>
               <w:t>Conditions for validity:</w:t>
             </w:r>
           </w:p>

</xml_diff>